<commit_message>
Added triple_recursion function + list of stores and swap_vars language command
</commit_message>
<xml_diff>
--- a/Dissertation log.docx
+++ b/Dissertation log.docx
@@ -318,6 +318,7 @@
       <w:r>
         <w:rPr>
           <w:color w:val="C00000"/>
+          <w:highlight w:val="cyan"/>
           <w:lang w:val="en-US"/>
         </w:rPr>
         <w:t>I’ve</w:t>
@@ -325,6 +326,7 @@
       <w:r>
         <w:rPr>
           <w:color w:val="C00000"/>
+          <w:highlight w:val="cyan"/>
           <w:lang w:val="en-US"/>
         </w:rPr>
         <w:t xml:space="preserve"> not got around to figuring out how to divide using natural numbers, and I don’t know if </w:t>
@@ -332,6 +334,7 @@
       <w:r>
         <w:rPr>
           <w:color w:val="C00000"/>
+          <w:highlight w:val="cyan"/>
           <w:lang w:val="en-US"/>
         </w:rPr>
         <w:t>it’s</w:t>
@@ -339,6 +342,7 @@
       <w:r>
         <w:rPr>
           <w:color w:val="C00000"/>
+          <w:highlight w:val="cyan"/>
           <w:lang w:val="en-US"/>
         </w:rPr>
         <w:t xml:space="preserve"> even possible</w:t>
@@ -792,7 +796,7 @@
           <w:lang w:val="en-US"/>
         </w:rPr>
         <w:lastRenderedPageBreak/>
-        <w:t>When using natural numbers, the numbers are often extremely long since I need to include the successions. For example 3 would be Succ(</w:t>
+        <w:t xml:space="preserve">When using natural numbers, the numbers are often extremely long since I need to include the successions. For example 3 would be </w:t>
       </w:r>
       <w:proofErr w:type="gramStart"/>
       <w:r>
@@ -806,7 +810,7 @@
         <w:rPr>
           <w:lang w:val="en-US"/>
         </w:rPr>
-        <w:t>Succ Zero</w:t>
+        <w:t>Succ(Succ Zero</w:t>
       </w:r>
       <w:r>
         <w:rPr>
@@ -3412,12 +3416,14 @@
         </w:numPr>
         <w:rPr>
           <w:color w:val="C00000"/>
+          <w:highlight w:val="cyan"/>
           <w:lang w:val="en-US"/>
         </w:rPr>
       </w:pPr>
       <w:r>
         <w:rPr>
           <w:color w:val="C00000"/>
+          <w:highlight w:val="cyan"/>
           <w:lang w:val="en-US"/>
         </w:rPr>
         <w:t>I plan to change this too, or at least find a different way to implement sequential composition. Possibly with the use of an abstract machine.</w:t>
@@ -3701,6 +3707,980 @@
           <w:lang w:val="en-US"/>
         </w:rPr>
         <w:t>Georg also advises that I look at how Mike Gordon codes his semantics</w:t>
+      </w:r>
+    </w:p>
+    <w:p>
+      <w:pPr>
+        <w:pStyle w:val="ListParagraph"/>
+        <w:numPr>
+          <w:ilvl w:val="0"/>
+          <w:numId w:val="1"/>
+        </w:numPr>
+        <w:rPr>
+          <w:b/>
+          <w:bCs/>
+          <w:lang w:val="en-US"/>
+        </w:rPr>
+      </w:pPr>
+      <w:r>
+        <w:rPr>
+          <w:b/>
+          <w:bCs/>
+          <w:lang w:val="en-US"/>
+        </w:rPr>
+        <w:t>Infix Operators to Shorten Data Elements</w:t>
+      </w:r>
+    </w:p>
+    <w:p>
+      <w:pPr>
+        <w:pStyle w:val="ListParagraph"/>
+        <w:numPr>
+          <w:ilvl w:val="1"/>
+          <w:numId w:val="1"/>
+        </w:numPr>
+        <w:rPr>
+          <w:lang w:val="en-US"/>
+        </w:rPr>
+      </w:pPr>
+      <w:r>
+        <w:rPr>
+          <w:lang w:val="en-US"/>
+        </w:rPr>
+        <w:t xml:space="preserve">Attempted to shorten the datatype elements by introducing infix operators in Haskell. This calls for the need of a GHC extension </w:t>
+      </w:r>
+      <w:proofErr w:type="spellStart"/>
+      <w:r>
+        <w:rPr>
+          <w:lang w:val="en-US"/>
+        </w:rPr>
+        <w:t>XTypeOperators</w:t>
+      </w:r>
+      <w:proofErr w:type="spellEnd"/>
+      <w:r>
+        <w:rPr>
+          <w:lang w:val="en-US"/>
+        </w:rPr>
+        <w:t>. But have had no success implementing them yet as I’m not sure it’s possible to use and infix operator as an element name (Assign or Add)</w:t>
+      </w:r>
+    </w:p>
+    <w:p>
+      <w:pPr>
+        <w:pStyle w:val="ListParagraph"/>
+        <w:numPr>
+          <w:ilvl w:val="0"/>
+          <w:numId w:val="1"/>
+        </w:numPr>
+        <w:rPr>
+          <w:b/>
+          <w:bCs/>
+          <w:lang w:val="en-US"/>
+        </w:rPr>
+      </w:pPr>
+      <w:r>
+        <w:rPr>
+          <w:b/>
+          <w:bCs/>
+          <w:lang w:val="en-US"/>
+        </w:rPr>
+        <w:t>Sequential Composition</w:t>
+      </w:r>
+    </w:p>
+    <w:p>
+      <w:pPr>
+        <w:pStyle w:val="ListParagraph"/>
+        <w:numPr>
+          <w:ilvl w:val="1"/>
+          <w:numId w:val="1"/>
+        </w:numPr>
+        <w:rPr>
+          <w:lang w:val="en-US"/>
+        </w:rPr>
+      </w:pPr>
+      <w:r>
+        <w:rPr>
+          <w:lang w:val="en-US"/>
+        </w:rPr>
+        <w:t>Sequential composition is fine as Georg says. This is how its implemented, but it needs to go from right to left. Because Hoare logic runs the command by evaluating the post condition first then proving that the precondition can be reached through the reverse of the command.</w:t>
+      </w:r>
+    </w:p>
+    <w:p>
+      <w:pPr>
+        <w:pStyle w:val="ListParagraph"/>
+        <w:numPr>
+          <w:ilvl w:val="1"/>
+          <w:numId w:val="1"/>
+        </w:numPr>
+        <w:rPr>
+          <w:lang w:val="en-US"/>
+        </w:rPr>
+      </w:pPr>
+      <w:r>
+        <w:rPr>
+          <w:lang w:val="en-US"/>
+        </w:rPr>
+        <w:lastRenderedPageBreak/>
+        <w:t>If statements might not work in sequential composition if it is moving backwards like this, but further testing and explanation is needed</w:t>
+      </w:r>
+    </w:p>
+    <w:p>
+      <w:pPr>
+        <w:pStyle w:val="ListParagraph"/>
+        <w:numPr>
+          <w:ilvl w:val="2"/>
+          <w:numId w:val="1"/>
+        </w:numPr>
+        <w:rPr>
+          <w:color w:val="C00000"/>
+          <w:lang w:val="en-US"/>
+        </w:rPr>
+      </w:pPr>
+      <w:r>
+        <w:rPr>
+          <w:color w:val="C00000"/>
+          <w:lang w:val="en-US"/>
+        </w:rPr>
+        <w:t>Possible question to ask Georg</w:t>
+      </w:r>
+    </w:p>
+    <w:p>
+      <w:pPr>
+        <w:pStyle w:val="ListParagraph"/>
+        <w:numPr>
+          <w:ilvl w:val="0"/>
+          <w:numId w:val="1"/>
+        </w:numPr>
+        <w:rPr>
+          <w:b/>
+          <w:bCs/>
+          <w:lang w:val="en-US"/>
+        </w:rPr>
+      </w:pPr>
+      <w:r>
+        <w:rPr>
+          <w:b/>
+          <w:bCs/>
+          <w:lang w:val="en-US"/>
+        </w:rPr>
+        <w:t>Division of Natural Numbers</w:t>
+      </w:r>
+      <w:r>
+        <w:rPr>
+          <w:b/>
+          <w:bCs/>
+          <w:lang w:val="en-US"/>
+        </w:rPr>
+        <w:t xml:space="preserve"> Is Possible</w:t>
+      </w:r>
+    </w:p>
+    <w:p>
+      <w:pPr>
+        <w:pStyle w:val="ListParagraph"/>
+        <w:numPr>
+          <w:ilvl w:val="1"/>
+          <w:numId w:val="1"/>
+        </w:numPr>
+        <w:rPr>
+          <w:lang w:val="en-US"/>
+        </w:rPr>
+      </w:pPr>
+      <w:r>
+        <w:rPr>
+          <w:lang w:val="en-US"/>
+        </w:rPr>
+        <w:t>Division of natural numbers is possible through heuristic algorithms. It’s done by subtracting the number by the factor and seeing how many times it can subtract before it reaches the remainder. With natural numbers you can just discard the remainder and use the counter for how many times you were able to subtract by the factor.</w:t>
+      </w:r>
+    </w:p>
+    <w:p>
+      <w:pPr>
+        <w:pStyle w:val="ListParagraph"/>
+        <w:numPr>
+          <w:ilvl w:val="2"/>
+          <w:numId w:val="1"/>
+        </w:numPr>
+        <w:rPr>
+          <w:color w:val="C00000"/>
+          <w:lang w:val="en-US"/>
+        </w:rPr>
+      </w:pPr>
+      <w:r>
+        <w:rPr>
+          <w:color w:val="C00000"/>
+          <w:lang w:val="en-US"/>
+        </w:rPr>
+        <w:t xml:space="preserve">Division is not as necessary </w:t>
+      </w:r>
+      <w:proofErr w:type="gramStart"/>
+      <w:r>
+        <w:rPr>
+          <w:color w:val="C00000"/>
+          <w:lang w:val="en-US"/>
+        </w:rPr>
+        <w:t>at the moment</w:t>
+      </w:r>
+      <w:proofErr w:type="gramEnd"/>
+      <w:r>
+        <w:rPr>
+          <w:color w:val="C00000"/>
+          <w:lang w:val="en-US"/>
+        </w:rPr>
+        <w:t xml:space="preserve"> but will be a nice addition to the set of expressions.</w:t>
+      </w:r>
+    </w:p>
+    <w:p>
+      <w:pPr>
+        <w:pStyle w:val="ListParagraph"/>
+        <w:numPr>
+          <w:ilvl w:val="0"/>
+          <w:numId w:val="1"/>
+        </w:numPr>
+        <w:rPr>
+          <w:b/>
+          <w:bCs/>
+          <w:lang w:val="en-US"/>
+        </w:rPr>
+      </w:pPr>
+      <w:r>
+        <w:rPr>
+          <w:b/>
+          <w:bCs/>
+          <w:lang w:val="en-US"/>
+        </w:rPr>
+        <w:t>Hoare Logic and Number of Stores</w:t>
+      </w:r>
+    </w:p>
+    <w:p>
+      <w:pPr>
+        <w:pStyle w:val="ListParagraph"/>
+        <w:numPr>
+          <w:ilvl w:val="1"/>
+          <w:numId w:val="1"/>
+        </w:numPr>
+        <w:rPr>
+          <w:lang w:val="en-US"/>
+        </w:rPr>
+      </w:pPr>
+      <w:r>
+        <w:rPr>
+          <w:lang w:val="en-US"/>
+        </w:rPr>
+        <w:t>Normally Hoare triples work over all possible stores. This is what is normally referred to as complete Hoare logic, because it works over all stores</w:t>
+      </w:r>
+    </w:p>
+    <w:p>
+      <w:pPr>
+        <w:pStyle w:val="ListParagraph"/>
+        <w:numPr>
+          <w:ilvl w:val="1"/>
+          <w:numId w:val="1"/>
+        </w:numPr>
+        <w:rPr>
+          <w:lang w:val="en-US"/>
+        </w:rPr>
+      </w:pPr>
+      <w:r>
+        <w:rPr>
+          <w:lang w:val="en-US"/>
+        </w:rPr>
+        <w:t>In our project, we will limit the number of stores to a specific number. Possibly up to 100. And consider these stores up to the limit ‘All stores’</w:t>
+      </w:r>
+    </w:p>
+    <w:p>
+      <w:pPr>
+        <w:pStyle w:val="ListParagraph"/>
+        <w:numPr>
+          <w:ilvl w:val="1"/>
+          <w:numId w:val="1"/>
+        </w:numPr>
+        <w:rPr>
+          <w:lang w:val="en-US"/>
+        </w:rPr>
+      </w:pPr>
+      <w:r>
+        <w:rPr>
+          <w:lang w:val="en-US"/>
+        </w:rPr>
+        <w:t>If we would want to go beyond the limit of stores we have set, we would have to use and external SMT Solver which would perform the arithmetic for the Hoare triple command over all possible stores.</w:t>
+      </w:r>
+    </w:p>
+    <w:p>
+      <w:pPr>
+        <w:pStyle w:val="ListParagraph"/>
+        <w:numPr>
+          <w:ilvl w:val="1"/>
+          <w:numId w:val="1"/>
+        </w:numPr>
+        <w:rPr>
+          <w:lang w:val="en-US"/>
+        </w:rPr>
+      </w:pPr>
+      <w:r>
+        <w:rPr>
+          <w:lang w:val="en-US"/>
+        </w:rPr>
+        <w:t xml:space="preserve">Mike Gordon uses ‘state’ to refer to the store, which is the same thing as it is passed through all </w:t>
+      </w:r>
+      <w:proofErr w:type="spellStart"/>
+      <w:r>
+        <w:rPr>
+          <w:lang w:val="en-US"/>
+        </w:rPr>
+        <w:t>ESems</w:t>
+      </w:r>
+      <w:proofErr w:type="spellEnd"/>
+      <w:r>
+        <w:rPr>
+          <w:lang w:val="en-US"/>
+        </w:rPr>
+        <w:t xml:space="preserve"> (Expression semantics), </w:t>
+      </w:r>
+      <w:proofErr w:type="spellStart"/>
+      <w:r>
+        <w:rPr>
+          <w:lang w:val="en-US"/>
+        </w:rPr>
+        <w:t>SSems</w:t>
+      </w:r>
+      <w:proofErr w:type="spellEnd"/>
+      <w:r>
+        <w:rPr>
+          <w:lang w:val="en-US"/>
+        </w:rPr>
+        <w:t xml:space="preserve"> (Statement semantics) and </w:t>
+      </w:r>
+      <w:proofErr w:type="spellStart"/>
+      <w:r>
+        <w:rPr>
+          <w:lang w:val="en-US"/>
+        </w:rPr>
+        <w:t>HSems</w:t>
+      </w:r>
+      <w:proofErr w:type="spellEnd"/>
+      <w:r>
+        <w:rPr>
+          <w:lang w:val="en-US"/>
+        </w:rPr>
+        <w:t xml:space="preserve"> (Hoare-triple semantics) that he implements</w:t>
+      </w:r>
+    </w:p>
+    <w:p>
+      <w:pPr>
+        <w:pStyle w:val="ListParagraph"/>
+        <w:numPr>
+          <w:ilvl w:val="1"/>
+          <w:numId w:val="1"/>
+        </w:numPr>
+        <w:rPr>
+          <w:lang w:val="en-US"/>
+        </w:rPr>
+      </w:pPr>
+      <w:r>
+        <w:rPr>
+          <w:lang w:val="en-US"/>
+        </w:rPr>
+        <w:t xml:space="preserve">The stores will all have the same variables, but each with a different set of values for each variable. This is so that we can test if the Hoare triple works over a large set of values. </w:t>
+      </w:r>
+    </w:p>
+    <w:p>
+      <w:pPr>
+        <w:pStyle w:val="ListParagraph"/>
+        <w:numPr>
+          <w:ilvl w:val="1"/>
+          <w:numId w:val="1"/>
+        </w:numPr>
+        <w:rPr>
+          <w:lang w:val="en-US"/>
+        </w:rPr>
+      </w:pPr>
+      <w:r>
+        <w:rPr>
+          <w:lang w:val="en-US"/>
+        </w:rPr>
+        <w:t>The number of variables doesn’t have to be large (Can be 3/4)</w:t>
+      </w:r>
+    </w:p>
+    <w:p>
+      <w:pPr>
+        <w:pStyle w:val="ListParagraph"/>
+        <w:numPr>
+          <w:ilvl w:val="1"/>
+          <w:numId w:val="1"/>
+        </w:numPr>
+        <w:rPr>
+          <w:lang w:val="en-US"/>
+        </w:rPr>
+      </w:pPr>
+      <w:r>
+        <w:rPr>
+          <w:lang w:val="en-US"/>
+        </w:rPr>
+        <w:t>A possible method of creating a set of stores is by using 2D arrays. Basically, having a list of stores and iterating and applying the Hoare triple command over each store then checking if the result of each matches the Precondition statement (Because we are going backwards from Q to P)</w:t>
+      </w:r>
+    </w:p>
+    <w:p>
+      <w:pPr>
+        <w:pStyle w:val="ListParagraph"/>
+        <w:numPr>
+          <w:ilvl w:val="2"/>
+          <w:numId w:val="1"/>
+        </w:numPr>
+        <w:rPr>
+          <w:lang w:val="en-US"/>
+        </w:rPr>
+      </w:pPr>
+      <w:r>
+        <w:rPr>
+          <w:lang w:val="en-US"/>
+        </w:rPr>
+        <w:t>A suitable command for this project would be the variable substitution command, where two variables swap their values</w:t>
+      </w:r>
+    </w:p>
+    <w:p>
+      <w:pPr>
+        <w:pStyle w:val="ListParagraph"/>
+        <w:numPr>
+          <w:ilvl w:val="2"/>
+          <w:numId w:val="1"/>
+        </w:numPr>
+        <w:rPr>
+          <w:lang w:val="en-US"/>
+        </w:rPr>
+      </w:pPr>
+      <w:r>
+        <w:rPr>
+          <w:lang w:val="en-US"/>
+        </w:rPr>
+        <w:t>This would require 3 variables, and a sequence of commands to implement</w:t>
+      </w:r>
+    </w:p>
+    <w:p>
+      <w:pPr>
+        <w:pStyle w:val="ListParagraph"/>
+        <w:numPr>
+          <w:ilvl w:val="0"/>
+          <w:numId w:val="1"/>
+        </w:numPr>
+        <w:rPr>
+          <w:b/>
+          <w:bCs/>
+          <w:lang w:val="en-US"/>
+        </w:rPr>
+      </w:pPr>
+      <w:r>
+        <w:rPr>
+          <w:b/>
+          <w:bCs/>
+          <w:lang w:val="en-US"/>
+        </w:rPr>
+        <w:t xml:space="preserve">Swap command and Triple over all </w:t>
+      </w:r>
+      <w:proofErr w:type="gramStart"/>
+      <w:r>
+        <w:rPr>
+          <w:b/>
+          <w:bCs/>
+          <w:lang w:val="en-US"/>
+        </w:rPr>
+        <w:t>stores</w:t>
+      </w:r>
+      <w:proofErr w:type="gramEnd"/>
+      <w:r>
+        <w:rPr>
+          <w:b/>
+          <w:bCs/>
+          <w:lang w:val="en-US"/>
+        </w:rPr>
+        <w:t xml:space="preserve"> implementation</w:t>
+      </w:r>
+    </w:p>
+    <w:p>
+      <w:pPr>
+        <w:pStyle w:val="ListParagraph"/>
+        <w:numPr>
+          <w:ilvl w:val="1"/>
+          <w:numId w:val="1"/>
+        </w:numPr>
+        <w:rPr>
+          <w:lang w:val="en-US"/>
+        </w:rPr>
+      </w:pPr>
+      <w:r>
+        <w:rPr>
+          <w:lang w:val="en-US"/>
+        </w:rPr>
+        <w:t>I’ve created a list of stores called stores:</w:t>
+      </w:r>
+    </w:p>
+    <w:p>
+      <w:pPr>
+        <w:pStyle w:val="ListParagraph"/>
+        <w:numPr>
+          <w:ilvl w:val="2"/>
+          <w:numId w:val="1"/>
+        </w:numPr>
+        <w:rPr>
+          <w:lang w:val="en-US"/>
+        </w:rPr>
+      </w:pPr>
+      <w:r>
+        <w:rPr>
+          <w:lang w:val="en-US"/>
+        </w:rPr>
+        <w:t>type Stores = [Store]</w:t>
+      </w:r>
+    </w:p>
+    <w:p>
+      <w:pPr>
+        <w:pStyle w:val="ListParagraph"/>
+        <w:numPr>
+          <w:ilvl w:val="2"/>
+          <w:numId w:val="1"/>
+        </w:numPr>
+        <w:rPr>
+          <w:lang w:val="en-US"/>
+        </w:rPr>
+      </w:pPr>
+      <w:proofErr w:type="gramStart"/>
+      <w:r>
+        <w:rPr>
+          <w:lang w:val="en-US"/>
+        </w:rPr>
+        <w:t>stores :</w:t>
+      </w:r>
+      <w:proofErr w:type="gramEnd"/>
+      <w:r>
+        <w:rPr>
+          <w:lang w:val="en-US"/>
+        </w:rPr>
+        <w:t>: Stores</w:t>
+      </w:r>
+    </w:p>
+    <w:p>
+      <w:pPr>
+        <w:pStyle w:val="ListParagraph"/>
+        <w:numPr>
+          <w:ilvl w:val="2"/>
+          <w:numId w:val="1"/>
+        </w:numPr>
+        <w:rPr>
+          <w:lang w:val="en-US"/>
+        </w:rPr>
+      </w:pPr>
+      <w:r>
+        <w:rPr>
+          <w:lang w:val="en-US"/>
+        </w:rPr>
+        <w:t>stores = [</w:t>
+      </w:r>
+      <w:proofErr w:type="gramStart"/>
+      <w:r>
+        <w:rPr>
+          <w:lang w:val="en-US"/>
+        </w:rPr>
+        <w:t>store,store</w:t>
+      </w:r>
+      <w:proofErr w:type="gramEnd"/>
+      <w:r>
+        <w:rPr>
+          <w:lang w:val="en-US"/>
+        </w:rPr>
+        <w:t>2]</w:t>
+      </w:r>
+    </w:p>
+    <w:p>
+      <w:pPr>
+        <w:pStyle w:val="ListParagraph"/>
+        <w:numPr>
+          <w:ilvl w:val="1"/>
+          <w:numId w:val="1"/>
+        </w:numPr>
+        <w:rPr>
+          <w:lang w:val="en-US"/>
+        </w:rPr>
+      </w:pPr>
+      <w:r>
+        <w:rPr>
+          <w:lang w:val="en-US"/>
+        </w:rPr>
+        <w:t xml:space="preserve">I’ve also written the language command that will swap two variables, X and Y. The values of X and Y will be stored in Z and V respectively. </w:t>
+      </w:r>
+    </w:p>
+    <w:p>
+      <w:pPr>
+        <w:pStyle w:val="ListParagraph"/>
+        <w:numPr>
+          <w:ilvl w:val="2"/>
+          <w:numId w:val="1"/>
+        </w:numPr>
+        <w:rPr>
+          <w:lang w:val="en-US"/>
+        </w:rPr>
+      </w:pPr>
+      <w:proofErr w:type="spellStart"/>
+      <w:r>
+        <w:rPr>
+          <w:lang w:val="en-US"/>
+        </w:rPr>
+        <w:t>swap_</w:t>
+      </w:r>
+      <w:proofErr w:type="gramStart"/>
+      <w:r>
+        <w:rPr>
+          <w:lang w:val="en-US"/>
+        </w:rPr>
+        <w:t>vars</w:t>
+      </w:r>
+      <w:proofErr w:type="spellEnd"/>
+      <w:r>
+        <w:rPr>
+          <w:lang w:val="en-US"/>
+        </w:rPr>
+        <w:t xml:space="preserve"> :</w:t>
+      </w:r>
+      <w:proofErr w:type="gramEnd"/>
+      <w:r>
+        <w:rPr>
+          <w:lang w:val="en-US"/>
+        </w:rPr>
+        <w:t>: Lang</w:t>
+      </w:r>
+    </w:p>
+    <w:p>
+      <w:pPr>
+        <w:pStyle w:val="ListParagraph"/>
+        <w:numPr>
+          <w:ilvl w:val="2"/>
+          <w:numId w:val="1"/>
+        </w:numPr>
+        <w:rPr>
+          <w:lang w:val="en-US"/>
+        </w:rPr>
+      </w:pPr>
+      <w:proofErr w:type="spellStart"/>
+      <w:r>
+        <w:rPr>
+          <w:lang w:val="en-US"/>
+        </w:rPr>
+        <w:t>swap_vars</w:t>
+      </w:r>
+      <w:proofErr w:type="spellEnd"/>
+      <w:r>
+        <w:rPr>
+          <w:lang w:val="en-US"/>
+        </w:rPr>
+        <w:t xml:space="preserve"> = Seq (Assign (Y) (Var Z)) (Seq (Assign (X) (Var Y)) (Seq (Assign (V) (Var Y)) (Assign (Z) (Var X))))</w:t>
+      </w:r>
+    </w:p>
+    <w:p>
+      <w:pPr>
+        <w:pStyle w:val="ListParagraph"/>
+        <w:numPr>
+          <w:ilvl w:val="1"/>
+          <w:numId w:val="1"/>
+        </w:numPr>
+        <w:rPr>
+          <w:lang w:val="en-US"/>
+        </w:rPr>
+      </w:pPr>
+      <w:r>
+        <w:rPr>
+          <w:lang w:val="en-US"/>
+        </w:rPr>
+        <w:t xml:space="preserve">And </w:t>
+      </w:r>
+      <w:proofErr w:type="gramStart"/>
+      <w:r>
+        <w:rPr>
+          <w:lang w:val="en-US"/>
+        </w:rPr>
+        <w:t>finally</w:t>
+      </w:r>
+      <w:proofErr w:type="gramEnd"/>
+      <w:r>
+        <w:rPr>
+          <w:lang w:val="en-US"/>
+        </w:rPr>
+        <w:t xml:space="preserve"> the ‘</w:t>
+      </w:r>
+      <w:proofErr w:type="spellStart"/>
+      <w:r>
+        <w:rPr>
+          <w:lang w:val="en-US"/>
+        </w:rPr>
+        <w:t>triple_recursion</w:t>
+      </w:r>
+      <w:proofErr w:type="spellEnd"/>
+      <w:r>
+        <w:rPr>
+          <w:lang w:val="en-US"/>
+        </w:rPr>
+        <w:t>’ function that takes a list of stores (type Stores) and checks the Hoare triple over all the stores:</w:t>
+      </w:r>
+    </w:p>
+    <w:p>
+      <w:pPr>
+        <w:pStyle w:val="ListParagraph"/>
+        <w:numPr>
+          <w:ilvl w:val="2"/>
+          <w:numId w:val="1"/>
+        </w:numPr>
+        <w:rPr>
+          <w:lang w:val="en-US"/>
+        </w:rPr>
+      </w:pPr>
+      <w:proofErr w:type="spellStart"/>
+      <w:r>
+        <w:rPr>
+          <w:lang w:val="en-US"/>
+        </w:rPr>
+        <w:lastRenderedPageBreak/>
+        <w:t>triple_</w:t>
+      </w:r>
+      <w:proofErr w:type="gramStart"/>
+      <w:r>
+        <w:rPr>
+          <w:lang w:val="en-US"/>
+        </w:rPr>
+        <w:t>recursion</w:t>
+      </w:r>
+      <w:proofErr w:type="spellEnd"/>
+      <w:r>
+        <w:rPr>
+          <w:lang w:val="en-US"/>
+        </w:rPr>
+        <w:t xml:space="preserve"> :</w:t>
+      </w:r>
+      <w:proofErr w:type="gramEnd"/>
+      <w:r>
+        <w:rPr>
+          <w:lang w:val="en-US"/>
+        </w:rPr>
+        <w:t>: Statement -&gt; Statement -&gt; Stores -&gt; Lang -&gt; Bool</w:t>
+      </w:r>
+    </w:p>
+    <w:p>
+      <w:pPr>
+        <w:pStyle w:val="ListParagraph"/>
+        <w:numPr>
+          <w:ilvl w:val="2"/>
+          <w:numId w:val="1"/>
+        </w:numPr>
+        <w:rPr>
+          <w:lang w:val="en-US"/>
+        </w:rPr>
+      </w:pPr>
+      <w:proofErr w:type="spellStart"/>
+      <w:r>
+        <w:rPr>
+          <w:lang w:val="en-US"/>
+        </w:rPr>
+        <w:t>triple_recursion</w:t>
+      </w:r>
+      <w:proofErr w:type="spellEnd"/>
+      <w:r>
+        <w:rPr>
+          <w:lang w:val="en-US"/>
+        </w:rPr>
+        <w:t xml:space="preserve"> p q (</w:t>
+      </w:r>
+      <w:proofErr w:type="spellStart"/>
+      <w:proofErr w:type="gramStart"/>
+      <w:r>
+        <w:rPr>
+          <w:lang w:val="en-US"/>
+        </w:rPr>
+        <w:t>x:xs</w:t>
+      </w:r>
+      <w:proofErr w:type="spellEnd"/>
+      <w:proofErr w:type="gramEnd"/>
+      <w:r>
+        <w:rPr>
+          <w:lang w:val="en-US"/>
+        </w:rPr>
+        <w:t>) l</w:t>
+      </w:r>
+    </w:p>
+    <w:p>
+      <w:pPr>
+        <w:pStyle w:val="ListParagraph"/>
+        <w:numPr>
+          <w:ilvl w:val="2"/>
+          <w:numId w:val="1"/>
+        </w:numPr>
+        <w:rPr>
+          <w:lang w:val="en-US"/>
+        </w:rPr>
+      </w:pPr>
+      <w:r>
+        <w:rPr>
+          <w:lang w:val="en-US"/>
+        </w:rPr>
+        <w:t xml:space="preserve">  | triple p q [] l = True</w:t>
+      </w:r>
+    </w:p>
+    <w:p>
+      <w:pPr>
+        <w:pStyle w:val="ListParagraph"/>
+        <w:numPr>
+          <w:ilvl w:val="2"/>
+          <w:numId w:val="1"/>
+        </w:numPr>
+        <w:rPr>
+          <w:lang w:val="en-US"/>
+        </w:rPr>
+      </w:pPr>
+      <w:r>
+        <w:rPr>
+          <w:lang w:val="en-US"/>
+        </w:rPr>
+        <w:t xml:space="preserve">  | triple p q x l = </w:t>
+      </w:r>
+      <w:proofErr w:type="spellStart"/>
+      <w:r>
+        <w:rPr>
+          <w:lang w:val="en-US"/>
+        </w:rPr>
+        <w:t>triple_recursion</w:t>
+      </w:r>
+      <w:proofErr w:type="spellEnd"/>
+      <w:r>
+        <w:rPr>
+          <w:lang w:val="en-US"/>
+        </w:rPr>
+        <w:t xml:space="preserve"> p q </w:t>
+      </w:r>
+      <w:proofErr w:type="spellStart"/>
+      <w:r>
+        <w:rPr>
+          <w:lang w:val="en-US"/>
+        </w:rPr>
+        <w:t>xs</w:t>
+      </w:r>
+      <w:proofErr w:type="spellEnd"/>
+      <w:r>
+        <w:rPr>
+          <w:lang w:val="en-US"/>
+        </w:rPr>
+        <w:t xml:space="preserve"> l</w:t>
+      </w:r>
+    </w:p>
+    <w:p>
+      <w:pPr>
+        <w:pStyle w:val="ListParagraph"/>
+        <w:numPr>
+          <w:ilvl w:val="2"/>
+          <w:numId w:val="1"/>
+        </w:numPr>
+        <w:rPr>
+          <w:lang w:val="en-US"/>
+        </w:rPr>
+      </w:pPr>
+      <w:r>
+        <w:rPr>
+          <w:lang w:val="en-US"/>
+        </w:rPr>
+        <w:t xml:space="preserve">  | otherwise = False</w:t>
+      </w:r>
+    </w:p>
+    <w:p>
+      <w:pPr>
+        <w:pStyle w:val="ListParagraph"/>
+        <w:numPr>
+          <w:ilvl w:val="1"/>
+          <w:numId w:val="1"/>
+        </w:numPr>
+        <w:rPr>
+          <w:u w:val="single"/>
+          <w:lang w:val="en-US"/>
+        </w:rPr>
+      </w:pPr>
+      <w:r>
+        <w:rPr>
+          <w:u w:val="single"/>
+          <w:lang w:val="en-US"/>
+        </w:rPr>
+        <w:t>Problems:</w:t>
+      </w:r>
+    </w:p>
+    <w:p>
+      <w:pPr>
+        <w:pStyle w:val="ListParagraph"/>
+        <w:numPr>
+          <w:ilvl w:val="2"/>
+          <w:numId w:val="1"/>
+        </w:numPr>
+        <w:rPr>
+          <w:lang w:val="en-US"/>
+        </w:rPr>
+      </w:pPr>
+      <w:r>
+        <w:rPr>
+          <w:lang w:val="en-US"/>
+        </w:rPr>
+        <w:t xml:space="preserve">I need to know exactly what to use as pre and post conditions. For </w:t>
+      </w:r>
+      <w:proofErr w:type="gramStart"/>
+      <w:r>
+        <w:rPr>
+          <w:lang w:val="en-US"/>
+        </w:rPr>
+        <w:t>now</w:t>
+      </w:r>
+      <w:proofErr w:type="gramEnd"/>
+      <w:r>
+        <w:rPr>
+          <w:lang w:val="en-US"/>
+        </w:rPr>
+        <w:t xml:space="preserve"> I’ve used ‘True’ for the precondition and ‘X==V’ for the post condition. </w:t>
+      </w:r>
+    </w:p>
+    <w:p>
+      <w:pPr>
+        <w:pStyle w:val="ListParagraph"/>
+        <w:numPr>
+          <w:ilvl w:val="2"/>
+          <w:numId w:val="1"/>
+        </w:numPr>
+        <w:rPr>
+          <w:lang w:val="en-US"/>
+        </w:rPr>
+      </w:pPr>
+      <w:r>
+        <w:rPr>
+          <w:lang w:val="en-US"/>
+        </w:rPr>
+        <w:t xml:space="preserve">Which leads to the second problem of the fact that I can only have one condition (Statement) at a time. </w:t>
+      </w:r>
+      <w:proofErr w:type="gramStart"/>
+      <w:r>
+        <w:rPr>
+          <w:lang w:val="en-US"/>
+        </w:rPr>
+        <w:t>So</w:t>
+      </w:r>
+      <w:proofErr w:type="gramEnd"/>
+      <w:r>
+        <w:rPr>
+          <w:lang w:val="en-US"/>
+        </w:rPr>
+        <w:t xml:space="preserve"> I can only write ‘X==V’ and not ‘Y==Z’ as well.</w:t>
+      </w:r>
+    </w:p>
+    <w:p>
+      <w:pPr>
+        <w:pStyle w:val="ListParagraph"/>
+        <w:numPr>
+          <w:ilvl w:val="2"/>
+          <w:numId w:val="1"/>
+        </w:numPr>
+        <w:rPr>
+          <w:lang w:val="en-US"/>
+        </w:rPr>
+      </w:pPr>
+      <w:r>
+        <w:rPr>
+          <w:lang w:val="en-US"/>
+        </w:rPr>
+        <w:t>Another problem is the question of whether I need to assign every single store from 1-100. I’m assuming just proving that the algorithm works for a few store will prove its ability to work over all, but I need confirmation.</w:t>
       </w:r>
       <w:bookmarkStart w:id="0" w:name="_GoBack"/>
       <w:bookmarkEnd w:id="0"/>
@@ -3959,6 +4939,7 @@
     <w:lsdException w:name="HTML Sample" w:semiHidden="1" w:unhideWhenUsed="1"/>
     <w:lsdException w:name="HTML Typewriter" w:semiHidden="1" w:unhideWhenUsed="1"/>
     <w:lsdException w:name="HTML Variable" w:semiHidden="1" w:unhideWhenUsed="1"/>
+    <w:lsdException w:name="Normal Table" w:semiHidden="1" w:unhideWhenUsed="1"/>
     <w:lsdException w:name="annotation subject" w:semiHidden="1" w:unhideWhenUsed="1"/>
     <w:lsdException w:name="No List" w:semiHidden="1" w:unhideWhenUsed="1"/>
     <w:lsdException w:name="Outline List 1" w:semiHidden="1" w:unhideWhenUsed="1"/>
@@ -4005,8 +4986,10 @@
     <w:lsdException w:name="Table Subtle 2" w:semiHidden="1" w:unhideWhenUsed="1"/>
     <w:lsdException w:name="Table Web 1" w:semiHidden="1" w:unhideWhenUsed="1"/>
     <w:lsdException w:name="Table Web 2" w:semiHidden="1" w:unhideWhenUsed="1"/>
+    <w:lsdException w:name="Table Web 3" w:semiHidden="1" w:unhideWhenUsed="1"/>
     <w:lsdException w:name="Balloon Text" w:semiHidden="1" w:unhideWhenUsed="1"/>
     <w:lsdException w:name="Table Grid" w:uiPriority="59"/>
+    <w:lsdException w:name="Table Theme" w:semiHidden="1" w:unhideWhenUsed="1"/>
     <w:lsdException w:name="Placeholder Text" w:semiHidden="1"/>
     <w:lsdException w:name="No Spacing" w:uiPriority="1" w:qFormat="1"/>
     <w:lsdException w:name="Light Shading" w:uiPriority="60"/>

</xml_diff>

<commit_message>
Added division and allowed for multiple statements to be passed to the triple function
</commit_message>
<xml_diff>
--- a/Dissertation log.docx
+++ b/Dissertation log.docx
@@ -822,12 +822,14 @@
       <w:r>
         <w:rPr>
           <w:color w:val="C00000"/>
+          <w:highlight w:val="cyan"/>
         </w:rPr>
         <w:t xml:space="preserve">I’m trying to figure out how </w:t>
       </w:r>
       <w:r>
         <w:rPr>
           <w:color w:val="C00000"/>
+          <w:highlight w:val="cyan"/>
         </w:rPr>
         <w:t>to make it so that I can input integers and have them transferred to natural numbers</w:t>
       </w:r>
@@ -3905,6 +3907,7 @@
       <w:r>
         <w:rPr>
           <w:color w:val="C00000"/>
+          <w:highlight w:val="cyan"/>
           <w:lang w:val="en-US"/>
         </w:rPr>
         <w:t xml:space="preserve">Division is not as necessary </w:t>
@@ -3913,6 +3916,7 @@
       <w:r>
         <w:rPr>
           <w:color w:val="C00000"/>
+          <w:highlight w:val="cyan"/>
           <w:lang w:val="en-US"/>
         </w:rPr>
         <w:t>at the moment</w:t>
@@ -3921,9 +3925,17 @@
       <w:r>
         <w:rPr>
           <w:color w:val="C00000"/>
-          <w:lang w:val="en-US"/>
-        </w:rPr>
-        <w:t xml:space="preserve"> but will be a nice addition to the set of expressions.</w:t>
+          <w:highlight w:val="cyan"/>
+          <w:lang w:val="en-US"/>
+        </w:rPr>
+        <w:t xml:space="preserve"> but will be a nice addition to the set of expressions</w:t>
+      </w:r>
+      <w:r>
+        <w:rPr>
+          <w:color w:val="C00000"/>
+          <w:lang w:val="en-US"/>
+        </w:rPr>
+        <w:t>.</w:t>
       </w:r>
     </w:p>
     <w:p>
@@ -4618,72 +4630,275 @@
         </w:rPr>
         <w:t xml:space="preserve">I need to know exactly what to use as pre and post conditions. For </w:t>
       </w:r>
+      <w:r>
+        <w:rPr>
+          <w:lang w:val="en-US"/>
+        </w:rPr>
+        <w:t>now,</w:t>
+      </w:r>
+      <w:r>
+        <w:rPr>
+          <w:lang w:val="en-US"/>
+        </w:rPr>
+        <w:t xml:space="preserve"> I’ve used ‘True’ for the precondition and ‘X==V’ for the post condition. </w:t>
+      </w:r>
+    </w:p>
+    <w:p>
+      <w:pPr>
+        <w:pStyle w:val="ListParagraph"/>
+        <w:numPr>
+          <w:ilvl w:val="2"/>
+          <w:numId w:val="1"/>
+        </w:numPr>
+        <w:rPr>
+          <w:lang w:val="en-US"/>
+        </w:rPr>
+      </w:pPr>
+      <w:r>
+        <w:rPr>
+          <w:lang w:val="en-US"/>
+        </w:rPr>
+        <w:t xml:space="preserve">Which leads to the second problem of the fact that I can only have one condition (Statement) at a time. </w:t>
+      </w:r>
       <w:proofErr w:type="gramStart"/>
       <w:r>
         <w:rPr>
           <w:lang w:val="en-US"/>
         </w:rPr>
-        <w:t>now</w:t>
+        <w:t>So</w:t>
       </w:r>
       <w:proofErr w:type="gramEnd"/>
       <w:r>
         <w:rPr>
           <w:lang w:val="en-US"/>
         </w:rPr>
-        <w:t xml:space="preserve"> I’ve used ‘True’ for the precondition and ‘X==V’ for the post condition. </w:t>
-      </w:r>
-    </w:p>
-    <w:p>
-      <w:pPr>
-        <w:pStyle w:val="ListParagraph"/>
-        <w:numPr>
-          <w:ilvl w:val="2"/>
-          <w:numId w:val="1"/>
-        </w:numPr>
-        <w:rPr>
-          <w:lang w:val="en-US"/>
-        </w:rPr>
-      </w:pPr>
-      <w:r>
-        <w:rPr>
-          <w:lang w:val="en-US"/>
-        </w:rPr>
-        <w:t xml:space="preserve">Which leads to the second problem of the fact that I can only have one condition (Statement) at a time. </w:t>
-      </w:r>
-      <w:proofErr w:type="gramStart"/>
-      <w:r>
-        <w:rPr>
-          <w:lang w:val="en-US"/>
-        </w:rPr>
-        <w:t>So</w:t>
-      </w:r>
-      <w:proofErr w:type="gramEnd"/>
-      <w:r>
-        <w:rPr>
-          <w:lang w:val="en-US"/>
-        </w:rPr>
-        <w:t xml:space="preserve"> I can only write ‘X==V’ and not ‘Y==Z’ as well.</w:t>
-      </w:r>
-    </w:p>
-    <w:p>
-      <w:pPr>
-        <w:pStyle w:val="ListParagraph"/>
-        <w:numPr>
-          <w:ilvl w:val="2"/>
-          <w:numId w:val="1"/>
-        </w:numPr>
-        <w:rPr>
-          <w:lang w:val="en-US"/>
-        </w:rPr>
-      </w:pPr>
-      <w:r>
-        <w:rPr>
-          <w:lang w:val="en-US"/>
-        </w:rPr>
-        <w:t>Another problem is the question of whether I need to assign every single store from 1-100. I’m assuming just proving that the algorithm works for a few store will prove its ability to work over all, but I need confirmation.</w:t>
+        <w:t xml:space="preserve"> </w:t>
+      </w:r>
+      <w:r>
+        <w:rPr>
+          <w:lang w:val="en-US"/>
+        </w:rPr>
+        <w:t>I can only write ‘X==V’ and not ‘Y==Z’ as well.</w:t>
+      </w:r>
+    </w:p>
+    <w:p>
+      <w:pPr>
+        <w:pStyle w:val="ListParagraph"/>
+        <w:numPr>
+          <w:ilvl w:val="2"/>
+          <w:numId w:val="1"/>
+        </w:numPr>
+        <w:rPr>
+          <w:lang w:val="en-US"/>
+        </w:rPr>
+      </w:pPr>
+      <w:r>
+        <w:rPr>
+          <w:lang w:val="en-US"/>
+        </w:rPr>
+        <w:t>Another problem is the question of whether I need to assign every single store from 1-100. I’m assuming just proving that the algorithm works for a few store</w:t>
+      </w:r>
+      <w:r>
+        <w:rPr>
+          <w:lang w:val="en-US"/>
+        </w:rPr>
+        <w:t>s</w:t>
+      </w:r>
+      <w:r>
+        <w:rPr>
+          <w:lang w:val="en-US"/>
+        </w:rPr>
+        <w:t xml:space="preserve"> will prove its ability to work over all, but I need confirmation.</w:t>
+      </w:r>
+    </w:p>
+    <w:p>
+      <w:pPr>
+        <w:rPr>
+          <w:lang w:val="en-US"/>
+        </w:rPr>
+      </w:pPr>
+    </w:p>
+    <w:p>
+      <w:pPr>
+        <w:rPr>
+          <w:sz w:val="40"/>
+          <w:szCs w:val="40"/>
+          <w:lang w:val="en-US"/>
+        </w:rPr>
+      </w:pPr>
+      <w:r>
+        <w:rPr>
+          <w:sz w:val="40"/>
+          <w:szCs w:val="40"/>
+          <w:lang w:val="en-US"/>
+        </w:rPr>
+        <w:t>TODO</w:t>
+      </w:r>
+      <w:r>
+        <w:rPr>
+          <w:sz w:val="40"/>
+          <w:szCs w:val="40"/>
+          <w:lang w:val="en-US"/>
+        </w:rPr>
+        <w:t xml:space="preserve"> (in order of least to most important)</w:t>
+      </w:r>
+      <w:r>
+        <w:rPr>
+          <w:sz w:val="40"/>
+          <w:szCs w:val="40"/>
+          <w:lang w:val="en-US"/>
+        </w:rPr>
+        <w:t>:</w:t>
+      </w:r>
+    </w:p>
+    <w:p>
+      <w:pPr>
+        <w:pStyle w:val="ListParagraph"/>
+        <w:numPr>
+          <w:ilvl w:val="0"/>
+          <w:numId w:val="2"/>
+        </w:numPr>
+        <w:rPr>
+          <w:color w:val="C00000"/>
+          <w:sz w:val="24"/>
+          <w:szCs w:val="24"/>
+          <w:lang w:val="en-US"/>
+        </w:rPr>
+      </w:pPr>
+      <w:r>
+        <w:rPr>
+          <w:color w:val="C00000"/>
+          <w:sz w:val="24"/>
+          <w:szCs w:val="24"/>
+          <w:lang w:val="en-US"/>
+        </w:rPr>
+        <w:t>Think of a way to shorten commands</w:t>
+      </w:r>
+    </w:p>
+    <w:p>
+      <w:pPr>
+        <w:pStyle w:val="ListParagraph"/>
+        <w:numPr>
+          <w:ilvl w:val="0"/>
+          <w:numId w:val="2"/>
+        </w:numPr>
+        <w:rPr>
+          <w:color w:val="C00000"/>
+          <w:sz w:val="24"/>
+          <w:szCs w:val="24"/>
+          <w:lang w:val="en-US"/>
+        </w:rPr>
+      </w:pPr>
+      <w:r>
+        <w:rPr>
+          <w:color w:val="C00000"/>
+          <w:sz w:val="24"/>
+          <w:szCs w:val="24"/>
+          <w:lang w:val="en-US"/>
+        </w:rPr>
+        <w:t>Check if ‘IF’ statements work with backward sequential composition</w:t>
+      </w:r>
+    </w:p>
+    <w:p>
+      <w:pPr>
+        <w:pStyle w:val="ListParagraph"/>
+        <w:numPr>
+          <w:ilvl w:val="0"/>
+          <w:numId w:val="2"/>
+        </w:numPr>
+        <w:rPr>
+          <w:color w:val="C00000"/>
+          <w:sz w:val="24"/>
+          <w:szCs w:val="24"/>
+          <w:lang w:val="en-US"/>
+        </w:rPr>
+      </w:pPr>
+      <w:r>
+        <w:rPr>
+          <w:color w:val="C00000"/>
+          <w:sz w:val="24"/>
+          <w:szCs w:val="24"/>
+          <w:lang w:val="en-US"/>
+        </w:rPr>
+        <w:t>Find out what to use for pre and post conditions of the variable swap command</w:t>
+      </w:r>
+      <w:r>
+        <w:rPr>
+          <w:color w:val="C00000"/>
+          <w:sz w:val="24"/>
+          <w:szCs w:val="24"/>
+          <w:lang w:val="en-US"/>
+        </w:rPr>
+        <w:t xml:space="preserve"> </w:t>
+      </w:r>
+    </w:p>
+    <w:p>
+      <w:pPr>
+        <w:pStyle w:val="ListParagraph"/>
+        <w:numPr>
+          <w:ilvl w:val="0"/>
+          <w:numId w:val="2"/>
+        </w:numPr>
+        <w:rPr>
+          <w:color w:val="00B050"/>
+          <w:sz w:val="24"/>
+          <w:szCs w:val="24"/>
+          <w:lang w:val="en-US"/>
+        </w:rPr>
+      </w:pPr>
+      <w:r>
+        <w:rPr>
+          <w:color w:val="00B050"/>
+          <w:sz w:val="24"/>
+          <w:szCs w:val="24"/>
+          <w:lang w:val="en-US"/>
+        </w:rPr>
+        <w:t>Implement m</w:t>
+      </w:r>
+      <w:r>
+        <w:rPr>
+          <w:color w:val="00B050"/>
+          <w:sz w:val="24"/>
+          <w:szCs w:val="24"/>
+          <w:lang w:val="en-US"/>
+        </w:rPr>
+        <w:t xml:space="preserve">ultiple </w:t>
+      </w:r>
+      <w:r>
+        <w:rPr>
+          <w:color w:val="00B050"/>
+          <w:sz w:val="24"/>
+          <w:szCs w:val="24"/>
+          <w:lang w:val="en-US"/>
+        </w:rPr>
+        <w:t>conditional statements</w:t>
       </w:r>
       <w:bookmarkStart w:id="0" w:name="_GoBack"/>
       <w:bookmarkEnd w:id="0"/>
+    </w:p>
+    <w:p>
+      <w:pPr>
+        <w:pStyle w:val="ListParagraph"/>
+        <w:numPr>
+          <w:ilvl w:val="0"/>
+          <w:numId w:val="2"/>
+        </w:numPr>
+        <w:rPr>
+          <w:color w:val="C00000"/>
+          <w:sz w:val="24"/>
+          <w:szCs w:val="24"/>
+          <w:lang w:val="en-US"/>
+        </w:rPr>
+      </w:pPr>
+      <w:r>
+        <w:rPr>
+          <w:color w:val="C00000"/>
+          <w:sz w:val="24"/>
+          <w:szCs w:val="24"/>
+          <w:lang w:val="en-US"/>
+        </w:rPr>
+        <w:t>Assign every store from 1-100?</w:t>
+      </w:r>
     </w:p>
     <w:sectPr>
       <w:pgSz w:w="11906" w:h="16838"/>
@@ -4698,16 +4913,16 @@
 <file path=word/numbering.xml><?xml version="1.0" encoding="utf-8"?>
 <w:numbering xmlns:wpc="http://schemas.microsoft.com/office/word/2010/wordprocessingCanvas" xmlns:cx="http://schemas.microsoft.com/office/drawing/2014/chartex" xmlns:cx1="http://schemas.microsoft.com/office/drawing/2015/9/8/chartex" xmlns:cx2="http://schemas.microsoft.com/office/drawing/2015/10/21/chartex" xmlns:cx3="http://schemas.microsoft.com/office/drawing/2016/5/9/chartex" xmlns:cx4="http://schemas.microsoft.com/office/drawing/2016/5/10/chartex" xmlns:cx5="http://schemas.microsoft.com/office/drawing/2016/5/11/chartex" xmlns:cx6="http://schemas.microsoft.com/office/drawing/2016/5/12/chartex" xmlns:cx7="http://schemas.microsoft.com/office/drawing/2016/5/13/chartex" xmlns:cx8="http://schemas.microsoft.com/office/drawing/2016/5/14/chartex" xmlns:mc="http://schemas.openxmlformats.org/markup-compatibility/2006" xmlns:aink="http://schemas.microsoft.com/office/drawing/2016/ink" xmlns:am3d="http://schemas.microsoft.com/office/drawing/2017/model3d" xmlns:o="urn:schemas-microsoft-com:office:office" xmlns:r="http://schemas.openxmlformats.org/officeDocument/2006/relationships" xmlns:m="http://schemas.openxmlformats.org/officeDocument/2006/math" xmlns:v="urn:schemas-microsoft-com:vml" xmlns:wp14="http://schemas.microsoft.com/office/word/2010/wordprocessingDrawing" xmlns:wp="http://schemas.openxmlformats.org/drawingml/2006/wordprocessingDrawing" xmlns:w10="urn:schemas-microsoft-com:office:word" xmlns:w="http://schemas.openxmlformats.org/wordprocessingml/2006/main" xmlns:w14="http://schemas.microsoft.com/office/word/2010/wordml" xmlns:w15="http://schemas.microsoft.com/office/word/2012/wordml" xmlns:w16cid="http://schemas.microsoft.com/office/word/2016/wordml/cid" xmlns:w16se="http://schemas.microsoft.com/office/word/2015/wordml/symex" xmlns:wpg="http://schemas.microsoft.com/office/word/2010/wordprocessingGroup" xmlns:wpi="http://schemas.microsoft.com/office/word/2010/wordprocessingInk" xmlns:wne="http://schemas.microsoft.com/office/word/2006/wordml" xmlns:wps="http://schemas.microsoft.com/office/word/2010/wordprocessingShape" mc:Ignorable="w14 w15 w16se w16cid wp14">
   <w:abstractNum w:abstractNumId="0" w15:restartNumberingAfterBreak="0">
-    <w:nsid w:val="1B990474"/>
+    <w:nsid w:val="10500AC2"/>
     <w:multiLevelType w:val="hybridMultilevel"/>
-    <w:tmpl w:val="01BCEC72"/>
+    <w:tmpl w:val="C7CA073C"/>
     <w:lvl w:ilvl="0" w:tplc="08090001">
       <w:start w:val="1"/>
       <w:numFmt w:val="bullet"/>
       <w:lvlText w:val=""/>
       <w:lvlJc w:val="left"/>
       <w:pPr>
-        <w:ind w:left="360" w:hanging="360"/>
+        <w:ind w:left="720" w:hanging="360"/>
       </w:pPr>
       <w:rPr>
         <w:rFonts w:ascii="Symbol" w:hAnsi="Symbol" w:hint="default"/>
@@ -4737,7 +4952,7 @@
         <w:rFonts w:ascii="Wingdings" w:hAnsi="Wingdings" w:hint="default"/>
       </w:rPr>
     </w:lvl>
-    <w:lvl w:ilvl="3" w:tplc="08090001">
+    <w:lvl w:ilvl="3" w:tplc="08090001" w:tentative="1">
       <w:start w:val="1"/>
       <w:numFmt w:val="bullet"/>
       <w:lvlText w:val=""/>
@@ -4810,7 +5025,123 @@
       </w:rPr>
     </w:lvl>
   </w:abstractNum>
+  <w:abstractNum w:abstractNumId="1" w15:restartNumberingAfterBreak="0">
+    <w:nsid w:val="1B990474"/>
+    <w:multiLevelType w:val="hybridMultilevel"/>
+    <w:tmpl w:val="01BCEC72"/>
+    <w:lvl w:ilvl="0" w:tplc="08090001">
+      <w:start w:val="1"/>
+      <w:numFmt w:val="bullet"/>
+      <w:lvlText w:val=""/>
+      <w:lvlJc w:val="left"/>
+      <w:pPr>
+        <w:ind w:left="360" w:hanging="360"/>
+      </w:pPr>
+      <w:rPr>
+        <w:rFonts w:ascii="Symbol" w:hAnsi="Symbol" w:hint="default"/>
+      </w:rPr>
+    </w:lvl>
+    <w:lvl w:ilvl="1" w:tplc="08090003">
+      <w:start w:val="1"/>
+      <w:numFmt w:val="bullet"/>
+      <w:lvlText w:val="o"/>
+      <w:lvlJc w:val="left"/>
+      <w:pPr>
+        <w:ind w:left="1440" w:hanging="360"/>
+      </w:pPr>
+      <w:rPr>
+        <w:rFonts w:ascii="Courier New" w:hAnsi="Courier New" w:cs="Courier New" w:hint="default"/>
+      </w:rPr>
+    </w:lvl>
+    <w:lvl w:ilvl="2" w:tplc="08090005">
+      <w:start w:val="1"/>
+      <w:numFmt w:val="bullet"/>
+      <w:lvlText w:val=""/>
+      <w:lvlJc w:val="left"/>
+      <w:pPr>
+        <w:ind w:left="2160" w:hanging="360"/>
+      </w:pPr>
+      <w:rPr>
+        <w:rFonts w:ascii="Wingdings" w:hAnsi="Wingdings" w:hint="default"/>
+      </w:rPr>
+    </w:lvl>
+    <w:lvl w:ilvl="3" w:tplc="08090001">
+      <w:start w:val="1"/>
+      <w:numFmt w:val="bullet"/>
+      <w:lvlText w:val=""/>
+      <w:lvlJc w:val="left"/>
+      <w:pPr>
+        <w:ind w:left="2880" w:hanging="360"/>
+      </w:pPr>
+      <w:rPr>
+        <w:rFonts w:ascii="Symbol" w:hAnsi="Symbol" w:hint="default"/>
+      </w:rPr>
+    </w:lvl>
+    <w:lvl w:ilvl="4" w:tplc="08090003" w:tentative="1">
+      <w:start w:val="1"/>
+      <w:numFmt w:val="bullet"/>
+      <w:lvlText w:val="o"/>
+      <w:lvlJc w:val="left"/>
+      <w:pPr>
+        <w:ind w:left="3600" w:hanging="360"/>
+      </w:pPr>
+      <w:rPr>
+        <w:rFonts w:ascii="Courier New" w:hAnsi="Courier New" w:cs="Courier New" w:hint="default"/>
+      </w:rPr>
+    </w:lvl>
+    <w:lvl w:ilvl="5" w:tplc="08090005" w:tentative="1">
+      <w:start w:val="1"/>
+      <w:numFmt w:val="bullet"/>
+      <w:lvlText w:val=""/>
+      <w:lvlJc w:val="left"/>
+      <w:pPr>
+        <w:ind w:left="4320" w:hanging="360"/>
+      </w:pPr>
+      <w:rPr>
+        <w:rFonts w:ascii="Wingdings" w:hAnsi="Wingdings" w:hint="default"/>
+      </w:rPr>
+    </w:lvl>
+    <w:lvl w:ilvl="6" w:tplc="08090001" w:tentative="1">
+      <w:start w:val="1"/>
+      <w:numFmt w:val="bullet"/>
+      <w:lvlText w:val=""/>
+      <w:lvlJc w:val="left"/>
+      <w:pPr>
+        <w:ind w:left="5040" w:hanging="360"/>
+      </w:pPr>
+      <w:rPr>
+        <w:rFonts w:ascii="Symbol" w:hAnsi="Symbol" w:hint="default"/>
+      </w:rPr>
+    </w:lvl>
+    <w:lvl w:ilvl="7" w:tplc="08090003" w:tentative="1">
+      <w:start w:val="1"/>
+      <w:numFmt w:val="bullet"/>
+      <w:lvlText w:val="o"/>
+      <w:lvlJc w:val="left"/>
+      <w:pPr>
+        <w:ind w:left="5760" w:hanging="360"/>
+      </w:pPr>
+      <w:rPr>
+        <w:rFonts w:ascii="Courier New" w:hAnsi="Courier New" w:cs="Courier New" w:hint="default"/>
+      </w:rPr>
+    </w:lvl>
+    <w:lvl w:ilvl="8" w:tplc="08090005" w:tentative="1">
+      <w:start w:val="1"/>
+      <w:numFmt w:val="bullet"/>
+      <w:lvlText w:val=""/>
+      <w:lvlJc w:val="left"/>
+      <w:pPr>
+        <w:ind w:left="6480" w:hanging="360"/>
+      </w:pPr>
+      <w:rPr>
+        <w:rFonts w:ascii="Wingdings" w:hAnsi="Wingdings" w:hint="default"/>
+      </w:rPr>
+    </w:lvl>
+  </w:abstractNum>
   <w:num w:numId="1">
+    <w:abstractNumId w:val="1"/>
+  </w:num>
+  <w:num w:numId="2">
     <w:abstractNumId w:val="0"/>
   </w:num>
 </w:numbering>

</xml_diff>

<commit_message>
Added conjunction in expressions, created division command using while loop and if statements
</commit_message>
<xml_diff>
--- a/Dissertation log.docx
+++ b/Dissertation log.docx
@@ -784,6 +784,351 @@
       <w:pPr>
         <w:pStyle w:val="ListParagraph"/>
         <w:numPr>
+          <w:ilvl w:val="1"/>
+          <w:numId w:val="1"/>
+        </w:numPr>
+        <w:rPr>
+          <w:lang w:val="en-US"/>
+        </w:rPr>
+      </w:pPr>
+    </w:p>
+    <w:p>
+      <w:pPr>
+        <w:pStyle w:val="ListParagraph"/>
+        <w:numPr>
+          <w:ilvl w:val="1"/>
+          <w:numId w:val="1"/>
+        </w:numPr>
+        <w:rPr>
+          <w:lang w:val="en-US"/>
+        </w:rPr>
+      </w:pPr>
+      <w:proofErr w:type="spellStart"/>
+      <w:r>
+        <w:rPr>
+          <w:lang w:val="en-US"/>
+        </w:rPr>
+        <w:lastRenderedPageBreak/>
+        <w:t>n_</w:t>
+      </w:r>
+      <w:proofErr w:type="gramStart"/>
+      <w:r>
+        <w:rPr>
+          <w:lang w:val="en-US"/>
+        </w:rPr>
+        <w:t>div</w:t>
+      </w:r>
+      <w:proofErr w:type="spellEnd"/>
+      <w:r>
+        <w:rPr>
+          <w:lang w:val="en-US"/>
+        </w:rPr>
+        <w:t xml:space="preserve"> :</w:t>
+      </w:r>
+      <w:proofErr w:type="gramEnd"/>
+      <w:r>
+        <w:rPr>
+          <w:lang w:val="en-US"/>
+        </w:rPr>
+        <w:t>: Nat -&gt; Nat -&gt; Nat -&gt; Nat</w:t>
+      </w:r>
+    </w:p>
+    <w:p>
+      <w:pPr>
+        <w:pStyle w:val="ListParagraph"/>
+        <w:numPr>
+          <w:ilvl w:val="1"/>
+          <w:numId w:val="1"/>
+        </w:numPr>
+        <w:rPr>
+          <w:lang w:val="en-US"/>
+        </w:rPr>
+      </w:pPr>
+      <w:proofErr w:type="spellStart"/>
+      <w:r>
+        <w:rPr>
+          <w:lang w:val="en-US"/>
+        </w:rPr>
+        <w:t>n_div</w:t>
+      </w:r>
+      <w:proofErr w:type="spellEnd"/>
+      <w:r>
+        <w:rPr>
+          <w:lang w:val="en-US"/>
+        </w:rPr>
+        <w:t xml:space="preserve"> _ Zero _ = Zero</w:t>
+      </w:r>
+    </w:p>
+    <w:p>
+      <w:pPr>
+        <w:pStyle w:val="ListParagraph"/>
+        <w:numPr>
+          <w:ilvl w:val="1"/>
+          <w:numId w:val="1"/>
+        </w:numPr>
+        <w:rPr>
+          <w:lang w:val="en-US"/>
+        </w:rPr>
+      </w:pPr>
+      <w:proofErr w:type="spellStart"/>
+      <w:r>
+        <w:rPr>
+          <w:lang w:val="en-US"/>
+        </w:rPr>
+        <w:t>n_div</w:t>
+      </w:r>
+      <w:proofErr w:type="spellEnd"/>
+      <w:r>
+        <w:rPr>
+          <w:lang w:val="en-US"/>
+        </w:rPr>
+        <w:t xml:space="preserve"> n f c</w:t>
+      </w:r>
+    </w:p>
+    <w:p>
+      <w:pPr>
+        <w:pStyle w:val="ListParagraph"/>
+        <w:numPr>
+          <w:ilvl w:val="1"/>
+          <w:numId w:val="1"/>
+        </w:numPr>
+        <w:rPr>
+          <w:lang w:val="en-US"/>
+        </w:rPr>
+      </w:pPr>
+      <w:r>
+        <w:rPr>
+          <w:lang w:val="en-US"/>
+        </w:rPr>
+        <w:t xml:space="preserve">  | (</w:t>
+      </w:r>
+      <w:proofErr w:type="spellStart"/>
+      <w:r>
+        <w:rPr>
+          <w:lang w:val="en-US"/>
+        </w:rPr>
+        <w:t>d_sub</w:t>
+      </w:r>
+      <w:proofErr w:type="spellEnd"/>
+      <w:r>
+        <w:rPr>
+          <w:lang w:val="en-US"/>
+        </w:rPr>
+        <w:t xml:space="preserve"> n f c == Zero) = add (c) (Succ Zero)</w:t>
+      </w:r>
+    </w:p>
+    <w:p>
+      <w:pPr>
+        <w:pStyle w:val="ListParagraph"/>
+        <w:numPr>
+          <w:ilvl w:val="1"/>
+          <w:numId w:val="1"/>
+        </w:numPr>
+        <w:rPr>
+          <w:lang w:val="en-US"/>
+        </w:rPr>
+      </w:pPr>
+      <w:r>
+        <w:rPr>
+          <w:lang w:val="en-US"/>
+        </w:rPr>
+        <w:t xml:space="preserve">  | otherwise = </w:t>
+      </w:r>
+      <w:proofErr w:type="spellStart"/>
+      <w:r>
+        <w:rPr>
+          <w:lang w:val="en-US"/>
+        </w:rPr>
+        <w:t>n_div</w:t>
+      </w:r>
+      <w:proofErr w:type="spellEnd"/>
+      <w:r>
+        <w:rPr>
+          <w:lang w:val="en-US"/>
+        </w:rPr>
+        <w:t xml:space="preserve"> n' f (add (c) (Succ Zero))</w:t>
+      </w:r>
+    </w:p>
+    <w:p>
+      <w:pPr>
+        <w:pStyle w:val="ListParagraph"/>
+        <w:numPr>
+          <w:ilvl w:val="1"/>
+          <w:numId w:val="1"/>
+        </w:numPr>
+        <w:rPr>
+          <w:lang w:val="en-US"/>
+        </w:rPr>
+      </w:pPr>
+      <w:r>
+        <w:rPr>
+          <w:lang w:val="en-US"/>
+        </w:rPr>
+        <w:t xml:space="preserve">    where n' = </w:t>
+      </w:r>
+      <w:proofErr w:type="spellStart"/>
+      <w:r>
+        <w:rPr>
+          <w:lang w:val="en-US"/>
+        </w:rPr>
+        <w:t>d_sub</w:t>
+      </w:r>
+      <w:proofErr w:type="spellEnd"/>
+      <w:r>
+        <w:rPr>
+          <w:lang w:val="en-US"/>
+        </w:rPr>
+        <w:t xml:space="preserve"> n f c</w:t>
+      </w:r>
+    </w:p>
+    <w:p>
+      <w:pPr>
+        <w:pStyle w:val="ListParagraph"/>
+        <w:numPr>
+          <w:ilvl w:val="1"/>
+          <w:numId w:val="1"/>
+        </w:numPr>
+        <w:rPr>
+          <w:lang w:val="en-US"/>
+        </w:rPr>
+      </w:pPr>
+    </w:p>
+    <w:p>
+      <w:pPr>
+        <w:pStyle w:val="ListParagraph"/>
+        <w:numPr>
+          <w:ilvl w:val="1"/>
+          <w:numId w:val="1"/>
+        </w:numPr>
+        <w:rPr>
+          <w:lang w:val="en-US"/>
+        </w:rPr>
+      </w:pPr>
+      <w:proofErr w:type="spellStart"/>
+      <w:r>
+        <w:rPr>
+          <w:lang w:val="en-US"/>
+        </w:rPr>
+        <w:t>d_</w:t>
+      </w:r>
+      <w:proofErr w:type="gramStart"/>
+      <w:r>
+        <w:rPr>
+          <w:lang w:val="en-US"/>
+        </w:rPr>
+        <w:t>sub</w:t>
+      </w:r>
+      <w:proofErr w:type="spellEnd"/>
+      <w:r>
+        <w:rPr>
+          <w:lang w:val="en-US"/>
+        </w:rPr>
+        <w:t xml:space="preserve"> :</w:t>
+      </w:r>
+      <w:proofErr w:type="gramEnd"/>
+      <w:r>
+        <w:rPr>
+          <w:lang w:val="en-US"/>
+        </w:rPr>
+        <w:t>: Nat -&gt; Nat -&gt; Nat -&gt; Nat</w:t>
+      </w:r>
+    </w:p>
+    <w:p>
+      <w:pPr>
+        <w:pStyle w:val="ListParagraph"/>
+        <w:numPr>
+          <w:ilvl w:val="1"/>
+          <w:numId w:val="1"/>
+        </w:numPr>
+        <w:rPr>
+          <w:lang w:val="en-US"/>
+        </w:rPr>
+      </w:pPr>
+      <w:proofErr w:type="spellStart"/>
+      <w:r>
+        <w:rPr>
+          <w:lang w:val="en-US"/>
+        </w:rPr>
+        <w:t>d_sub</w:t>
+      </w:r>
+      <w:proofErr w:type="spellEnd"/>
+      <w:r>
+        <w:rPr>
+          <w:lang w:val="en-US"/>
+        </w:rPr>
+        <w:t xml:space="preserve"> Zero _ _ = Zero</w:t>
+      </w:r>
+    </w:p>
+    <w:p>
+      <w:pPr>
+        <w:pStyle w:val="ListParagraph"/>
+        <w:numPr>
+          <w:ilvl w:val="1"/>
+          <w:numId w:val="1"/>
+        </w:numPr>
+        <w:rPr>
+          <w:lang w:val="en-US"/>
+        </w:rPr>
+      </w:pPr>
+      <w:proofErr w:type="spellStart"/>
+      <w:r>
+        <w:rPr>
+          <w:lang w:val="en-US"/>
+        </w:rPr>
+        <w:t>d_sub</w:t>
+      </w:r>
+      <w:proofErr w:type="spellEnd"/>
+      <w:r>
+        <w:rPr>
+          <w:lang w:val="en-US"/>
+        </w:rPr>
+        <w:t xml:space="preserve"> n Zero _ = n</w:t>
+      </w:r>
+    </w:p>
+    <w:p>
+      <w:pPr>
+        <w:pStyle w:val="ListParagraph"/>
+        <w:numPr>
+          <w:ilvl w:val="1"/>
+          <w:numId w:val="1"/>
+        </w:numPr>
+        <w:rPr>
+          <w:lang w:val="en-US"/>
+        </w:rPr>
+      </w:pPr>
+      <w:proofErr w:type="spellStart"/>
+      <w:r>
+        <w:rPr>
+          <w:lang w:val="en-US"/>
+        </w:rPr>
+        <w:t>d_sub</w:t>
+      </w:r>
+      <w:proofErr w:type="spellEnd"/>
+      <w:r>
+        <w:rPr>
+          <w:lang w:val="en-US"/>
+        </w:rPr>
+        <w:t xml:space="preserve"> (Succ n) (Succ m) c = </w:t>
+      </w:r>
+      <w:proofErr w:type="spellStart"/>
+      <w:r>
+        <w:rPr>
+          <w:lang w:val="en-US"/>
+        </w:rPr>
+        <w:t>d_sub</w:t>
+      </w:r>
+      <w:proofErr w:type="spellEnd"/>
+      <w:r>
+        <w:rPr>
+          <w:lang w:val="en-US"/>
+        </w:rPr>
+        <w:t xml:space="preserve"> n m c</w:t>
+      </w:r>
+    </w:p>
+    <w:p>
+      <w:pPr>
+        <w:pStyle w:val="ListParagraph"/>
+        <w:numPr>
           <w:ilvl w:val="0"/>
           <w:numId w:val="1"/>
         </w:numPr>
@@ -795,7 +1140,6 @@
         <w:rPr>
           <w:lang w:val="en-US"/>
         </w:rPr>
-        <w:lastRenderedPageBreak/>
         <w:t xml:space="preserve">When using natural numbers, the numbers are often extremely long since I need to include the successions. For example 3 would be </w:t>
       </w:r>
       <w:proofErr w:type="gramStart"/>
@@ -1241,12 +1585,14 @@
         </w:numPr>
         <w:rPr>
           <w:color w:val="C00000"/>
+          <w:highlight w:val="cyan"/>
           <w:lang w:val="en-US"/>
         </w:rPr>
       </w:pPr>
       <w:r>
         <w:rPr>
           <w:color w:val="C00000"/>
+          <w:highlight w:val="cyan"/>
           <w:lang w:val="en-US"/>
         </w:rPr>
         <w:t xml:space="preserve">I have nat2int and int2nat functions that </w:t>
@@ -1255,6 +1601,7 @@
       <w:r>
         <w:rPr>
           <w:color w:val="C00000"/>
+          <w:highlight w:val="cyan"/>
           <w:lang w:val="en-US"/>
         </w:rPr>
         <w:t>ive</w:t>
@@ -1263,6 +1610,7 @@
       <w:r>
         <w:rPr>
           <w:color w:val="C00000"/>
+          <w:highlight w:val="cyan"/>
           <w:lang w:val="en-US"/>
         </w:rPr>
         <w:t xml:space="preserve"> been planning to use to help me change </w:t>
@@ -1270,6 +1618,7 @@
       <w:r>
         <w:rPr>
           <w:color w:val="C00000"/>
+          <w:highlight w:val="cyan"/>
           <w:lang w:val="en-US"/>
         </w:rPr>
         <w:t xml:space="preserve">my long </w:t>
@@ -1278,6 +1627,7 @@
       <w:r>
         <w:rPr>
           <w:color w:val="C00000"/>
+          <w:highlight w:val="cyan"/>
           <w:lang w:val="en-US"/>
         </w:rPr>
         <w:t>nat</w:t>
@@ -1286,6 +1636,7 @@
       <w:r>
         <w:rPr>
           <w:color w:val="C00000"/>
+          <w:highlight w:val="cyan"/>
           <w:lang w:val="en-US"/>
         </w:rPr>
         <w:t xml:space="preserve"> input to a shorter one, but that’s a work in progress.</w:t>
@@ -1306,6 +1657,7 @@
         <w:rPr>
           <w:lang w:val="en-US"/>
         </w:rPr>
+        <w:lastRenderedPageBreak/>
         <w:t>I have a datatype for statements. These are inequalities such as less than and equal to. I’ve basically added the whole list with equal variants (</w:t>
       </w:r>
       <w:proofErr w:type="spellStart"/>
@@ -1560,615 +1912,815 @@
         <w:rPr>
           <w:lang w:val="en-US"/>
         </w:rPr>
+        <w:t xml:space="preserve">‘T’ and ‘F’ being true and false, because using ‘True’ and ‘False’ doesn’t work since Haskell gets confused between my data type and Haskell’s Boolean expressions. </w:t>
+      </w:r>
+    </w:p>
+    <w:p>
+      <w:pPr>
+        <w:pStyle w:val="ListParagraph"/>
+        <w:numPr>
+          <w:ilvl w:val="0"/>
+          <w:numId w:val="1"/>
+        </w:numPr>
+        <w:rPr>
+          <w:lang w:val="en-US"/>
+        </w:rPr>
+      </w:pPr>
+      <w:r>
+        <w:rPr>
+          <w:lang w:val="en-US"/>
+        </w:rPr>
+        <w:t>The ‘</w:t>
+      </w:r>
+      <w:proofErr w:type="spellStart"/>
+      <w:r>
+        <w:rPr>
+          <w:lang w:val="en-US"/>
+        </w:rPr>
+        <w:t>evalStatement</w:t>
+      </w:r>
+      <w:proofErr w:type="spellEnd"/>
+      <w:r>
+        <w:rPr>
+          <w:lang w:val="en-US"/>
+        </w:rPr>
+        <w:t>’ function basically gives meaning to the datatypes by checking the actual inequalities. Whenever I need a statement checked, I run it through this function.</w:t>
+      </w:r>
+    </w:p>
+    <w:p>
+      <w:pPr>
+        <w:pStyle w:val="ListParagraph"/>
+        <w:numPr>
+          <w:ilvl w:val="1"/>
+          <w:numId w:val="1"/>
+        </w:numPr>
+        <w:rPr>
+          <w:lang w:val="en-US"/>
+        </w:rPr>
+      </w:pPr>
+      <w:proofErr w:type="spellStart"/>
+      <w:proofErr w:type="gramStart"/>
+      <w:r>
+        <w:rPr>
+          <w:lang w:val="en-US"/>
+        </w:rPr>
+        <w:t>evalStatement</w:t>
+      </w:r>
+      <w:proofErr w:type="spellEnd"/>
+      <w:r>
+        <w:rPr>
+          <w:lang w:val="en-US"/>
+        </w:rPr>
+        <w:t xml:space="preserve"> :</w:t>
+      </w:r>
+      <w:proofErr w:type="gramEnd"/>
+      <w:r>
+        <w:rPr>
+          <w:lang w:val="en-US"/>
+        </w:rPr>
+        <w:t>: Statement -&gt; Store -&gt; Bool</w:t>
+      </w:r>
+    </w:p>
+    <w:p>
+      <w:pPr>
+        <w:pStyle w:val="ListParagraph"/>
+        <w:numPr>
+          <w:ilvl w:val="1"/>
+          <w:numId w:val="1"/>
+        </w:numPr>
+        <w:rPr>
+          <w:lang w:val="en-US"/>
+        </w:rPr>
+      </w:pPr>
+      <w:proofErr w:type="spellStart"/>
+      <w:r>
+        <w:rPr>
+          <w:lang w:val="en-US"/>
+        </w:rPr>
+        <w:t>evalStatement</w:t>
+      </w:r>
+      <w:proofErr w:type="spellEnd"/>
+      <w:r>
+        <w:rPr>
+          <w:lang w:val="en-US"/>
+        </w:rPr>
+        <w:t xml:space="preserve"> (Less w z) s = (value w s) &lt; (value z s)</w:t>
+      </w:r>
+    </w:p>
+    <w:p>
+      <w:pPr>
+        <w:pStyle w:val="ListParagraph"/>
+        <w:numPr>
+          <w:ilvl w:val="1"/>
+          <w:numId w:val="1"/>
+        </w:numPr>
+        <w:rPr>
+          <w:lang w:val="en-US"/>
+        </w:rPr>
+      </w:pPr>
+      <w:proofErr w:type="spellStart"/>
+      <w:r>
+        <w:rPr>
+          <w:lang w:val="en-US"/>
+        </w:rPr>
+        <w:t>evalStatement</w:t>
+      </w:r>
+      <w:proofErr w:type="spellEnd"/>
+      <w:r>
+        <w:rPr>
+          <w:lang w:val="en-US"/>
+        </w:rPr>
+        <w:t xml:space="preserve"> (</w:t>
+      </w:r>
+      <w:proofErr w:type="spellStart"/>
+      <w:r>
+        <w:rPr>
+          <w:lang w:val="en-US"/>
+        </w:rPr>
+        <w:t>LessEqual</w:t>
+      </w:r>
+      <w:proofErr w:type="spellEnd"/>
+      <w:r>
+        <w:rPr>
+          <w:lang w:val="en-US"/>
+        </w:rPr>
+        <w:t xml:space="preserve"> w z) s = (value w s) &lt; (value z s) || (value w s) == (value z s)</w:t>
+      </w:r>
+    </w:p>
+    <w:p>
+      <w:pPr>
+        <w:pStyle w:val="ListParagraph"/>
+        <w:numPr>
+          <w:ilvl w:val="1"/>
+          <w:numId w:val="1"/>
+        </w:numPr>
+        <w:rPr>
+          <w:lang w:val="en-US"/>
+        </w:rPr>
+      </w:pPr>
+      <w:proofErr w:type="spellStart"/>
+      <w:r>
+        <w:rPr>
+          <w:lang w:val="en-US"/>
+        </w:rPr>
+        <w:t>evalStatement</w:t>
+      </w:r>
+      <w:proofErr w:type="spellEnd"/>
+      <w:r>
+        <w:rPr>
+          <w:lang w:val="en-US"/>
+        </w:rPr>
+        <w:t xml:space="preserve"> (Equal w z) s = (value w s) == (value z s)</w:t>
+      </w:r>
+    </w:p>
+    <w:p>
+      <w:pPr>
+        <w:pStyle w:val="ListParagraph"/>
+        <w:numPr>
+          <w:ilvl w:val="1"/>
+          <w:numId w:val="1"/>
+        </w:numPr>
+        <w:rPr>
+          <w:lang w:val="en-US"/>
+        </w:rPr>
+      </w:pPr>
+      <w:proofErr w:type="spellStart"/>
+      <w:r>
+        <w:rPr>
+          <w:lang w:val="en-US"/>
+        </w:rPr>
+        <w:t>evalStatement</w:t>
+      </w:r>
+      <w:proofErr w:type="spellEnd"/>
+      <w:r>
+        <w:rPr>
+          <w:lang w:val="en-US"/>
+        </w:rPr>
+        <w:t xml:space="preserve"> (More w z) s = (value w s) &gt; (value z s)</w:t>
+      </w:r>
+    </w:p>
+    <w:p>
+      <w:pPr>
+        <w:pStyle w:val="ListParagraph"/>
+        <w:numPr>
+          <w:ilvl w:val="1"/>
+          <w:numId w:val="1"/>
+        </w:numPr>
+        <w:rPr>
+          <w:lang w:val="en-US"/>
+        </w:rPr>
+      </w:pPr>
+      <w:proofErr w:type="spellStart"/>
+      <w:r>
+        <w:rPr>
+          <w:lang w:val="en-US"/>
+        </w:rPr>
+        <w:t>evalStatement</w:t>
+      </w:r>
+      <w:proofErr w:type="spellEnd"/>
+      <w:r>
+        <w:rPr>
+          <w:lang w:val="en-US"/>
+        </w:rPr>
+        <w:t xml:space="preserve"> (</w:t>
+      </w:r>
+      <w:proofErr w:type="spellStart"/>
+      <w:r>
+        <w:rPr>
+          <w:lang w:val="en-US"/>
+        </w:rPr>
+        <w:t>MoreEqual</w:t>
+      </w:r>
+      <w:proofErr w:type="spellEnd"/>
+      <w:r>
+        <w:rPr>
+          <w:lang w:val="en-US"/>
+        </w:rPr>
+        <w:t xml:space="preserve"> w z) s = (value w s) &gt; (value z s) || (value w s) == (value z s)</w:t>
+      </w:r>
+    </w:p>
+    <w:p>
+      <w:pPr>
+        <w:pStyle w:val="ListParagraph"/>
+        <w:numPr>
+          <w:ilvl w:val="1"/>
+          <w:numId w:val="1"/>
+        </w:numPr>
+        <w:rPr>
+          <w:lang w:val="en-US"/>
+        </w:rPr>
+      </w:pPr>
+      <w:proofErr w:type="spellStart"/>
+      <w:r>
+        <w:rPr>
+          <w:lang w:val="en-US"/>
+        </w:rPr>
+        <w:t>evalStatement</w:t>
+      </w:r>
+      <w:proofErr w:type="spellEnd"/>
+      <w:r>
+        <w:rPr>
+          <w:lang w:val="en-US"/>
+        </w:rPr>
+        <w:t xml:space="preserve"> F _ = False</w:t>
+      </w:r>
+    </w:p>
+    <w:p>
+      <w:pPr>
+        <w:pStyle w:val="ListParagraph"/>
+        <w:numPr>
+          <w:ilvl w:val="1"/>
+          <w:numId w:val="1"/>
+        </w:numPr>
+        <w:rPr>
+          <w:lang w:val="en-US"/>
+        </w:rPr>
+      </w:pPr>
+      <w:proofErr w:type="spellStart"/>
+      <w:r>
+        <w:rPr>
+          <w:lang w:val="en-US"/>
+        </w:rPr>
+        <w:t>evalStatement</w:t>
+      </w:r>
+      <w:proofErr w:type="spellEnd"/>
+      <w:r>
+        <w:rPr>
+          <w:lang w:val="en-US"/>
+        </w:rPr>
+        <w:t xml:space="preserve"> T _ = True</w:t>
+      </w:r>
+    </w:p>
+    <w:p>
+      <w:pPr>
+        <w:pStyle w:val="ListParagraph"/>
+        <w:numPr>
+          <w:ilvl w:val="0"/>
+          <w:numId w:val="1"/>
+        </w:numPr>
+        <w:rPr>
+          <w:lang w:val="en-US"/>
+        </w:rPr>
+      </w:pPr>
+      <w:r>
+        <w:rPr>
+          <w:lang w:val="en-US"/>
+        </w:rPr>
+        <w:t>I have also introduced a store. Now the store is important because we need a place to store the variables. Now that I am mentioning it, variables were also needed in this case, so:</w:t>
+      </w:r>
+    </w:p>
+    <w:p>
+      <w:pPr>
+        <w:pStyle w:val="ListParagraph"/>
+        <w:numPr>
+          <w:ilvl w:val="1"/>
+          <w:numId w:val="1"/>
+        </w:numPr>
+        <w:rPr>
+          <w:lang w:val="en-US"/>
+        </w:rPr>
+      </w:pPr>
+      <w:r>
+        <w:rPr>
+          <w:lang w:val="en-US"/>
+        </w:rPr>
+        <w:t>The variables datatype has been added:</w:t>
+      </w:r>
+    </w:p>
+    <w:p>
+      <w:pPr>
+        <w:pStyle w:val="ListParagraph"/>
+        <w:numPr>
+          <w:ilvl w:val="2"/>
+          <w:numId w:val="1"/>
+        </w:numPr>
+        <w:rPr>
+          <w:lang w:val="en-US"/>
+        </w:rPr>
+      </w:pPr>
+      <w:r>
+        <w:rPr>
+          <w:lang w:val="en-US"/>
+        </w:rPr>
+        <w:t>data Variable = U | V | W | X | Y | Z</w:t>
+      </w:r>
+    </w:p>
+    <w:p>
+      <w:pPr>
+        <w:pStyle w:val="ListParagraph"/>
+        <w:numPr>
+          <w:ilvl w:val="2"/>
+          <w:numId w:val="1"/>
+        </w:numPr>
+        <w:rPr>
+          <w:lang w:val="en-US"/>
+        </w:rPr>
+      </w:pPr>
+      <w:r>
+        <w:rPr>
+          <w:lang w:val="en-US"/>
+        </w:rPr>
+        <w:t xml:space="preserve">                deriving (Eq, Ord, Show, Read)</w:t>
+      </w:r>
+    </w:p>
+    <w:p>
+      <w:pPr>
+        <w:pStyle w:val="ListParagraph"/>
+        <w:numPr>
+          <w:ilvl w:val="1"/>
+          <w:numId w:val="1"/>
+        </w:numPr>
+        <w:rPr>
+          <w:lang w:val="en-US"/>
+        </w:rPr>
+      </w:pPr>
+      <w:r>
+        <w:rPr>
+          <w:lang w:val="en-US"/>
+        </w:rPr>
+        <w:t>And variables can now also be used in expressions as ‘Var Variable’</w:t>
+      </w:r>
+    </w:p>
+    <w:p>
+      <w:pPr>
+        <w:pStyle w:val="ListParagraph"/>
+        <w:numPr>
+          <w:ilvl w:val="1"/>
+          <w:numId w:val="1"/>
+        </w:numPr>
+        <w:rPr>
+          <w:lang w:val="en-US"/>
+        </w:rPr>
+      </w:pPr>
+      <w:r>
+        <w:rPr>
+          <w:lang w:val="en-US"/>
+        </w:rPr>
+        <w:t>Now the fact that variables are included as expressions means that variables also need to be able to hold a number. As you can see in the abstract machine, when Var is detected as an expression, it leads to the function ‘find’. This is part of the set of functions made for manipulating the store.</w:t>
+      </w:r>
+    </w:p>
+    <w:p>
+      <w:pPr>
+        <w:pStyle w:val="ListParagraph"/>
+        <w:numPr>
+          <w:ilvl w:val="1"/>
+          <w:numId w:val="1"/>
+        </w:numPr>
+        <w:rPr>
+          <w:lang w:val="en-US"/>
+        </w:rPr>
+      </w:pPr>
+      <w:r>
+        <w:rPr>
+          <w:lang w:val="en-US"/>
+        </w:rPr>
+        <w:t>The store consists of variables and expressions, the type of the store is:</w:t>
+      </w:r>
+    </w:p>
+    <w:p>
+      <w:pPr>
+        <w:pStyle w:val="ListParagraph"/>
+        <w:numPr>
+          <w:ilvl w:val="2"/>
+          <w:numId w:val="1"/>
+        </w:numPr>
+        <w:rPr>
+          <w:lang w:val="en-US"/>
+        </w:rPr>
+      </w:pPr>
+      <w:r>
+        <w:rPr>
+          <w:lang w:val="en-US"/>
+        </w:rPr>
+        <w:t>type Store = [(</w:t>
+      </w:r>
+      <w:proofErr w:type="spellStart"/>
+      <w:proofErr w:type="gramStart"/>
+      <w:r>
+        <w:rPr>
+          <w:lang w:val="en-US"/>
+        </w:rPr>
+        <w:t>Variable,Expr</w:t>
+      </w:r>
+      <w:proofErr w:type="spellEnd"/>
+      <w:proofErr w:type="gramEnd"/>
+      <w:r>
+        <w:rPr>
+          <w:lang w:val="en-US"/>
+        </w:rPr>
+        <w:t>)]</w:t>
+      </w:r>
+    </w:p>
+    <w:p>
+      <w:pPr>
+        <w:pStyle w:val="ListParagraph"/>
+        <w:numPr>
+          <w:ilvl w:val="1"/>
+          <w:numId w:val="1"/>
+        </w:numPr>
+        <w:rPr>
+          <w:lang w:val="en-US"/>
+        </w:rPr>
+      </w:pPr>
+      <w:r>
+        <w:rPr>
+          <w:lang w:val="en-US"/>
+        </w:rPr>
+        <w:t>The store looks like this:</w:t>
+      </w:r>
+    </w:p>
+    <w:p>
+      <w:pPr>
+        <w:pStyle w:val="ListParagraph"/>
+        <w:numPr>
+          <w:ilvl w:val="2"/>
+          <w:numId w:val="1"/>
+        </w:numPr>
+        <w:rPr>
+          <w:lang w:val="en-US"/>
+        </w:rPr>
+      </w:pPr>
+      <w:proofErr w:type="gramStart"/>
+      <w:r>
+        <w:rPr>
+          <w:lang w:val="en-US"/>
+        </w:rPr>
+        <w:t>store :</w:t>
+      </w:r>
+      <w:proofErr w:type="gramEnd"/>
+      <w:r>
+        <w:rPr>
+          <w:lang w:val="en-US"/>
+        </w:rPr>
+        <w:t>: Store</w:t>
+      </w:r>
+    </w:p>
+    <w:p>
+      <w:pPr>
+        <w:pStyle w:val="ListParagraph"/>
+        <w:numPr>
+          <w:ilvl w:val="2"/>
+          <w:numId w:val="1"/>
+        </w:numPr>
+        <w:rPr>
+          <w:lang w:val="en-US"/>
+        </w:rPr>
+      </w:pPr>
+      <w:r>
+        <w:rPr>
+          <w:lang w:val="en-US"/>
+        </w:rPr>
+        <w:t>store = [(U, Val (Succ Zero)),</w:t>
+      </w:r>
+    </w:p>
+    <w:p>
+      <w:pPr>
+        <w:pStyle w:val="ListParagraph"/>
+        <w:numPr>
+          <w:ilvl w:val="2"/>
+          <w:numId w:val="1"/>
+        </w:numPr>
+        <w:rPr>
+          <w:lang w:val="en-US"/>
+        </w:rPr>
+      </w:pPr>
+      <w:r>
+        <w:rPr>
+          <w:lang w:val="en-US"/>
+        </w:rPr>
+        <w:t xml:space="preserve">         (V, Val (Zero)),</w:t>
+      </w:r>
+    </w:p>
+    <w:p>
+      <w:pPr>
+        <w:pStyle w:val="ListParagraph"/>
+        <w:numPr>
+          <w:ilvl w:val="2"/>
+          <w:numId w:val="1"/>
+        </w:numPr>
+        <w:rPr>
+          <w:lang w:val="en-US"/>
+        </w:rPr>
+      </w:pPr>
+      <w:r>
+        <w:rPr>
+          <w:lang w:val="en-US"/>
+        </w:rPr>
+        <w:t xml:space="preserve">         (W, Val (Succ (Succ (Succ Zero)))),</w:t>
+      </w:r>
+    </w:p>
+    <w:p>
+      <w:pPr>
+        <w:pStyle w:val="ListParagraph"/>
+        <w:numPr>
+          <w:ilvl w:val="2"/>
+          <w:numId w:val="1"/>
+        </w:numPr>
+        <w:rPr>
+          <w:lang w:val="en-US"/>
+        </w:rPr>
+      </w:pPr>
+      <w:r>
+        <w:rPr>
+          <w:lang w:val="en-US"/>
+        </w:rPr>
+        <w:t xml:space="preserve">         (X, Val (Succ (Succ Zero))),</w:t>
+      </w:r>
+    </w:p>
+    <w:p>
+      <w:pPr>
+        <w:pStyle w:val="ListParagraph"/>
+        <w:numPr>
+          <w:ilvl w:val="2"/>
+          <w:numId w:val="1"/>
+        </w:numPr>
+        <w:rPr>
+          <w:lang w:val="en-US"/>
+        </w:rPr>
+      </w:pPr>
+      <w:r>
+        <w:rPr>
+          <w:lang w:val="en-US"/>
+        </w:rPr>
+        <w:t xml:space="preserve">         (Y, Val (Succ Zero)),</w:t>
+      </w:r>
+    </w:p>
+    <w:p>
+      <w:pPr>
+        <w:pStyle w:val="ListParagraph"/>
+        <w:numPr>
+          <w:ilvl w:val="2"/>
+          <w:numId w:val="1"/>
+        </w:numPr>
+        <w:rPr>
+          <w:lang w:val="en-US"/>
+        </w:rPr>
+      </w:pPr>
+      <w:r>
+        <w:rPr>
+          <w:lang w:val="en-US"/>
+        </w:rPr>
+        <w:t xml:space="preserve">         (Z, Val (Zero))]</w:t>
+      </w:r>
+    </w:p>
+    <w:p>
+      <w:pPr>
+        <w:pStyle w:val="ListParagraph"/>
+        <w:numPr>
+          <w:ilvl w:val="1"/>
+          <w:numId w:val="1"/>
+        </w:numPr>
+        <w:rPr>
+          <w:lang w:val="en-US"/>
+        </w:rPr>
+      </w:pPr>
+      <w:r>
+        <w:rPr>
+          <w:lang w:val="en-US"/>
+        </w:rPr>
+        <w:t>And the functions are:</w:t>
+      </w:r>
+    </w:p>
+    <w:p>
+      <w:pPr>
+        <w:pStyle w:val="ListParagraph"/>
+        <w:numPr>
+          <w:ilvl w:val="2"/>
+          <w:numId w:val="1"/>
+        </w:numPr>
+        <w:rPr>
+          <w:lang w:val="en-US"/>
+        </w:rPr>
+      </w:pPr>
+      <w:proofErr w:type="gramStart"/>
+      <w:r>
+        <w:rPr>
+          <w:lang w:val="en-US"/>
+        </w:rPr>
         <w:lastRenderedPageBreak/>
-        <w:t xml:space="preserve">‘T’ and ‘F’ being true and false, because using ‘True’ and ‘False’ doesn’t work since Haskell gets confused between my data type and Haskell’s Boolean expressions. </w:t>
-      </w:r>
-    </w:p>
-    <w:p>
-      <w:pPr>
-        <w:pStyle w:val="ListParagraph"/>
-        <w:numPr>
-          <w:ilvl w:val="0"/>
-          <w:numId w:val="1"/>
-        </w:numPr>
-        <w:rPr>
-          <w:lang w:val="en-US"/>
-        </w:rPr>
-      </w:pPr>
-      <w:r>
-        <w:rPr>
-          <w:lang w:val="en-US"/>
-        </w:rPr>
-        <w:t>The ‘</w:t>
-      </w:r>
-      <w:proofErr w:type="spellStart"/>
-      <w:r>
-        <w:rPr>
-          <w:lang w:val="en-US"/>
-        </w:rPr>
-        <w:t>evalStatement</w:t>
-      </w:r>
-      <w:proofErr w:type="spellEnd"/>
-      <w:r>
-        <w:rPr>
-          <w:lang w:val="en-US"/>
-        </w:rPr>
-        <w:t>’ function basically gives meaning to the datatypes by checking the actual inequalities. Whenever I need a statement checked, I run it through this function.</w:t>
-      </w:r>
-    </w:p>
-    <w:p>
-      <w:pPr>
-        <w:pStyle w:val="ListParagraph"/>
-        <w:numPr>
-          <w:ilvl w:val="1"/>
-          <w:numId w:val="1"/>
-        </w:numPr>
-        <w:rPr>
-          <w:lang w:val="en-US"/>
-        </w:rPr>
-      </w:pPr>
-      <w:proofErr w:type="spellStart"/>
+        <w:t>find :</w:t>
+      </w:r>
+      <w:proofErr w:type="gramEnd"/>
+      <w:r>
+        <w:rPr>
+          <w:lang w:val="en-US"/>
+        </w:rPr>
+        <w:t>: Variable -&gt; Store -&gt; Expr</w:t>
+      </w:r>
+    </w:p>
+    <w:p>
+      <w:pPr>
+        <w:pStyle w:val="ListParagraph"/>
+        <w:numPr>
+          <w:ilvl w:val="2"/>
+          <w:numId w:val="1"/>
+        </w:numPr>
+        <w:rPr>
+          <w:lang w:val="en-US"/>
+        </w:rPr>
+      </w:pPr>
+      <w:r>
+        <w:rPr>
+          <w:lang w:val="en-US"/>
+        </w:rPr>
+        <w:t>find v s = head [n | (</w:t>
+      </w:r>
+      <w:proofErr w:type="spellStart"/>
+      <w:r>
+        <w:rPr>
+          <w:lang w:val="en-US"/>
+        </w:rPr>
+        <w:t>v</w:t>
+      </w:r>
       <w:proofErr w:type="gramStart"/>
       <w:r>
         <w:rPr>
           <w:lang w:val="en-US"/>
         </w:rPr>
-        <w:t>evalStatement</w:t>
-      </w:r>
-      <w:proofErr w:type="spellEnd"/>
-      <w:r>
-        <w:rPr>
-          <w:lang w:val="en-US"/>
-        </w:rPr>
-        <w:t xml:space="preserve"> :</w:t>
-      </w:r>
+        <w:t>',n</w:t>
+      </w:r>
+      <w:proofErr w:type="spellEnd"/>
       <w:proofErr w:type="gramEnd"/>
       <w:r>
         <w:rPr>
           <w:lang w:val="en-US"/>
         </w:rPr>
-        <w:t>: Statement -&gt; Store -&gt; Bool</w:t>
-      </w:r>
-    </w:p>
-    <w:p>
-      <w:pPr>
-        <w:pStyle w:val="ListParagraph"/>
-        <w:numPr>
-          <w:ilvl w:val="1"/>
-          <w:numId w:val="1"/>
-        </w:numPr>
-        <w:rPr>
-          <w:lang w:val="en-US"/>
-        </w:rPr>
-      </w:pPr>
-      <w:proofErr w:type="spellStart"/>
-      <w:r>
-        <w:rPr>
-          <w:lang w:val="en-US"/>
-        </w:rPr>
-        <w:t>evalStatement</w:t>
-      </w:r>
-      <w:proofErr w:type="spellEnd"/>
-      <w:r>
-        <w:rPr>
-          <w:lang w:val="en-US"/>
-        </w:rPr>
-        <w:t xml:space="preserve"> (Less w z) s = (value w s) &lt; (value z s)</w:t>
-      </w:r>
-    </w:p>
-    <w:p>
-      <w:pPr>
-        <w:pStyle w:val="ListParagraph"/>
-        <w:numPr>
-          <w:ilvl w:val="1"/>
-          <w:numId w:val="1"/>
-        </w:numPr>
-        <w:rPr>
-          <w:lang w:val="en-US"/>
-        </w:rPr>
-      </w:pPr>
-      <w:proofErr w:type="spellStart"/>
-      <w:r>
-        <w:rPr>
-          <w:lang w:val="en-US"/>
-        </w:rPr>
-        <w:t>evalStatement</w:t>
-      </w:r>
-      <w:proofErr w:type="spellEnd"/>
-      <w:r>
-        <w:rPr>
-          <w:lang w:val="en-US"/>
-        </w:rPr>
-        <w:t xml:space="preserve"> (</w:t>
-      </w:r>
-      <w:proofErr w:type="spellStart"/>
-      <w:r>
-        <w:rPr>
-          <w:lang w:val="en-US"/>
-        </w:rPr>
-        <w:t>LessEqual</w:t>
-      </w:r>
-      <w:proofErr w:type="spellEnd"/>
-      <w:r>
-        <w:rPr>
-          <w:lang w:val="en-US"/>
-        </w:rPr>
-        <w:t xml:space="preserve"> w z) s = (value w s) &lt; (value z s) || (value w s) == (value z s)</w:t>
-      </w:r>
-    </w:p>
-    <w:p>
-      <w:pPr>
-        <w:pStyle w:val="ListParagraph"/>
-        <w:numPr>
-          <w:ilvl w:val="1"/>
-          <w:numId w:val="1"/>
-        </w:numPr>
-        <w:rPr>
-          <w:lang w:val="en-US"/>
-        </w:rPr>
-      </w:pPr>
-      <w:proofErr w:type="spellStart"/>
-      <w:r>
-        <w:rPr>
-          <w:lang w:val="en-US"/>
-        </w:rPr>
-        <w:t>evalStatement</w:t>
-      </w:r>
-      <w:proofErr w:type="spellEnd"/>
-      <w:r>
-        <w:rPr>
-          <w:lang w:val="en-US"/>
-        </w:rPr>
-        <w:t xml:space="preserve"> (Equal w z) s = (value w s) == (value z s)</w:t>
-      </w:r>
-    </w:p>
-    <w:p>
-      <w:pPr>
-        <w:pStyle w:val="ListParagraph"/>
-        <w:numPr>
-          <w:ilvl w:val="1"/>
-          <w:numId w:val="1"/>
-        </w:numPr>
-        <w:rPr>
-          <w:lang w:val="en-US"/>
-        </w:rPr>
-      </w:pPr>
-      <w:proofErr w:type="spellStart"/>
-      <w:r>
-        <w:rPr>
-          <w:lang w:val="en-US"/>
-        </w:rPr>
-        <w:t>evalStatement</w:t>
-      </w:r>
-      <w:proofErr w:type="spellEnd"/>
-      <w:r>
-        <w:rPr>
-          <w:lang w:val="en-US"/>
-        </w:rPr>
-        <w:t xml:space="preserve"> (More w z) s = (value w s) &gt; (value z s)</w:t>
-      </w:r>
-    </w:p>
-    <w:p>
-      <w:pPr>
-        <w:pStyle w:val="ListParagraph"/>
-        <w:numPr>
-          <w:ilvl w:val="1"/>
-          <w:numId w:val="1"/>
-        </w:numPr>
-        <w:rPr>
-          <w:lang w:val="en-US"/>
-        </w:rPr>
-      </w:pPr>
-      <w:proofErr w:type="spellStart"/>
-      <w:r>
-        <w:rPr>
-          <w:lang w:val="en-US"/>
-        </w:rPr>
-        <w:t>evalStatement</w:t>
-      </w:r>
-      <w:proofErr w:type="spellEnd"/>
-      <w:r>
-        <w:rPr>
-          <w:lang w:val="en-US"/>
-        </w:rPr>
-        <w:t xml:space="preserve"> (</w:t>
-      </w:r>
-      <w:proofErr w:type="spellStart"/>
-      <w:r>
-        <w:rPr>
-          <w:lang w:val="en-US"/>
-        </w:rPr>
-        <w:t>MoreEqual</w:t>
-      </w:r>
-      <w:proofErr w:type="spellEnd"/>
-      <w:r>
-        <w:rPr>
-          <w:lang w:val="en-US"/>
-        </w:rPr>
-        <w:t xml:space="preserve"> w z) s = (value w s) &gt; (value z s) || (value w s) == (value z s)</w:t>
-      </w:r>
-    </w:p>
-    <w:p>
-      <w:pPr>
-        <w:pStyle w:val="ListParagraph"/>
-        <w:numPr>
-          <w:ilvl w:val="1"/>
-          <w:numId w:val="1"/>
-        </w:numPr>
-        <w:rPr>
-          <w:lang w:val="en-US"/>
-        </w:rPr>
-      </w:pPr>
-      <w:proofErr w:type="spellStart"/>
-      <w:r>
-        <w:rPr>
-          <w:lang w:val="en-US"/>
-        </w:rPr>
-        <w:t>evalStatement</w:t>
-      </w:r>
-      <w:proofErr w:type="spellEnd"/>
-      <w:r>
-        <w:rPr>
-          <w:lang w:val="en-US"/>
-        </w:rPr>
-        <w:t xml:space="preserve"> F _ = False</w:t>
-      </w:r>
-    </w:p>
-    <w:p>
-      <w:pPr>
-        <w:pStyle w:val="ListParagraph"/>
-        <w:numPr>
-          <w:ilvl w:val="1"/>
-          <w:numId w:val="1"/>
-        </w:numPr>
-        <w:rPr>
-          <w:lang w:val="en-US"/>
-        </w:rPr>
-      </w:pPr>
-      <w:proofErr w:type="spellStart"/>
-      <w:r>
-        <w:rPr>
-          <w:lang w:val="en-US"/>
-        </w:rPr>
-        <w:t>evalStatement</w:t>
-      </w:r>
-      <w:proofErr w:type="spellEnd"/>
-      <w:r>
-        <w:rPr>
-          <w:lang w:val="en-US"/>
-        </w:rPr>
-        <w:t xml:space="preserve"> T _ = True</w:t>
-      </w:r>
-    </w:p>
-    <w:p>
-      <w:pPr>
-        <w:pStyle w:val="ListParagraph"/>
-        <w:numPr>
-          <w:ilvl w:val="0"/>
-          <w:numId w:val="1"/>
-        </w:numPr>
-        <w:rPr>
-          <w:lang w:val="en-US"/>
-        </w:rPr>
-      </w:pPr>
-      <w:r>
-        <w:rPr>
-          <w:lang w:val="en-US"/>
-        </w:rPr>
-        <w:t>I have also introduced a store. Now the store is important because we need a place to store the variables. Now that I am mentioning it, variables were also needed in this case, so:</w:t>
-      </w:r>
-    </w:p>
-    <w:p>
-      <w:pPr>
-        <w:pStyle w:val="ListParagraph"/>
-        <w:numPr>
-          <w:ilvl w:val="1"/>
-          <w:numId w:val="1"/>
-        </w:numPr>
-        <w:rPr>
-          <w:lang w:val="en-US"/>
-        </w:rPr>
-      </w:pPr>
-      <w:r>
-        <w:rPr>
-          <w:lang w:val="en-US"/>
-        </w:rPr>
-        <w:t>The variables datatype has been added:</w:t>
-      </w:r>
-    </w:p>
-    <w:p>
-      <w:pPr>
-        <w:pStyle w:val="ListParagraph"/>
-        <w:numPr>
-          <w:ilvl w:val="2"/>
-          <w:numId w:val="1"/>
-        </w:numPr>
-        <w:rPr>
-          <w:lang w:val="en-US"/>
-        </w:rPr>
-      </w:pPr>
-      <w:r>
-        <w:rPr>
-          <w:lang w:val="en-US"/>
-        </w:rPr>
-        <w:t>data Variable = U | V | W | X | Y | Z</w:t>
-      </w:r>
-    </w:p>
-    <w:p>
-      <w:pPr>
-        <w:pStyle w:val="ListParagraph"/>
-        <w:numPr>
-          <w:ilvl w:val="2"/>
-          <w:numId w:val="1"/>
-        </w:numPr>
-        <w:rPr>
-          <w:lang w:val="en-US"/>
-        </w:rPr>
-      </w:pPr>
-      <w:r>
-        <w:rPr>
-          <w:lang w:val="en-US"/>
-        </w:rPr>
-        <w:t xml:space="preserve">                deriving (Eq, Ord, Show, Read)</w:t>
-      </w:r>
-    </w:p>
-    <w:p>
-      <w:pPr>
-        <w:pStyle w:val="ListParagraph"/>
-        <w:numPr>
-          <w:ilvl w:val="1"/>
-          <w:numId w:val="1"/>
-        </w:numPr>
-        <w:rPr>
-          <w:lang w:val="en-US"/>
-        </w:rPr>
-      </w:pPr>
-      <w:r>
-        <w:rPr>
-          <w:lang w:val="en-US"/>
-        </w:rPr>
-        <w:t>And variables can now also be used in expressions as ‘Var Variable’</w:t>
-      </w:r>
-    </w:p>
-    <w:p>
-      <w:pPr>
-        <w:pStyle w:val="ListParagraph"/>
-        <w:numPr>
-          <w:ilvl w:val="1"/>
-          <w:numId w:val="1"/>
-        </w:numPr>
-        <w:rPr>
-          <w:lang w:val="en-US"/>
-        </w:rPr>
-      </w:pPr>
-      <w:r>
-        <w:rPr>
-          <w:lang w:val="en-US"/>
-        </w:rPr>
-        <w:t>Now the fact that variables are included as expressions means that variables also need to be able to hold a number. As you can see in the abstract machine, when Var is detected as an expression, it leads to the function ‘find’. This is part of the set of functions made for manipulating the store.</w:t>
-      </w:r>
-    </w:p>
-    <w:p>
-      <w:pPr>
-        <w:pStyle w:val="ListParagraph"/>
-        <w:numPr>
-          <w:ilvl w:val="1"/>
-          <w:numId w:val="1"/>
-        </w:numPr>
-        <w:rPr>
-          <w:lang w:val="en-US"/>
-        </w:rPr>
-      </w:pPr>
-      <w:r>
-        <w:rPr>
-          <w:lang w:val="en-US"/>
-        </w:rPr>
-        <w:t>The store consists of variables and expressions, the type of the store is:</w:t>
-      </w:r>
-    </w:p>
-    <w:p>
-      <w:pPr>
-        <w:pStyle w:val="ListParagraph"/>
-        <w:numPr>
-          <w:ilvl w:val="2"/>
-          <w:numId w:val="1"/>
-        </w:numPr>
-        <w:rPr>
-          <w:lang w:val="en-US"/>
-        </w:rPr>
-      </w:pPr>
-      <w:r>
-        <w:rPr>
-          <w:lang w:val="en-US"/>
-        </w:rPr>
-        <w:t>type Store = [(</w:t>
-      </w:r>
-      <w:proofErr w:type="spellStart"/>
+        <w:t>) &lt;- s, v == v']</w:t>
+      </w:r>
+    </w:p>
+    <w:p>
+      <w:pPr>
+        <w:pStyle w:val="ListParagraph"/>
+        <w:numPr>
+          <w:ilvl w:val="2"/>
+          <w:numId w:val="1"/>
+        </w:numPr>
+        <w:rPr>
+          <w:lang w:val="en-US"/>
+        </w:rPr>
+      </w:pPr>
+    </w:p>
+    <w:p>
+      <w:pPr>
+        <w:pStyle w:val="ListParagraph"/>
+        <w:numPr>
+          <w:ilvl w:val="2"/>
+          <w:numId w:val="1"/>
+        </w:numPr>
+        <w:rPr>
+          <w:lang w:val="en-US"/>
+        </w:rPr>
+      </w:pPr>
+    </w:p>
+    <w:p>
+      <w:pPr>
+        <w:pStyle w:val="ListParagraph"/>
+        <w:numPr>
+          <w:ilvl w:val="2"/>
+          <w:numId w:val="1"/>
+        </w:numPr>
+        <w:rPr>
+          <w:lang w:val="en-US"/>
+        </w:rPr>
+      </w:pPr>
       <w:proofErr w:type="gramStart"/>
       <w:r>
         <w:rPr>
           <w:lang w:val="en-US"/>
         </w:rPr>
-        <w:t>Variable,Expr</w:t>
-      </w:r>
-      <w:proofErr w:type="spellEnd"/>
+        <w:t>delete :</w:t>
+      </w:r>
       <w:proofErr w:type="gramEnd"/>
       <w:r>
         <w:rPr>
           <w:lang w:val="en-US"/>
         </w:rPr>
-        <w:t>)]</w:t>
-      </w:r>
-    </w:p>
-    <w:p>
-      <w:pPr>
-        <w:pStyle w:val="ListParagraph"/>
-        <w:numPr>
-          <w:ilvl w:val="1"/>
-          <w:numId w:val="1"/>
-        </w:numPr>
-        <w:rPr>
-          <w:lang w:val="en-US"/>
-        </w:rPr>
-      </w:pPr>
-      <w:r>
-        <w:rPr>
-          <w:lang w:val="en-US"/>
-        </w:rPr>
-        <w:t>The store looks like this:</w:t>
-      </w:r>
-    </w:p>
-    <w:p>
-      <w:pPr>
-        <w:pStyle w:val="ListParagraph"/>
-        <w:numPr>
-          <w:ilvl w:val="2"/>
-          <w:numId w:val="1"/>
-        </w:numPr>
-        <w:rPr>
-          <w:lang w:val="en-US"/>
-        </w:rPr>
-      </w:pPr>
+        <w:t>: Variable -&gt; Store -&gt; Store</w:t>
+      </w:r>
+    </w:p>
+    <w:p>
+      <w:pPr>
+        <w:pStyle w:val="ListParagraph"/>
+        <w:numPr>
+          <w:ilvl w:val="2"/>
+          <w:numId w:val="1"/>
+        </w:numPr>
+        <w:rPr>
+          <w:lang w:val="en-US"/>
+        </w:rPr>
+      </w:pPr>
+      <w:r>
+        <w:rPr>
+          <w:lang w:val="en-US"/>
+        </w:rPr>
+        <w:t xml:space="preserve">delete v </w:t>
+      </w:r>
       <w:proofErr w:type="gramStart"/>
       <w:r>
         <w:rPr>
           <w:lang w:val="en-US"/>
         </w:rPr>
-        <w:t>store :</w:t>
+        <w:t>s  =</w:t>
       </w:r>
       <w:proofErr w:type="gramEnd"/>
       <w:r>
         <w:rPr>
           <w:lang w:val="en-US"/>
         </w:rPr>
-        <w:t>: Store</w:t>
-      </w:r>
-    </w:p>
-    <w:p>
-      <w:pPr>
-        <w:pStyle w:val="ListParagraph"/>
-        <w:numPr>
-          <w:ilvl w:val="2"/>
-          <w:numId w:val="1"/>
-        </w:numPr>
-        <w:rPr>
-          <w:lang w:val="en-US"/>
-        </w:rPr>
-      </w:pPr>
-      <w:r>
-        <w:rPr>
-          <w:lang w:val="en-US"/>
-        </w:rPr>
-        <w:t>store = [(U, Val (Succ Zero)),</w:t>
-      </w:r>
-    </w:p>
-    <w:p>
-      <w:pPr>
-        <w:pStyle w:val="ListParagraph"/>
-        <w:numPr>
-          <w:ilvl w:val="2"/>
-          <w:numId w:val="1"/>
-        </w:numPr>
-        <w:rPr>
-          <w:lang w:val="en-US"/>
-        </w:rPr>
-      </w:pPr>
-      <w:r>
-        <w:rPr>
-          <w:lang w:val="en-US"/>
-        </w:rPr>
-        <w:t xml:space="preserve">         (V, Val (Zero)),</w:t>
-      </w:r>
-    </w:p>
-    <w:p>
-      <w:pPr>
-        <w:pStyle w:val="ListParagraph"/>
-        <w:numPr>
-          <w:ilvl w:val="2"/>
-          <w:numId w:val="1"/>
-        </w:numPr>
-        <w:rPr>
-          <w:lang w:val="en-US"/>
-        </w:rPr>
-      </w:pPr>
-      <w:r>
-        <w:rPr>
-          <w:lang w:val="en-US"/>
-        </w:rPr>
-        <w:t xml:space="preserve">         (W, Val (Succ (Succ (Succ Zero)))),</w:t>
-      </w:r>
-    </w:p>
-    <w:p>
-      <w:pPr>
-        <w:pStyle w:val="ListParagraph"/>
-        <w:numPr>
-          <w:ilvl w:val="2"/>
-          <w:numId w:val="1"/>
-        </w:numPr>
-        <w:rPr>
-          <w:lang w:val="en-US"/>
-        </w:rPr>
-      </w:pPr>
-      <w:r>
-        <w:rPr>
-          <w:lang w:val="en-US"/>
-        </w:rPr>
-        <w:t xml:space="preserve">         (X, Val (Succ (Succ Zero))),</w:t>
-      </w:r>
-    </w:p>
-    <w:p>
-      <w:pPr>
-        <w:pStyle w:val="ListParagraph"/>
-        <w:numPr>
-          <w:ilvl w:val="2"/>
-          <w:numId w:val="1"/>
-        </w:numPr>
-        <w:rPr>
-          <w:lang w:val="en-US"/>
-        </w:rPr>
-      </w:pPr>
-      <w:r>
-        <w:rPr>
-          <w:lang w:val="en-US"/>
-        </w:rPr>
-        <w:t xml:space="preserve">         (Y, Val (Succ Zero)),</w:t>
-      </w:r>
-    </w:p>
-    <w:p>
-      <w:pPr>
-        <w:pStyle w:val="ListParagraph"/>
-        <w:numPr>
-          <w:ilvl w:val="2"/>
-          <w:numId w:val="1"/>
-        </w:numPr>
-        <w:rPr>
-          <w:lang w:val="en-US"/>
-        </w:rPr>
-      </w:pPr>
-      <w:r>
-        <w:rPr>
-          <w:lang w:val="en-US"/>
-        </w:rPr>
-        <w:t xml:space="preserve">         (Z, Val (Zero))]</w:t>
-      </w:r>
-    </w:p>
-    <w:p>
-      <w:pPr>
-        <w:pStyle w:val="ListParagraph"/>
-        <w:numPr>
-          <w:ilvl w:val="1"/>
-          <w:numId w:val="1"/>
-        </w:numPr>
-        <w:rPr>
-          <w:lang w:val="en-US"/>
-        </w:rPr>
-      </w:pPr>
-      <w:r>
-        <w:rPr>
-          <w:lang w:val="en-US"/>
-        </w:rPr>
-        <w:t>And the functions are:</w:t>
-      </w:r>
+        <w:t xml:space="preserve"> [(</w:t>
+      </w:r>
+      <w:proofErr w:type="spellStart"/>
+      <w:r>
+        <w:rPr>
+          <w:lang w:val="en-US"/>
+        </w:rPr>
+        <w:t>v',n</w:t>
+      </w:r>
+      <w:proofErr w:type="spellEnd"/>
+      <w:r>
+        <w:rPr>
+          <w:lang w:val="en-US"/>
+        </w:rPr>
+        <w:t>') | (</w:t>
+      </w:r>
+      <w:proofErr w:type="spellStart"/>
+      <w:r>
+        <w:rPr>
+          <w:lang w:val="en-US"/>
+        </w:rPr>
+        <w:t>v',n</w:t>
+      </w:r>
+      <w:proofErr w:type="spellEnd"/>
+      <w:r>
+        <w:rPr>
+          <w:lang w:val="en-US"/>
+        </w:rPr>
+        <w:t>') &lt;- s, v' /= v]</w:t>
+      </w:r>
+    </w:p>
+    <w:p>
+      <w:pPr>
+        <w:pStyle w:val="ListParagraph"/>
+        <w:numPr>
+          <w:ilvl w:val="2"/>
+          <w:numId w:val="1"/>
+        </w:numPr>
+        <w:rPr>
+          <w:lang w:val="en-US"/>
+        </w:rPr>
+      </w:pPr>
+    </w:p>
+    <w:p>
+      <w:pPr>
+        <w:pStyle w:val="ListParagraph"/>
+        <w:numPr>
+          <w:ilvl w:val="2"/>
+          <w:numId w:val="1"/>
+        </w:numPr>
+        <w:rPr>
+          <w:lang w:val="en-US"/>
+        </w:rPr>
+      </w:pPr>
     </w:p>
     <w:p>
       <w:pPr>
@@ -2186,46 +2738,58 @@
         <w:rPr>
           <w:lang w:val="en-US"/>
         </w:rPr>
-        <w:t>find :</w:t>
+        <w:t>update :</w:t>
       </w:r>
       <w:proofErr w:type="gramEnd"/>
       <w:r>
         <w:rPr>
           <w:lang w:val="en-US"/>
         </w:rPr>
-        <w:t>: Variable -&gt; Store -&gt; Expr</w:t>
-      </w:r>
-    </w:p>
-    <w:p>
-      <w:pPr>
-        <w:pStyle w:val="ListParagraph"/>
-        <w:numPr>
-          <w:ilvl w:val="2"/>
-          <w:numId w:val="1"/>
-        </w:numPr>
-        <w:rPr>
-          <w:lang w:val="en-US"/>
-        </w:rPr>
-      </w:pPr>
-      <w:r>
-        <w:rPr>
-          <w:lang w:val="en-US"/>
-        </w:rPr>
-        <w:t>find v s = head [n | (</w:t>
-      </w:r>
-      <w:proofErr w:type="spellStart"/>
-      <w:r>
-        <w:rPr>
-          <w:lang w:val="en-US"/>
-        </w:rPr>
-        <w:t>v</w:t>
-      </w:r>
+        <w:t>: Variable -&gt; Store -&gt; Expr -&gt; Store</w:t>
+      </w:r>
+    </w:p>
+    <w:p>
+      <w:pPr>
+        <w:pStyle w:val="ListParagraph"/>
+        <w:numPr>
+          <w:ilvl w:val="2"/>
+          <w:numId w:val="1"/>
+        </w:numPr>
+        <w:rPr>
+          <w:lang w:val="en-US"/>
+        </w:rPr>
+      </w:pPr>
+      <w:r>
+        <w:rPr>
+          <w:lang w:val="en-US"/>
+        </w:rPr>
+        <w:t>update _ [] n = []</w:t>
+      </w:r>
+    </w:p>
+    <w:p>
+      <w:pPr>
+        <w:pStyle w:val="ListParagraph"/>
+        <w:numPr>
+          <w:ilvl w:val="2"/>
+          <w:numId w:val="1"/>
+        </w:numPr>
+        <w:rPr>
+          <w:lang w:val="en-US"/>
+        </w:rPr>
+      </w:pPr>
+      <w:r>
+        <w:rPr>
+          <w:lang w:val="en-US"/>
+        </w:rPr>
+        <w:t>update v (</w:t>
+      </w:r>
+      <w:proofErr w:type="spellStart"/>
       <w:proofErr w:type="gramStart"/>
       <w:r>
         <w:rPr>
           <w:lang w:val="en-US"/>
         </w:rPr>
-        <w:t>',n</w:t>
+        <w:t>x:xs</w:t>
       </w:r>
       <w:proofErr w:type="spellEnd"/>
       <w:proofErr w:type="gramEnd"/>
@@ -2233,218 +2797,6 @@
         <w:rPr>
           <w:lang w:val="en-US"/>
         </w:rPr>
-        <w:t>) &lt;- s, v == v']</w:t>
-      </w:r>
-    </w:p>
-    <w:p>
-      <w:pPr>
-        <w:pStyle w:val="ListParagraph"/>
-        <w:numPr>
-          <w:ilvl w:val="2"/>
-          <w:numId w:val="1"/>
-        </w:numPr>
-        <w:rPr>
-          <w:lang w:val="en-US"/>
-        </w:rPr>
-      </w:pPr>
-    </w:p>
-    <w:p>
-      <w:pPr>
-        <w:pStyle w:val="ListParagraph"/>
-        <w:numPr>
-          <w:ilvl w:val="2"/>
-          <w:numId w:val="1"/>
-        </w:numPr>
-        <w:rPr>
-          <w:lang w:val="en-US"/>
-        </w:rPr>
-      </w:pPr>
-    </w:p>
-    <w:p>
-      <w:pPr>
-        <w:pStyle w:val="ListParagraph"/>
-        <w:numPr>
-          <w:ilvl w:val="2"/>
-          <w:numId w:val="1"/>
-        </w:numPr>
-        <w:rPr>
-          <w:lang w:val="en-US"/>
-        </w:rPr>
-      </w:pPr>
-      <w:proofErr w:type="gramStart"/>
-      <w:r>
-        <w:rPr>
-          <w:lang w:val="en-US"/>
-        </w:rPr>
-        <w:t>delete :</w:t>
-      </w:r>
-      <w:proofErr w:type="gramEnd"/>
-      <w:r>
-        <w:rPr>
-          <w:lang w:val="en-US"/>
-        </w:rPr>
-        <w:t>: Variable -&gt; Store -&gt; Store</w:t>
-      </w:r>
-    </w:p>
-    <w:p>
-      <w:pPr>
-        <w:pStyle w:val="ListParagraph"/>
-        <w:numPr>
-          <w:ilvl w:val="2"/>
-          <w:numId w:val="1"/>
-        </w:numPr>
-        <w:rPr>
-          <w:lang w:val="en-US"/>
-        </w:rPr>
-      </w:pPr>
-      <w:r>
-        <w:rPr>
-          <w:lang w:val="en-US"/>
-        </w:rPr>
-        <w:t xml:space="preserve">delete v </w:t>
-      </w:r>
-      <w:proofErr w:type="gramStart"/>
-      <w:r>
-        <w:rPr>
-          <w:lang w:val="en-US"/>
-        </w:rPr>
-        <w:t>s  =</w:t>
-      </w:r>
-      <w:proofErr w:type="gramEnd"/>
-      <w:r>
-        <w:rPr>
-          <w:lang w:val="en-US"/>
-        </w:rPr>
-        <w:t xml:space="preserve"> [(</w:t>
-      </w:r>
-      <w:proofErr w:type="spellStart"/>
-      <w:r>
-        <w:rPr>
-          <w:lang w:val="en-US"/>
-        </w:rPr>
-        <w:t>v',n</w:t>
-      </w:r>
-      <w:proofErr w:type="spellEnd"/>
-      <w:r>
-        <w:rPr>
-          <w:lang w:val="en-US"/>
-        </w:rPr>
-        <w:t>') | (</w:t>
-      </w:r>
-      <w:proofErr w:type="spellStart"/>
-      <w:r>
-        <w:rPr>
-          <w:lang w:val="en-US"/>
-        </w:rPr>
-        <w:t>v',n</w:t>
-      </w:r>
-      <w:proofErr w:type="spellEnd"/>
-      <w:r>
-        <w:rPr>
-          <w:lang w:val="en-US"/>
-        </w:rPr>
-        <w:t>') &lt;- s, v' /= v]</w:t>
-      </w:r>
-    </w:p>
-    <w:p>
-      <w:pPr>
-        <w:pStyle w:val="ListParagraph"/>
-        <w:numPr>
-          <w:ilvl w:val="2"/>
-          <w:numId w:val="1"/>
-        </w:numPr>
-        <w:rPr>
-          <w:lang w:val="en-US"/>
-        </w:rPr>
-      </w:pPr>
-    </w:p>
-    <w:p>
-      <w:pPr>
-        <w:pStyle w:val="ListParagraph"/>
-        <w:numPr>
-          <w:ilvl w:val="2"/>
-          <w:numId w:val="1"/>
-        </w:numPr>
-        <w:rPr>
-          <w:lang w:val="en-US"/>
-        </w:rPr>
-      </w:pPr>
-    </w:p>
-    <w:p>
-      <w:pPr>
-        <w:pStyle w:val="ListParagraph"/>
-        <w:numPr>
-          <w:ilvl w:val="2"/>
-          <w:numId w:val="1"/>
-        </w:numPr>
-        <w:rPr>
-          <w:lang w:val="en-US"/>
-        </w:rPr>
-      </w:pPr>
-      <w:proofErr w:type="gramStart"/>
-      <w:r>
-        <w:rPr>
-          <w:lang w:val="en-US"/>
-        </w:rPr>
-        <w:t>update :</w:t>
-      </w:r>
-      <w:proofErr w:type="gramEnd"/>
-      <w:r>
-        <w:rPr>
-          <w:lang w:val="en-US"/>
-        </w:rPr>
-        <w:t>: Variable -&gt; Store -&gt; Expr -&gt; Store</w:t>
-      </w:r>
-    </w:p>
-    <w:p>
-      <w:pPr>
-        <w:pStyle w:val="ListParagraph"/>
-        <w:numPr>
-          <w:ilvl w:val="2"/>
-          <w:numId w:val="1"/>
-        </w:numPr>
-        <w:rPr>
-          <w:lang w:val="en-US"/>
-        </w:rPr>
-      </w:pPr>
-      <w:r>
-        <w:rPr>
-          <w:lang w:val="en-US"/>
-        </w:rPr>
-        <w:t>update _ [] n = []</w:t>
-      </w:r>
-    </w:p>
-    <w:p>
-      <w:pPr>
-        <w:pStyle w:val="ListParagraph"/>
-        <w:numPr>
-          <w:ilvl w:val="2"/>
-          <w:numId w:val="1"/>
-        </w:numPr>
-        <w:rPr>
-          <w:lang w:val="en-US"/>
-        </w:rPr>
-      </w:pPr>
-      <w:r>
-        <w:rPr>
-          <w:lang w:val="en-US"/>
-        </w:rPr>
-        <w:t>update v (</w:t>
-      </w:r>
-      <w:proofErr w:type="spellStart"/>
-      <w:proofErr w:type="gramStart"/>
-      <w:r>
-        <w:rPr>
-          <w:lang w:val="en-US"/>
-        </w:rPr>
-        <w:t>x:xs</w:t>
-      </w:r>
-      <w:proofErr w:type="spellEnd"/>
-      <w:proofErr w:type="gramEnd"/>
-      <w:r>
-        <w:rPr>
-          <w:lang w:val="en-US"/>
-        </w:rPr>
         <w:t>) n</w:t>
       </w:r>
     </w:p>
@@ -2463,7 +2815,6 @@
         <w:rPr>
           <w:lang w:val="en-US"/>
         </w:rPr>
-        <w:lastRenderedPageBreak/>
         <w:t xml:space="preserve">  | (</w:t>
       </w:r>
       <w:proofErr w:type="spellStart"/>
@@ -3007,6 +3358,7 @@
         <w:rPr>
           <w:lang w:val="en-US"/>
         </w:rPr>
+        <w:lastRenderedPageBreak/>
         <w:t xml:space="preserve">  | otherwise = inter l2 s</w:t>
       </w:r>
     </w:p>
@@ -3207,14 +3559,7 @@
         <w:rPr>
           <w:lang w:val="en-US"/>
         </w:rPr>
-        <w:t xml:space="preserve"> if you chose to assign (5+6*23) to X, the function will </w:t>
-      </w:r>
-      <w:r>
-        <w:rPr>
-          <w:lang w:val="en-US"/>
-        </w:rPr>
-        <w:lastRenderedPageBreak/>
-        <w:t xml:space="preserve">actually calculate that using ‘value’ then “store” it (return a new store) in the variable you have chosen. </w:t>
+        <w:t xml:space="preserve"> if you chose to assign (5+6*23) to X, the function will actually calculate that using ‘value’ then “store” it (return a new store) in the variable you have chosen. </w:t>
       </w:r>
     </w:p>
     <w:p>
@@ -3730,6 +4075,7 @@
           <w:bCs/>
           <w:lang w:val="en-US"/>
         </w:rPr>
+        <w:lastRenderedPageBreak/>
         <w:t>Infix Operators to Shorten Data Elements</w:t>
       </w:r>
     </w:p>
@@ -3820,7 +4166,6 @@
         <w:rPr>
           <w:lang w:val="en-US"/>
         </w:rPr>
-        <w:lastRenderedPageBreak/>
         <w:t>If statements might not work in sequential composition if it is moving backwards like this, but further testing and explanation is needed</w:t>
       </w:r>
     </w:p>
@@ -4237,6 +4582,7 @@
         <w:rPr>
           <w:lang w:val="en-US"/>
         </w:rPr>
+        <w:lastRenderedPageBreak/>
         <w:t>type Stores = [Store]</w:t>
       </w:r>
     </w:p>
@@ -4444,7 +4790,1014 @@
         <w:rPr>
           <w:lang w:val="en-US"/>
         </w:rPr>
+        <w:t>triple_</w:t>
+      </w:r>
+      <w:proofErr w:type="gramStart"/>
+      <w:r>
+        <w:rPr>
+          <w:lang w:val="en-US"/>
+        </w:rPr>
+        <w:t>recursion</w:t>
+      </w:r>
+      <w:proofErr w:type="spellEnd"/>
+      <w:r>
+        <w:rPr>
+          <w:lang w:val="en-US"/>
+        </w:rPr>
+        <w:t xml:space="preserve"> :</w:t>
+      </w:r>
+      <w:proofErr w:type="gramEnd"/>
+      <w:r>
+        <w:rPr>
+          <w:lang w:val="en-US"/>
+        </w:rPr>
+        <w:t>: Statement -&gt; Statement -&gt; Stores -&gt; Lang -&gt; Bool</w:t>
+      </w:r>
+    </w:p>
+    <w:p>
+      <w:pPr>
+        <w:pStyle w:val="ListParagraph"/>
+        <w:numPr>
+          <w:ilvl w:val="2"/>
+          <w:numId w:val="1"/>
+        </w:numPr>
+        <w:rPr>
+          <w:lang w:val="en-US"/>
+        </w:rPr>
+      </w:pPr>
+      <w:proofErr w:type="spellStart"/>
+      <w:r>
+        <w:rPr>
+          <w:lang w:val="en-US"/>
+        </w:rPr>
+        <w:t>triple_recursion</w:t>
+      </w:r>
+      <w:proofErr w:type="spellEnd"/>
+      <w:r>
+        <w:rPr>
+          <w:lang w:val="en-US"/>
+        </w:rPr>
+        <w:t xml:space="preserve"> p q (</w:t>
+      </w:r>
+      <w:proofErr w:type="spellStart"/>
+      <w:proofErr w:type="gramStart"/>
+      <w:r>
+        <w:rPr>
+          <w:lang w:val="en-US"/>
+        </w:rPr>
+        <w:t>x:xs</w:t>
+      </w:r>
+      <w:proofErr w:type="spellEnd"/>
+      <w:proofErr w:type="gramEnd"/>
+      <w:r>
+        <w:rPr>
+          <w:lang w:val="en-US"/>
+        </w:rPr>
+        <w:t>) l</w:t>
+      </w:r>
+    </w:p>
+    <w:p>
+      <w:pPr>
+        <w:pStyle w:val="ListParagraph"/>
+        <w:numPr>
+          <w:ilvl w:val="2"/>
+          <w:numId w:val="1"/>
+        </w:numPr>
+        <w:rPr>
+          <w:lang w:val="en-US"/>
+        </w:rPr>
+      </w:pPr>
+      <w:r>
+        <w:rPr>
+          <w:lang w:val="en-US"/>
+        </w:rPr>
+        <w:t xml:space="preserve">  | triple p q [] l = True</w:t>
+      </w:r>
+    </w:p>
+    <w:p>
+      <w:pPr>
+        <w:pStyle w:val="ListParagraph"/>
+        <w:numPr>
+          <w:ilvl w:val="2"/>
+          <w:numId w:val="1"/>
+        </w:numPr>
+        <w:rPr>
+          <w:lang w:val="en-US"/>
+        </w:rPr>
+      </w:pPr>
+      <w:r>
+        <w:rPr>
+          <w:lang w:val="en-US"/>
+        </w:rPr>
+        <w:t xml:space="preserve">  | triple p q x l = </w:t>
+      </w:r>
+      <w:proofErr w:type="spellStart"/>
+      <w:r>
+        <w:rPr>
+          <w:lang w:val="en-US"/>
+        </w:rPr>
+        <w:t>triple_recursion</w:t>
+      </w:r>
+      <w:proofErr w:type="spellEnd"/>
+      <w:r>
+        <w:rPr>
+          <w:lang w:val="en-US"/>
+        </w:rPr>
+        <w:t xml:space="preserve"> p q </w:t>
+      </w:r>
+      <w:proofErr w:type="spellStart"/>
+      <w:r>
+        <w:rPr>
+          <w:lang w:val="en-US"/>
+        </w:rPr>
+        <w:t>xs</w:t>
+      </w:r>
+      <w:proofErr w:type="spellEnd"/>
+      <w:r>
+        <w:rPr>
+          <w:lang w:val="en-US"/>
+        </w:rPr>
+        <w:t xml:space="preserve"> l</w:t>
+      </w:r>
+    </w:p>
+    <w:p>
+      <w:pPr>
+        <w:pStyle w:val="ListParagraph"/>
+        <w:numPr>
+          <w:ilvl w:val="2"/>
+          <w:numId w:val="1"/>
+        </w:numPr>
+        <w:rPr>
+          <w:lang w:val="en-US"/>
+        </w:rPr>
+      </w:pPr>
+      <w:r>
+        <w:rPr>
+          <w:lang w:val="en-US"/>
+        </w:rPr>
+        <w:t xml:space="preserve">  | otherwise = False</w:t>
+      </w:r>
+    </w:p>
+    <w:p>
+      <w:pPr>
+        <w:pStyle w:val="ListParagraph"/>
+        <w:numPr>
+          <w:ilvl w:val="1"/>
+          <w:numId w:val="1"/>
+        </w:numPr>
+        <w:rPr>
+          <w:highlight w:val="cyan"/>
+          <w:u w:val="single"/>
+          <w:lang w:val="en-US"/>
+        </w:rPr>
+      </w:pPr>
+      <w:r>
+        <w:rPr>
+          <w:highlight w:val="cyan"/>
+          <w:u w:val="single"/>
+          <w:lang w:val="en-US"/>
+        </w:rPr>
+        <w:t>Problems:</w:t>
+      </w:r>
+    </w:p>
+    <w:p>
+      <w:pPr>
+        <w:pStyle w:val="ListParagraph"/>
+        <w:numPr>
+          <w:ilvl w:val="2"/>
+          <w:numId w:val="1"/>
+        </w:numPr>
+        <w:rPr>
+          <w:highlight w:val="cyan"/>
+          <w:lang w:val="en-US"/>
+        </w:rPr>
+      </w:pPr>
+      <w:r>
+        <w:rPr>
+          <w:highlight w:val="cyan"/>
+          <w:lang w:val="en-US"/>
+        </w:rPr>
+        <w:t xml:space="preserve">I need to know exactly what to use as pre and post conditions. For </w:t>
+      </w:r>
+      <w:r>
+        <w:rPr>
+          <w:highlight w:val="cyan"/>
+          <w:lang w:val="en-US"/>
+        </w:rPr>
+        <w:t>now,</w:t>
+      </w:r>
+      <w:r>
+        <w:rPr>
+          <w:highlight w:val="cyan"/>
+          <w:lang w:val="en-US"/>
+        </w:rPr>
+        <w:t xml:space="preserve"> I’ve used ‘True’ for the precondition and ‘X==V’ for the post condition. </w:t>
+      </w:r>
+    </w:p>
+    <w:p>
+      <w:pPr>
+        <w:pStyle w:val="ListParagraph"/>
+        <w:numPr>
+          <w:ilvl w:val="2"/>
+          <w:numId w:val="1"/>
+        </w:numPr>
+        <w:rPr>
+          <w:highlight w:val="cyan"/>
+          <w:lang w:val="en-US"/>
+        </w:rPr>
+      </w:pPr>
+      <w:r>
+        <w:rPr>
+          <w:highlight w:val="cyan"/>
+          <w:lang w:val="en-US"/>
+        </w:rPr>
+        <w:t xml:space="preserve">Which leads to the second problem of the fact that I can only have one condition (Statement) at a time. </w:t>
+      </w:r>
+      <w:proofErr w:type="gramStart"/>
+      <w:r>
+        <w:rPr>
+          <w:highlight w:val="cyan"/>
+          <w:lang w:val="en-US"/>
+        </w:rPr>
+        <w:t>So</w:t>
+      </w:r>
+      <w:proofErr w:type="gramEnd"/>
+      <w:r>
+        <w:rPr>
+          <w:highlight w:val="cyan"/>
+          <w:lang w:val="en-US"/>
+        </w:rPr>
+        <w:t xml:space="preserve"> </w:t>
+      </w:r>
+      <w:r>
+        <w:rPr>
+          <w:highlight w:val="cyan"/>
+          <w:lang w:val="en-US"/>
+        </w:rPr>
+        <w:t>I can only write ‘X==V’ and not ‘Y==Z’ as well.</w:t>
+      </w:r>
+    </w:p>
+    <w:p>
+      <w:pPr>
+        <w:pStyle w:val="ListParagraph"/>
+        <w:numPr>
+          <w:ilvl w:val="2"/>
+          <w:numId w:val="1"/>
+        </w:numPr>
+        <w:rPr>
+          <w:highlight w:val="cyan"/>
+          <w:lang w:val="en-US"/>
+        </w:rPr>
+      </w:pPr>
+      <w:r>
+        <w:rPr>
+          <w:highlight w:val="cyan"/>
+          <w:lang w:val="en-US"/>
+        </w:rPr>
+        <w:t>Another problem is the question of whether I need to assign every single store from 1-100. I’m assuming just proving that the algorithm works for a few store</w:t>
+      </w:r>
+      <w:r>
+        <w:rPr>
+          <w:highlight w:val="cyan"/>
+          <w:lang w:val="en-US"/>
+        </w:rPr>
+        <w:t>s</w:t>
+      </w:r>
+      <w:r>
+        <w:rPr>
+          <w:highlight w:val="cyan"/>
+          <w:lang w:val="en-US"/>
+        </w:rPr>
+        <w:t xml:space="preserve"> will prove its ability to work over all, but I need confirmation.</w:t>
+      </w:r>
+    </w:p>
+    <w:p>
+      <w:pPr>
+        <w:pStyle w:val="ListParagraph"/>
+        <w:numPr>
+          <w:ilvl w:val="0"/>
+          <w:numId w:val="1"/>
+        </w:numPr>
+        <w:rPr>
+          <w:b/>
+          <w:bCs/>
+          <w:lang w:val="en-US"/>
+        </w:rPr>
+      </w:pPr>
+      <w:r>
+        <w:rPr>
+          <w:b/>
+          <w:bCs/>
+          <w:lang w:val="en-US"/>
+        </w:rPr>
+        <w:t>Negation and Conjunction</w:t>
+      </w:r>
+      <w:r>
+        <w:rPr>
+          <w:b/>
+          <w:bCs/>
+          <w:lang w:val="en-US"/>
+        </w:rPr>
+        <w:t xml:space="preserve"> (Multiple statements)</w:t>
+      </w:r>
+    </w:p>
+    <w:p>
+      <w:pPr>
+        <w:pStyle w:val="ListParagraph"/>
+        <w:numPr>
+          <w:ilvl w:val="1"/>
+          <w:numId w:val="1"/>
+        </w:numPr>
+        <w:rPr>
+          <w:b/>
+          <w:bCs/>
+          <w:lang w:val="en-US"/>
+        </w:rPr>
+      </w:pPr>
+      <w:r>
+        <w:rPr>
+          <w:lang w:val="en-US"/>
+        </w:rPr>
+        <w:t xml:space="preserve">Georg says that along with the &lt;, = statements, I should have a conjunction (and) and a negation element in my </w:t>
+      </w:r>
+      <w:proofErr w:type="gramStart"/>
+      <w:r>
+        <w:rPr>
+          <w:lang w:val="en-US"/>
+        </w:rPr>
+        <w:t>statements</w:t>
+      </w:r>
+      <w:proofErr w:type="gramEnd"/>
+      <w:r>
+        <w:rPr>
+          <w:lang w:val="en-US"/>
+        </w:rPr>
+        <w:t xml:space="preserve"> datatype. </w:t>
+      </w:r>
+    </w:p>
+    <w:p>
+      <w:pPr>
+        <w:pStyle w:val="ListParagraph"/>
+        <w:numPr>
+          <w:ilvl w:val="1"/>
+          <w:numId w:val="1"/>
+        </w:numPr>
+        <w:rPr>
+          <w:b/>
+          <w:bCs/>
+          <w:lang w:val="en-US"/>
+        </w:rPr>
+      </w:pPr>
+      <w:r>
+        <w:rPr>
+          <w:lang w:val="en-US"/>
+        </w:rPr>
+        <w:t>I have implemented the negation using ‘Not Statement’ Which simply returns false if the statement is true and vice versa</w:t>
+      </w:r>
+    </w:p>
+    <w:p>
+      <w:pPr>
+        <w:pStyle w:val="ListParagraph"/>
+        <w:numPr>
+          <w:ilvl w:val="1"/>
+          <w:numId w:val="1"/>
+        </w:numPr>
+        <w:rPr>
+          <w:b/>
+          <w:bCs/>
+          <w:lang w:val="en-US"/>
+        </w:rPr>
+      </w:pPr>
+      <w:r>
+        <w:rPr>
+          <w:lang w:val="en-US"/>
+        </w:rPr>
+        <w:t>I have implemented conjunction using a list of statements. So instead of having a</w:t>
+      </w:r>
+      <w:r>
+        <w:rPr>
+          <w:lang w:val="en-US"/>
+        </w:rPr>
+        <w:t xml:space="preserve"> long recursive statement </w:t>
+      </w:r>
+      <w:proofErr w:type="gramStart"/>
+      <w:r>
+        <w:rPr>
+          <w:lang w:val="en-US"/>
+        </w:rPr>
+        <w:t>similar to</w:t>
+      </w:r>
+      <w:proofErr w:type="gramEnd"/>
+      <w:r>
+        <w:rPr>
+          <w:lang w:val="en-US"/>
+        </w:rPr>
+        <w:t xml:space="preserve"> my sequential composition implementation, I have made it so that the triple function works with lists of statements for pre and post conditions</w:t>
+      </w:r>
+      <w:r>
+        <w:rPr>
+          <w:lang w:val="en-US"/>
+        </w:rPr>
+        <w:t>.</w:t>
+      </w:r>
+    </w:p>
+    <w:p>
+      <w:pPr>
+        <w:pStyle w:val="ListParagraph"/>
+        <w:numPr>
+          <w:ilvl w:val="1"/>
+          <w:numId w:val="1"/>
+        </w:numPr>
+        <w:rPr>
+          <w:b/>
+          <w:bCs/>
+          <w:color w:val="FF0000"/>
+          <w:lang w:val="en-US"/>
+        </w:rPr>
+      </w:pPr>
+      <w:proofErr w:type="gramStart"/>
+      <w:r>
+        <w:rPr>
+          <w:color w:val="FF0000"/>
+          <w:lang w:val="en-US"/>
+        </w:rPr>
+        <w:t>However</w:t>
+      </w:r>
+      <w:proofErr w:type="gramEnd"/>
+      <w:r>
+        <w:rPr>
+          <w:color w:val="FF0000"/>
+          <w:lang w:val="en-US"/>
+        </w:rPr>
+        <w:t xml:space="preserve"> this isn’t enough as </w:t>
+      </w:r>
+      <w:r>
+        <w:rPr>
+          <w:color w:val="FF0000"/>
+          <w:lang w:val="en-US"/>
+        </w:rPr>
+        <w:t>I still need ‘And’ for statements in ‘If’</w:t>
+      </w:r>
+    </w:p>
+    <w:p>
+      <w:pPr>
+        <w:pStyle w:val="ListParagraph"/>
+        <w:numPr>
+          <w:ilvl w:val="1"/>
+          <w:numId w:val="1"/>
+        </w:numPr>
+        <w:rPr>
+          <w:b/>
+          <w:bCs/>
+          <w:lang w:val="en-US"/>
+        </w:rPr>
+      </w:pPr>
+      <w:r>
+        <w:rPr>
+          <w:lang w:val="en-US"/>
+        </w:rPr>
+        <w:t xml:space="preserve">Meaning the triple function iterates over all pre conditions of a single </w:t>
+      </w:r>
+      <w:proofErr w:type="spellStart"/>
+      <w:r>
+        <w:rPr>
+          <w:lang w:val="en-US"/>
+        </w:rPr>
+        <w:t>hoare</w:t>
+      </w:r>
+      <w:proofErr w:type="spellEnd"/>
+      <w:r>
+        <w:rPr>
+          <w:lang w:val="en-US"/>
+        </w:rPr>
+        <w:t xml:space="preserve"> triple and checks them with the current store before moving on to the command and executing it, followed by checking the new store with all the post conditions before returning a result</w:t>
+      </w:r>
+    </w:p>
+    <w:p>
+      <w:pPr>
+        <w:pStyle w:val="ListParagraph"/>
+        <w:numPr>
+          <w:ilvl w:val="1"/>
+          <w:numId w:val="1"/>
+        </w:numPr>
+        <w:rPr>
+          <w:b/>
+          <w:bCs/>
+          <w:lang w:val="en-US"/>
+        </w:rPr>
+      </w:pPr>
+      <w:r>
+        <w:rPr>
+          <w:lang w:val="en-US"/>
+        </w:rPr>
+        <w:t>This is the code for now</w:t>
+      </w:r>
+    </w:p>
+    <w:p>
+      <w:pPr>
+        <w:pStyle w:val="ListParagraph"/>
+        <w:numPr>
+          <w:ilvl w:val="2"/>
+          <w:numId w:val="1"/>
+        </w:numPr>
+        <w:rPr>
+          <w:lang w:val="en-US"/>
+        </w:rPr>
+      </w:pPr>
+      <w:proofErr w:type="gramStart"/>
+      <w:r>
+        <w:rPr>
+          <w:lang w:val="en-US"/>
+        </w:rPr>
+        <w:t>triple :</w:t>
+      </w:r>
+      <w:proofErr w:type="gramEnd"/>
+      <w:r>
+        <w:rPr>
+          <w:lang w:val="en-US"/>
+        </w:rPr>
+        <w:t>: Statements -&gt; Statements -&gt; Store -&gt; Lang -&gt; Bool</w:t>
+      </w:r>
+    </w:p>
+    <w:p>
+      <w:pPr>
+        <w:pStyle w:val="ListParagraph"/>
+        <w:numPr>
+          <w:ilvl w:val="2"/>
+          <w:numId w:val="1"/>
+        </w:numPr>
+        <w:rPr>
+          <w:lang w:val="en-US"/>
+        </w:rPr>
+      </w:pPr>
+      <w:r>
+        <w:rPr>
+          <w:lang w:val="en-US"/>
+        </w:rPr>
+        <w:t xml:space="preserve">triple [] q s l = </w:t>
+      </w:r>
+      <w:proofErr w:type="spellStart"/>
+      <w:r>
+        <w:rPr>
+          <w:lang w:val="en-US"/>
+        </w:rPr>
+        <w:t>evalPost</w:t>
+      </w:r>
+      <w:proofErr w:type="spellEnd"/>
+      <w:r>
+        <w:rPr>
+          <w:lang w:val="en-US"/>
+        </w:rPr>
+        <w:t xml:space="preserve"> q s'</w:t>
+      </w:r>
+    </w:p>
+    <w:p>
+      <w:pPr>
+        <w:pStyle w:val="ListParagraph"/>
+        <w:numPr>
+          <w:ilvl w:val="2"/>
+          <w:numId w:val="1"/>
+        </w:numPr>
+        <w:rPr>
+          <w:lang w:val="en-US"/>
+        </w:rPr>
+      </w:pPr>
+      <w:r>
+        <w:rPr>
+          <w:lang w:val="en-US"/>
+        </w:rPr>
+        <w:t xml:space="preserve">  where s' = inter l s</w:t>
+      </w:r>
+    </w:p>
+    <w:p>
+      <w:pPr>
+        <w:pStyle w:val="ListParagraph"/>
+        <w:numPr>
+          <w:ilvl w:val="2"/>
+          <w:numId w:val="1"/>
+        </w:numPr>
+        <w:rPr>
+          <w:lang w:val="en-US"/>
+        </w:rPr>
+      </w:pPr>
+      <w:r>
+        <w:rPr>
+          <w:lang w:val="en-US"/>
+        </w:rPr>
+        <w:t>triple p@(</w:t>
+      </w:r>
+      <w:proofErr w:type="spellStart"/>
+      <w:proofErr w:type="gramStart"/>
+      <w:r>
+        <w:rPr>
+          <w:lang w:val="en-US"/>
+        </w:rPr>
+        <w:t>x:xs</w:t>
+      </w:r>
+      <w:proofErr w:type="spellEnd"/>
+      <w:proofErr w:type="gramEnd"/>
+      <w:r>
+        <w:rPr>
+          <w:lang w:val="en-US"/>
+        </w:rPr>
+        <w:t>) q s l</w:t>
+      </w:r>
+    </w:p>
+    <w:p>
+      <w:pPr>
+        <w:pStyle w:val="ListParagraph"/>
+        <w:numPr>
+          <w:ilvl w:val="2"/>
+          <w:numId w:val="1"/>
+        </w:numPr>
+        <w:rPr>
+          <w:lang w:val="en-US"/>
+        </w:rPr>
+      </w:pPr>
+      <w:r>
+        <w:rPr>
+          <w:lang w:val="en-US"/>
+        </w:rPr>
+        <w:t xml:space="preserve">  |</w:t>
+      </w:r>
+      <w:proofErr w:type="spellStart"/>
+      <w:r>
+        <w:rPr>
+          <w:lang w:val="en-US"/>
+        </w:rPr>
+        <w:t>evalStatement</w:t>
+      </w:r>
+      <w:proofErr w:type="spellEnd"/>
+      <w:r>
+        <w:rPr>
+          <w:lang w:val="en-US"/>
+        </w:rPr>
+        <w:t xml:space="preserve"> x s = triple </w:t>
+      </w:r>
+      <w:proofErr w:type="spellStart"/>
+      <w:r>
+        <w:rPr>
+          <w:lang w:val="en-US"/>
+        </w:rPr>
+        <w:t>xs</w:t>
+      </w:r>
+      <w:proofErr w:type="spellEnd"/>
+      <w:r>
+        <w:rPr>
+          <w:lang w:val="en-US"/>
+        </w:rPr>
+        <w:t xml:space="preserve"> q s l</w:t>
+      </w:r>
+    </w:p>
+    <w:p>
+      <w:pPr>
+        <w:pStyle w:val="ListParagraph"/>
+        <w:numPr>
+          <w:ilvl w:val="2"/>
+          <w:numId w:val="1"/>
+        </w:numPr>
+        <w:rPr>
+          <w:lang w:val="en-US"/>
+        </w:rPr>
+      </w:pPr>
+      <w:r>
+        <w:rPr>
+          <w:lang w:val="en-US"/>
+        </w:rPr>
+        <w:t xml:space="preserve">  |otherwise = False</w:t>
+      </w:r>
+    </w:p>
+    <w:p>
+      <w:pPr>
+        <w:pStyle w:val="ListParagraph"/>
+        <w:numPr>
+          <w:ilvl w:val="3"/>
+          <w:numId w:val="1"/>
+        </w:numPr>
+        <w:rPr>
+          <w:lang w:val="en-US"/>
+        </w:rPr>
+      </w:pPr>
+      <w:r>
+        <w:rPr>
+          <w:lang w:val="en-US"/>
+        </w:rPr>
         <w:lastRenderedPageBreak/>
+        <w:t>I</w:t>
+      </w:r>
+      <w:r>
+        <w:rPr>
+          <w:lang w:val="en-US"/>
+        </w:rPr>
+        <w:t xml:space="preserve">f the pre conditions are empty, the run the command and check the post conditions </w:t>
+      </w:r>
+      <w:r>
+        <w:rPr>
+          <w:lang w:val="en-US"/>
+        </w:rPr>
+        <w:t>using ‘</w:t>
+      </w:r>
+      <w:proofErr w:type="spellStart"/>
+      <w:r>
+        <w:rPr>
+          <w:lang w:val="en-US"/>
+        </w:rPr>
+        <w:t>evalPost</w:t>
+      </w:r>
+      <w:proofErr w:type="spellEnd"/>
+      <w:r>
+        <w:rPr>
+          <w:lang w:val="en-US"/>
+        </w:rPr>
+        <w:t>’</w:t>
+      </w:r>
+    </w:p>
+    <w:p>
+      <w:pPr>
+        <w:pStyle w:val="ListParagraph"/>
+        <w:numPr>
+          <w:ilvl w:val="3"/>
+          <w:numId w:val="1"/>
+        </w:numPr>
+        <w:rPr>
+          <w:lang w:val="en-US"/>
+        </w:rPr>
+      </w:pPr>
+      <w:r>
+        <w:rPr>
+          <w:lang w:val="en-US"/>
+        </w:rPr>
+        <w:t>Otherwise, use Haskell recursion to evaluate all the precondition until there are no more, once it’s empty it goes to the previous line</w:t>
+      </w:r>
+    </w:p>
+    <w:p>
+      <w:pPr>
+        <w:pStyle w:val="ListParagraph"/>
+        <w:numPr>
+          <w:ilvl w:val="2"/>
+          <w:numId w:val="1"/>
+        </w:numPr>
+        <w:rPr>
+          <w:lang w:val="en-US"/>
+        </w:rPr>
+      </w:pPr>
+      <w:proofErr w:type="spellStart"/>
+      <w:proofErr w:type="gramStart"/>
+      <w:r>
+        <w:rPr>
+          <w:lang w:val="en-US"/>
+        </w:rPr>
+        <w:t>evalPost</w:t>
+      </w:r>
+      <w:proofErr w:type="spellEnd"/>
+      <w:r>
+        <w:rPr>
+          <w:lang w:val="en-US"/>
+        </w:rPr>
+        <w:t xml:space="preserve"> :</w:t>
+      </w:r>
+      <w:proofErr w:type="gramEnd"/>
+      <w:r>
+        <w:rPr>
+          <w:lang w:val="en-US"/>
+        </w:rPr>
+        <w:t>: Statements -&gt; Store -&gt; Bool</w:t>
+      </w:r>
+    </w:p>
+    <w:p>
+      <w:pPr>
+        <w:pStyle w:val="ListParagraph"/>
+        <w:numPr>
+          <w:ilvl w:val="2"/>
+          <w:numId w:val="1"/>
+        </w:numPr>
+        <w:rPr>
+          <w:lang w:val="en-US"/>
+        </w:rPr>
+      </w:pPr>
+      <w:proofErr w:type="spellStart"/>
+      <w:r>
+        <w:rPr>
+          <w:lang w:val="en-US"/>
+        </w:rPr>
+        <w:t>evalPost</w:t>
+      </w:r>
+      <w:proofErr w:type="spellEnd"/>
+      <w:r>
+        <w:rPr>
+          <w:lang w:val="en-US"/>
+        </w:rPr>
+        <w:t xml:space="preserve"> [] s = True</w:t>
+      </w:r>
+    </w:p>
+    <w:p>
+      <w:pPr>
+        <w:pStyle w:val="ListParagraph"/>
+        <w:numPr>
+          <w:ilvl w:val="2"/>
+          <w:numId w:val="1"/>
+        </w:numPr>
+        <w:rPr>
+          <w:lang w:val="en-US"/>
+        </w:rPr>
+      </w:pPr>
+      <w:proofErr w:type="spellStart"/>
+      <w:r>
+        <w:rPr>
+          <w:lang w:val="en-US"/>
+        </w:rPr>
+        <w:t>evalPost</w:t>
+      </w:r>
+      <w:proofErr w:type="spellEnd"/>
+      <w:r>
+        <w:rPr>
+          <w:lang w:val="en-US"/>
+        </w:rPr>
+        <w:t xml:space="preserve"> (</w:t>
+      </w:r>
+      <w:proofErr w:type="spellStart"/>
+      <w:proofErr w:type="gramStart"/>
+      <w:r>
+        <w:rPr>
+          <w:lang w:val="en-US"/>
+        </w:rPr>
+        <w:t>x:xs</w:t>
+      </w:r>
+      <w:proofErr w:type="spellEnd"/>
+      <w:proofErr w:type="gramEnd"/>
+      <w:r>
+        <w:rPr>
+          <w:lang w:val="en-US"/>
+        </w:rPr>
+        <w:t>) s</w:t>
+      </w:r>
+    </w:p>
+    <w:p>
+      <w:pPr>
+        <w:pStyle w:val="ListParagraph"/>
+        <w:numPr>
+          <w:ilvl w:val="2"/>
+          <w:numId w:val="1"/>
+        </w:numPr>
+        <w:rPr>
+          <w:lang w:val="en-US"/>
+        </w:rPr>
+      </w:pPr>
+      <w:r>
+        <w:rPr>
+          <w:lang w:val="en-US"/>
+        </w:rPr>
+        <w:t xml:space="preserve">  |</w:t>
+      </w:r>
+      <w:proofErr w:type="spellStart"/>
+      <w:r>
+        <w:rPr>
+          <w:lang w:val="en-US"/>
+        </w:rPr>
+        <w:t>evalStatement</w:t>
+      </w:r>
+      <w:proofErr w:type="spellEnd"/>
+      <w:r>
+        <w:rPr>
+          <w:lang w:val="en-US"/>
+        </w:rPr>
+        <w:t xml:space="preserve"> x s = </w:t>
+      </w:r>
+      <w:proofErr w:type="spellStart"/>
+      <w:r>
+        <w:rPr>
+          <w:lang w:val="en-US"/>
+        </w:rPr>
+        <w:t>evalPost</w:t>
+      </w:r>
+      <w:proofErr w:type="spellEnd"/>
+      <w:r>
+        <w:rPr>
+          <w:lang w:val="en-US"/>
+        </w:rPr>
+        <w:t xml:space="preserve"> </w:t>
+      </w:r>
+      <w:proofErr w:type="spellStart"/>
+      <w:r>
+        <w:rPr>
+          <w:lang w:val="en-US"/>
+        </w:rPr>
+        <w:t>xs</w:t>
+      </w:r>
+      <w:proofErr w:type="spellEnd"/>
+      <w:r>
+        <w:rPr>
+          <w:lang w:val="en-US"/>
+        </w:rPr>
+        <w:t xml:space="preserve"> s</w:t>
+      </w:r>
+    </w:p>
+    <w:p>
+      <w:pPr>
+        <w:pStyle w:val="ListParagraph"/>
+        <w:numPr>
+          <w:ilvl w:val="2"/>
+          <w:numId w:val="1"/>
+        </w:numPr>
+        <w:rPr>
+          <w:lang w:val="en-US"/>
+        </w:rPr>
+      </w:pPr>
+      <w:r>
+        <w:rPr>
+          <w:lang w:val="en-US"/>
+        </w:rPr>
+        <w:t xml:space="preserve">  |otherwise = error "Post condition could not be reached"</w:t>
+      </w:r>
+    </w:p>
+    <w:p>
+      <w:pPr>
+        <w:pStyle w:val="ListParagraph"/>
+        <w:numPr>
+          <w:ilvl w:val="3"/>
+          <w:numId w:val="1"/>
+        </w:numPr>
+        <w:rPr>
+          <w:lang w:val="en-US"/>
+        </w:rPr>
+      </w:pPr>
+      <w:r>
+        <w:rPr>
+          <w:lang w:val="en-US"/>
+        </w:rPr>
+        <w:t>If there are no post conditions, return True</w:t>
+      </w:r>
+    </w:p>
+    <w:p>
+      <w:pPr>
+        <w:pStyle w:val="ListParagraph"/>
+        <w:numPr>
+          <w:ilvl w:val="3"/>
+          <w:numId w:val="1"/>
+        </w:numPr>
+        <w:rPr>
+          <w:lang w:val="en-US"/>
+        </w:rPr>
+      </w:pPr>
+      <w:r>
+        <w:rPr>
+          <w:lang w:val="en-US"/>
+        </w:rPr>
+        <w:t>Otherwise use Haskell recursion to evaluate all post conditions in the list until there are no more, once its empty it goes to the previous line</w:t>
+      </w:r>
+    </w:p>
+    <w:p>
+      <w:pPr>
+        <w:pStyle w:val="ListParagraph"/>
+        <w:numPr>
+          <w:ilvl w:val="3"/>
+          <w:numId w:val="1"/>
+        </w:numPr>
+        <w:rPr>
+          <w:lang w:val="en-US"/>
+        </w:rPr>
+      </w:pPr>
+      <w:r>
+        <w:rPr>
+          <w:lang w:val="en-US"/>
+        </w:rPr>
+        <w:t>If the evaluation of a post condition returns false, then an exception is raised</w:t>
+      </w:r>
+      <w:r>
+        <w:rPr>
+          <w:lang w:val="en-US"/>
+        </w:rPr>
+        <w:tab/>
+      </w:r>
+    </w:p>
+    <w:p>
+      <w:pPr>
+        <w:pStyle w:val="ListParagraph"/>
+        <w:numPr>
+          <w:ilvl w:val="2"/>
+          <w:numId w:val="1"/>
+        </w:numPr>
+        <w:rPr>
+          <w:lang w:val="en-US"/>
+        </w:rPr>
+      </w:pPr>
+    </w:p>
+    <w:p>
+      <w:pPr>
+        <w:pStyle w:val="ListParagraph"/>
+        <w:numPr>
+          <w:ilvl w:val="2"/>
+          <w:numId w:val="1"/>
+        </w:numPr>
+        <w:rPr>
+          <w:lang w:val="en-US"/>
+        </w:rPr>
+      </w:pPr>
+      <w:proofErr w:type="spellStart"/>
+      <w:r>
+        <w:rPr>
+          <w:lang w:val="en-US"/>
+        </w:rPr>
         <w:t>triple_</w:t>
       </w:r>
       <w:proofErr w:type="gramStart"/>
@@ -4466,7 +5819,7 @@
         <w:rPr>
           <w:lang w:val="en-US"/>
         </w:rPr>
-        <w:t>: Statement -&gt; Statement -&gt; Stores -&gt; Lang -&gt; Bool</w:t>
+        <w:t>: Statements -&gt; Statements -&gt; Stores -&gt; Lang -&gt; Bool</w:t>
       </w:r>
     </w:p>
     <w:p>
@@ -4492,6 +5845,32 @@
         <w:rPr>
           <w:lang w:val="en-US"/>
         </w:rPr>
+        <w:t xml:space="preserve"> p q [] l = True</w:t>
+      </w:r>
+    </w:p>
+    <w:p>
+      <w:pPr>
+        <w:pStyle w:val="ListParagraph"/>
+        <w:numPr>
+          <w:ilvl w:val="2"/>
+          <w:numId w:val="1"/>
+        </w:numPr>
+        <w:rPr>
+          <w:lang w:val="en-US"/>
+        </w:rPr>
+      </w:pPr>
+      <w:proofErr w:type="spellStart"/>
+      <w:r>
+        <w:rPr>
+          <w:lang w:val="en-US"/>
+        </w:rPr>
+        <w:t>triple_recursion</w:t>
+      </w:r>
+      <w:proofErr w:type="spellEnd"/>
+      <w:r>
+        <w:rPr>
+          <w:lang w:val="en-US"/>
+        </w:rPr>
         <w:t xml:space="preserve"> p q (</w:t>
       </w:r>
       <w:proofErr w:type="spellStart"/>
@@ -4526,24 +5905,6 @@
         <w:rPr>
           <w:lang w:val="en-US"/>
         </w:rPr>
-        <w:t xml:space="preserve">  | triple p q [] l = True</w:t>
-      </w:r>
-    </w:p>
-    <w:p>
-      <w:pPr>
-        <w:pStyle w:val="ListParagraph"/>
-        <w:numPr>
-          <w:ilvl w:val="2"/>
-          <w:numId w:val="1"/>
-        </w:numPr>
-        <w:rPr>
-          <w:lang w:val="en-US"/>
-        </w:rPr>
-      </w:pPr>
-      <w:r>
-        <w:rPr>
-          <w:lang w:val="en-US"/>
-        </w:rPr>
         <w:t xml:space="preserve">  | triple p q x l = </w:t>
       </w:r>
       <w:proofErr w:type="spellStart"/>
@@ -4590,126 +5951,1366 @@
         <w:rPr>
           <w:lang w:val="en-US"/>
         </w:rPr>
-        <w:t xml:space="preserve">  | otherwise = False</w:t>
-      </w:r>
-    </w:p>
-    <w:p>
-      <w:pPr>
-        <w:pStyle w:val="ListParagraph"/>
-        <w:numPr>
-          <w:ilvl w:val="1"/>
-          <w:numId w:val="1"/>
-        </w:numPr>
-        <w:rPr>
-          <w:u w:val="single"/>
-          <w:lang w:val="en-US"/>
-        </w:rPr>
-      </w:pPr>
-      <w:r>
-        <w:rPr>
-          <w:u w:val="single"/>
-          <w:lang w:val="en-US"/>
-        </w:rPr>
-        <w:t>Problems:</w:t>
-      </w:r>
-    </w:p>
-    <w:p>
-      <w:pPr>
-        <w:pStyle w:val="ListParagraph"/>
-        <w:numPr>
-          <w:ilvl w:val="2"/>
-          <w:numId w:val="1"/>
-        </w:numPr>
-        <w:rPr>
-          <w:lang w:val="en-US"/>
-        </w:rPr>
-      </w:pPr>
-      <w:r>
-        <w:rPr>
-          <w:lang w:val="en-US"/>
-        </w:rPr>
-        <w:t xml:space="preserve">I need to know exactly what to use as pre and post conditions. For </w:t>
-      </w:r>
-      <w:r>
-        <w:rPr>
-          <w:lang w:val="en-US"/>
-        </w:rPr>
-        <w:t>now,</w:t>
-      </w:r>
-      <w:r>
-        <w:rPr>
-          <w:lang w:val="en-US"/>
-        </w:rPr>
-        <w:t xml:space="preserve"> I’ve used ‘True’ for the precondition and ‘X==V’ for the post condition. </w:t>
-      </w:r>
-    </w:p>
-    <w:p>
-      <w:pPr>
-        <w:pStyle w:val="ListParagraph"/>
-        <w:numPr>
-          <w:ilvl w:val="2"/>
-          <w:numId w:val="1"/>
-        </w:numPr>
-        <w:rPr>
-          <w:lang w:val="en-US"/>
-        </w:rPr>
-      </w:pPr>
-      <w:r>
-        <w:rPr>
-          <w:lang w:val="en-US"/>
-        </w:rPr>
-        <w:t xml:space="preserve">Which leads to the second problem of the fact that I can only have one condition (Statement) at a time. </w:t>
-      </w:r>
+        <w:t xml:space="preserve">  | otherwise = </w:t>
+      </w:r>
+      <w:proofErr w:type="spellStart"/>
+      <w:r>
+        <w:rPr>
+          <w:lang w:val="en-US"/>
+        </w:rPr>
+        <w:t>triple_recursion</w:t>
+      </w:r>
+      <w:proofErr w:type="spellEnd"/>
+      <w:r>
+        <w:rPr>
+          <w:lang w:val="en-US"/>
+        </w:rPr>
+        <w:t xml:space="preserve"> p q </w:t>
+      </w:r>
+      <w:proofErr w:type="spellStart"/>
+      <w:r>
+        <w:rPr>
+          <w:lang w:val="en-US"/>
+        </w:rPr>
+        <w:t>xs</w:t>
+      </w:r>
+      <w:proofErr w:type="spellEnd"/>
+      <w:r>
+        <w:rPr>
+          <w:lang w:val="en-US"/>
+        </w:rPr>
+        <w:t xml:space="preserve"> l</w:t>
+      </w:r>
+      <w:r>
+        <w:rPr>
+          <w:lang w:val="en-US"/>
+        </w:rPr>
+        <w:t xml:space="preserve"> </w:t>
+      </w:r>
+    </w:p>
+    <w:p>
+      <w:pPr>
+        <w:pStyle w:val="ListParagraph"/>
+        <w:numPr>
+          <w:ilvl w:val="3"/>
+          <w:numId w:val="1"/>
+        </w:numPr>
+        <w:rPr>
+          <w:lang w:val="en-US"/>
+        </w:rPr>
+      </w:pPr>
       <w:proofErr w:type="gramStart"/>
       <w:r>
         <w:rPr>
           <w:lang w:val="en-US"/>
         </w:rPr>
-        <w:t>So</w:t>
+        <w:t>This functions</w:t>
       </w:r>
       <w:proofErr w:type="gramEnd"/>
       <w:r>
         <w:rPr>
           <w:lang w:val="en-US"/>
         </w:rPr>
+        <w:t xml:space="preserve"> allows multiple stores to be used. Basically calls ‘triple’ over multiple stores</w:t>
+      </w:r>
+    </w:p>
+    <w:p>
+      <w:pPr>
+        <w:pStyle w:val="ListParagraph"/>
+        <w:numPr>
+          <w:ilvl w:val="3"/>
+          <w:numId w:val="1"/>
+        </w:numPr>
+        <w:rPr>
+          <w:lang w:val="en-US"/>
+        </w:rPr>
+      </w:pPr>
+      <w:r>
+        <w:rPr>
+          <w:lang w:val="en-US"/>
+        </w:rPr>
+        <w:t>If the stores are empty, return True</w:t>
+      </w:r>
+    </w:p>
+    <w:p>
+      <w:pPr>
+        <w:pStyle w:val="ListParagraph"/>
+        <w:numPr>
+          <w:ilvl w:val="3"/>
+          <w:numId w:val="1"/>
+        </w:numPr>
+        <w:rPr>
+          <w:lang w:val="en-US"/>
+        </w:rPr>
+      </w:pPr>
+      <w:r>
+        <w:rPr>
+          <w:lang w:val="en-US"/>
+        </w:rPr>
+        <w:t>Otherwise use Haskell recursion to call ‘triple’ over all the stores.</w:t>
+      </w:r>
+    </w:p>
+    <w:p>
+      <w:pPr>
+        <w:pStyle w:val="ListParagraph"/>
+        <w:numPr>
+          <w:ilvl w:val="3"/>
+          <w:numId w:val="1"/>
+        </w:numPr>
+        <w:rPr>
+          <w:lang w:val="en-US"/>
+        </w:rPr>
+      </w:pPr>
+      <w:r>
+        <w:rPr>
+          <w:lang w:val="en-US"/>
+        </w:rPr>
+        <w:t xml:space="preserve">If ‘triple’ returns false, then just continue with the rest of the </w:t>
+      </w:r>
+      <w:r>
+        <w:rPr>
+          <w:lang w:val="en-US"/>
+        </w:rPr>
+        <w:t>stores, as an exception would have been raised anyway if it was false, and all triples with preconditions that don’t hold will be ignored.</w:t>
+      </w:r>
+    </w:p>
+    <w:p>
+      <w:pPr>
+        <w:pStyle w:val="ListParagraph"/>
+        <w:numPr>
+          <w:ilvl w:val="0"/>
+          <w:numId w:val="1"/>
+        </w:numPr>
+        <w:rPr>
+          <w:b/>
+          <w:bCs/>
+          <w:lang w:val="en-US"/>
+        </w:rPr>
+      </w:pPr>
+      <w:r>
+        <w:rPr>
+          <w:b/>
+          <w:bCs/>
+          <w:lang w:val="en-US"/>
+        </w:rPr>
+        <w:t>Pre and Post statements</w:t>
+      </w:r>
+    </w:p>
+    <w:p>
+      <w:pPr>
+        <w:pStyle w:val="ListParagraph"/>
+        <w:numPr>
+          <w:ilvl w:val="1"/>
+          <w:numId w:val="1"/>
+        </w:numPr>
+        <w:rPr>
+          <w:b/>
+          <w:bCs/>
+          <w:lang w:val="en-US"/>
+        </w:rPr>
+      </w:pPr>
+      <w:r>
+        <w:rPr>
+          <w:lang w:val="en-US"/>
+        </w:rPr>
+        <w:t xml:space="preserve">When it comes to the swap variables command, the pre and post conditions </w:t>
+      </w:r>
+      <w:proofErr w:type="gramStart"/>
+      <w:r>
+        <w:rPr>
+          <w:lang w:val="en-US"/>
+        </w:rPr>
+        <w:t>have to</w:t>
+      </w:r>
+      <w:proofErr w:type="gramEnd"/>
+      <w:r>
+        <w:rPr>
+          <w:lang w:val="en-US"/>
+        </w:rPr>
+        <w:t xml:space="preserve"> be fixed to specific values. So you would need to say PRE: {</w:t>
+      </w:r>
+      <w:proofErr w:type="gramStart"/>
+      <w:r>
+        <w:rPr>
+          <w:lang w:val="en-US"/>
+        </w:rPr>
+        <w:t>X:=</w:t>
+      </w:r>
+      <w:proofErr w:type="gramEnd"/>
+      <w:r>
+        <w:rPr>
+          <w:lang w:val="en-US"/>
+        </w:rPr>
+        <w:t xml:space="preserve"> 5, Y:= 6}, POST: {X:= 6, Y:= 5}. </w:t>
+      </w:r>
+    </w:p>
+    <w:p>
+      <w:pPr>
+        <w:pStyle w:val="ListParagraph"/>
+        <w:numPr>
+          <w:ilvl w:val="1"/>
+          <w:numId w:val="1"/>
+        </w:numPr>
+        <w:rPr>
+          <w:b/>
+          <w:bCs/>
+          <w:lang w:val="en-US"/>
+        </w:rPr>
+      </w:pPr>
+      <w:r>
+        <w:rPr>
+          <w:lang w:val="en-US"/>
+        </w:rPr>
+        <w:t>The problem that comes with this is that it would only work for one store out of the finite stores we have.</w:t>
+      </w:r>
+    </w:p>
+    <w:p>
+      <w:pPr>
+        <w:pStyle w:val="ListParagraph"/>
+        <w:numPr>
+          <w:ilvl w:val="1"/>
+          <w:numId w:val="1"/>
+        </w:numPr>
+        <w:rPr>
+          <w:b/>
+          <w:bCs/>
+          <w:lang w:val="en-US"/>
+        </w:rPr>
+      </w:pPr>
+      <w:r>
+        <w:rPr>
+          <w:lang w:val="en-US"/>
+        </w:rPr>
+        <w:t xml:space="preserve">The precondition doesn’t hold in the rest of the stores therefore we </w:t>
+      </w:r>
+      <w:proofErr w:type="spellStart"/>
+      <w:proofErr w:type="gramStart"/>
+      <w:r>
+        <w:rPr>
+          <w:lang w:val="en-US"/>
+        </w:rPr>
+        <w:t>cant</w:t>
+      </w:r>
+      <w:proofErr w:type="spellEnd"/>
+      <w:proofErr w:type="gramEnd"/>
+      <w:r>
+        <w:rPr>
+          <w:lang w:val="en-US"/>
+        </w:rPr>
+        <w:t xml:space="preserve"> check if the </w:t>
+      </w:r>
+      <w:proofErr w:type="spellStart"/>
+      <w:r>
+        <w:rPr>
+          <w:lang w:val="en-US"/>
+        </w:rPr>
+        <w:t>hoare</w:t>
+      </w:r>
+      <w:proofErr w:type="spellEnd"/>
+      <w:r>
+        <w:rPr>
+          <w:lang w:val="en-US"/>
+        </w:rPr>
+        <w:t xml:space="preserve"> triple is true.</w:t>
+      </w:r>
+    </w:p>
+    <w:p>
+      <w:pPr>
+        <w:pStyle w:val="ListParagraph"/>
+        <w:numPr>
+          <w:ilvl w:val="0"/>
+          <w:numId w:val="1"/>
+        </w:numPr>
+        <w:rPr>
+          <w:b/>
+          <w:bCs/>
+          <w:lang w:val="en-US"/>
+        </w:rPr>
+      </w:pPr>
+      <w:r>
+        <w:rPr>
+          <w:b/>
+          <w:bCs/>
+          <w:lang w:val="en-US"/>
+        </w:rPr>
+        <w:t>What to do when pre condition doesn’t hold?</w:t>
+      </w:r>
+    </w:p>
+    <w:p>
+      <w:pPr>
+        <w:pStyle w:val="ListParagraph"/>
+        <w:numPr>
+          <w:ilvl w:val="1"/>
+          <w:numId w:val="1"/>
+        </w:numPr>
+        <w:rPr>
+          <w:b/>
+          <w:bCs/>
+          <w:lang w:val="en-US"/>
+        </w:rPr>
+      </w:pPr>
+      <w:r>
+        <w:rPr>
+          <w:lang w:val="en-US"/>
+        </w:rPr>
+        <w:t xml:space="preserve">According to Georg, any store that doesn’t satisfy the precondition can be ignored. And the next store is checked instead. This is because if the </w:t>
+      </w:r>
+      <w:proofErr w:type="spellStart"/>
+      <w:r>
+        <w:rPr>
+          <w:lang w:val="en-US"/>
+        </w:rPr>
+        <w:t>pre condition</w:t>
+      </w:r>
+      <w:proofErr w:type="spellEnd"/>
+      <w:r>
+        <w:rPr>
+          <w:lang w:val="en-US"/>
+        </w:rPr>
+        <w:t xml:space="preserve"> is false, the </w:t>
+      </w:r>
+      <w:proofErr w:type="spellStart"/>
+      <w:r>
+        <w:rPr>
+          <w:lang w:val="en-US"/>
+        </w:rPr>
+        <w:t>hoare</w:t>
+      </w:r>
+      <w:proofErr w:type="spellEnd"/>
+      <w:r>
+        <w:rPr>
+          <w:lang w:val="en-US"/>
+        </w:rPr>
+        <w:t xml:space="preserve"> triple </w:t>
+      </w:r>
+      <w:proofErr w:type="spellStart"/>
+      <w:r>
+        <w:rPr>
+          <w:lang w:val="en-US"/>
+        </w:rPr>
+        <w:t>cant</w:t>
+      </w:r>
+      <w:proofErr w:type="spellEnd"/>
+      <w:r>
+        <w:rPr>
+          <w:lang w:val="en-US"/>
+        </w:rPr>
+        <w:t xml:space="preserve"> be proven</w:t>
+      </w:r>
+    </w:p>
+    <w:p>
+      <w:pPr>
+        <w:pStyle w:val="ListParagraph"/>
+        <w:numPr>
+          <w:ilvl w:val="1"/>
+          <w:numId w:val="1"/>
+        </w:numPr>
+        <w:rPr>
+          <w:b/>
+          <w:bCs/>
+          <w:lang w:val="en-US"/>
+        </w:rPr>
+      </w:pPr>
+      <w:r>
+        <w:rPr>
+          <w:lang w:val="en-US"/>
+        </w:rPr>
+        <w:t xml:space="preserve">If the post condition doesn’t hold, then we raise an exception. We don’t label it as false because there can be many factors affecting the result of the command. Either the command is </w:t>
+      </w:r>
+      <w:proofErr w:type="gramStart"/>
+      <w:r>
+        <w:rPr>
+          <w:lang w:val="en-US"/>
+        </w:rPr>
+        <w:t>faulty</w:t>
+      </w:r>
+      <w:proofErr w:type="gramEnd"/>
+      <w:r>
+        <w:rPr>
+          <w:lang w:val="en-US"/>
+        </w:rPr>
+        <w:t xml:space="preserve"> or the post condition is wrong or whatever</w:t>
+      </w:r>
+    </w:p>
+    <w:p>
+      <w:pPr>
+        <w:pStyle w:val="ListParagraph"/>
+        <w:numPr>
+          <w:ilvl w:val="1"/>
+          <w:numId w:val="1"/>
+        </w:numPr>
+        <w:rPr>
+          <w:b/>
+          <w:bCs/>
+          <w:lang w:val="en-US"/>
+        </w:rPr>
+      </w:pPr>
+      <w:r>
+        <w:rPr>
+          <w:lang w:val="en-US"/>
+        </w:rPr>
+        <w:lastRenderedPageBreak/>
+        <w:t>The only result we can get is true which is if it passes all stores without an exception raised.</w:t>
+      </w:r>
+    </w:p>
+    <w:p>
+      <w:pPr>
+        <w:pStyle w:val="ListParagraph"/>
+        <w:numPr>
+          <w:ilvl w:val="1"/>
+          <w:numId w:val="1"/>
+        </w:numPr>
+        <w:rPr>
+          <w:b/>
+          <w:bCs/>
+          <w:lang w:val="en-US"/>
+        </w:rPr>
+      </w:pPr>
+      <w:proofErr w:type="spellStart"/>
+      <w:r>
+        <w:rPr>
+          <w:lang w:val="en-US"/>
+        </w:rPr>
+        <w:t>Heres</w:t>
+      </w:r>
+      <w:proofErr w:type="spellEnd"/>
+      <w:r>
+        <w:rPr>
+          <w:lang w:val="en-US"/>
+        </w:rPr>
+        <w:t xml:space="preserve"> a truth table for Pre -&gt; Post:</w:t>
+      </w:r>
+    </w:p>
+    <w:p>
+      <w:pPr>
+        <w:pStyle w:val="ListParagraph"/>
+        <w:numPr>
+          <w:ilvl w:val="2"/>
+          <w:numId w:val="1"/>
+        </w:numPr>
+        <w:rPr>
+          <w:b/>
+          <w:bCs/>
+          <w:lang w:val="en-US"/>
+        </w:rPr>
+      </w:pPr>
+      <w:r>
+        <w:rPr>
+          <w:lang w:val="en-US"/>
+        </w:rPr>
+        <w:t>T -&gt; T = T</w:t>
+      </w:r>
+    </w:p>
+    <w:p>
+      <w:pPr>
+        <w:pStyle w:val="ListParagraph"/>
+        <w:numPr>
+          <w:ilvl w:val="2"/>
+          <w:numId w:val="1"/>
+        </w:numPr>
+        <w:rPr>
+          <w:b/>
+          <w:bCs/>
+          <w:lang w:val="en-US"/>
+        </w:rPr>
+      </w:pPr>
+      <w:r>
+        <w:rPr>
+          <w:lang w:val="en-US"/>
+        </w:rPr>
+        <w:t>F -&gt; T = Ignore</w:t>
+      </w:r>
+    </w:p>
+    <w:p>
+      <w:pPr>
+        <w:pStyle w:val="ListParagraph"/>
+        <w:numPr>
+          <w:ilvl w:val="2"/>
+          <w:numId w:val="1"/>
+        </w:numPr>
+        <w:rPr>
+          <w:b/>
+          <w:bCs/>
+          <w:lang w:val="en-US"/>
+        </w:rPr>
+      </w:pPr>
+      <w:r>
+        <w:rPr>
+          <w:lang w:val="en-US"/>
+        </w:rPr>
+        <w:t>T -&gt; F = Exception raised</w:t>
+      </w:r>
+    </w:p>
+    <w:p>
+      <w:pPr>
+        <w:pStyle w:val="ListParagraph"/>
+        <w:numPr>
+          <w:ilvl w:val="2"/>
+          <w:numId w:val="1"/>
+        </w:numPr>
+        <w:rPr>
+          <w:b/>
+          <w:bCs/>
+          <w:lang w:val="en-US"/>
+        </w:rPr>
+      </w:pPr>
+      <w:r>
+        <w:rPr>
+          <w:lang w:val="en-US"/>
+        </w:rPr>
+        <w:t>F -&gt; F = Ignore</w:t>
+      </w:r>
+    </w:p>
+    <w:p>
+      <w:pPr>
+        <w:pStyle w:val="ListParagraph"/>
+        <w:numPr>
+          <w:ilvl w:val="0"/>
+          <w:numId w:val="1"/>
+        </w:numPr>
+        <w:rPr>
+          <w:b/>
+          <w:bCs/>
+          <w:lang w:val="en-US"/>
+        </w:rPr>
+      </w:pPr>
+      <w:r>
+        <w:rPr>
+          <w:b/>
+          <w:bCs/>
+          <w:lang w:val="en-US"/>
+        </w:rPr>
+        <w:t>How many stores to use?</w:t>
+      </w:r>
+    </w:p>
+    <w:p>
+      <w:pPr>
+        <w:pStyle w:val="ListParagraph"/>
+        <w:numPr>
+          <w:ilvl w:val="1"/>
+          <w:numId w:val="1"/>
+        </w:numPr>
+        <w:rPr>
+          <w:b/>
+          <w:bCs/>
+          <w:lang w:val="en-US"/>
+        </w:rPr>
+      </w:pPr>
+      <w:r>
+        <w:rPr>
+          <w:lang w:val="en-US"/>
+        </w:rPr>
+        <w:t xml:space="preserve">Georg says that the idea is that if I can make my functions work when I pass in 2 stores, then it will work if I pass 10 stores, and so on. The importance is not the </w:t>
+      </w:r>
+      <w:proofErr w:type="gramStart"/>
+      <w:r>
+        <w:rPr>
+          <w:lang w:val="en-US"/>
+        </w:rPr>
+        <w:t>amount</w:t>
+      </w:r>
+      <w:proofErr w:type="gramEnd"/>
+      <w:r>
+        <w:rPr>
+          <w:lang w:val="en-US"/>
+        </w:rPr>
+        <w:t xml:space="preserve"> of stores, but the actual workings of the </w:t>
+      </w:r>
+      <w:proofErr w:type="spellStart"/>
+      <w:r>
+        <w:rPr>
+          <w:lang w:val="en-US"/>
+        </w:rPr>
+        <w:t>hoare</w:t>
+      </w:r>
+      <w:proofErr w:type="spellEnd"/>
+      <w:r>
+        <w:rPr>
+          <w:lang w:val="en-US"/>
+        </w:rPr>
+        <w:t xml:space="preserve"> logic that </w:t>
+      </w:r>
+      <w:proofErr w:type="spellStart"/>
+      <w:r>
+        <w:rPr>
+          <w:lang w:val="en-US"/>
+        </w:rPr>
+        <w:t>im</w:t>
+      </w:r>
+      <w:proofErr w:type="spellEnd"/>
+      <w:r>
+        <w:rPr>
+          <w:lang w:val="en-US"/>
+        </w:rPr>
+        <w:t xml:space="preserve"> trying to implement</w:t>
+      </w:r>
+    </w:p>
+    <w:p>
+      <w:pPr>
+        <w:pStyle w:val="ListParagraph"/>
+        <w:numPr>
+          <w:ilvl w:val="0"/>
+          <w:numId w:val="1"/>
+        </w:numPr>
+        <w:rPr>
+          <w:b/>
+          <w:bCs/>
+          <w:lang w:val="en-US"/>
+        </w:rPr>
+      </w:pPr>
+      <w:r>
+        <w:rPr>
+          <w:b/>
+          <w:bCs/>
+          <w:lang w:val="en-US"/>
+        </w:rPr>
+        <w:t>Division command</w:t>
+      </w:r>
+    </w:p>
+    <w:p>
+      <w:pPr>
+        <w:pStyle w:val="ListParagraph"/>
+        <w:numPr>
+          <w:ilvl w:val="1"/>
+          <w:numId w:val="1"/>
+        </w:numPr>
+        <w:rPr>
+          <w:b/>
+          <w:bCs/>
+          <w:lang w:val="en-US"/>
+        </w:rPr>
+      </w:pPr>
+      <w:r>
+        <w:rPr>
+          <w:lang w:val="en-US"/>
+        </w:rPr>
+        <w:t>I have implemented a command that divides 2 numbers:</w:t>
+      </w:r>
+    </w:p>
+    <w:p>
+      <w:pPr>
+        <w:pStyle w:val="ListParagraph"/>
+        <w:numPr>
+          <w:ilvl w:val="2"/>
+          <w:numId w:val="1"/>
+        </w:numPr>
+        <w:rPr>
+          <w:b/>
+          <w:bCs/>
+          <w:lang w:val="en-US"/>
+        </w:rPr>
+      </w:pPr>
+      <w:r>
+        <w:rPr>
+          <w:lang w:val="en-US"/>
+        </w:rPr>
+        <w:t xml:space="preserve">{Y &gt; 0, X &gt; Y} </w:t>
+      </w:r>
+      <w:proofErr w:type="gramStart"/>
+      <w:r>
+        <w:rPr>
+          <w:lang w:val="en-US"/>
+        </w:rPr>
+        <w:t>V:=</w:t>
+      </w:r>
+      <w:proofErr w:type="gramEnd"/>
+      <w:r>
+        <w:rPr>
+          <w:lang w:val="en-US"/>
+        </w:rPr>
         <w:t xml:space="preserve"> </w:t>
       </w:r>
-      <w:r>
-        <w:rPr>
-          <w:lang w:val="en-US"/>
-        </w:rPr>
-        <w:t>I can only write ‘X==V’ and not ‘Y==Z’ as well.</w:t>
-      </w:r>
-    </w:p>
-    <w:p>
-      <w:pPr>
-        <w:pStyle w:val="ListParagraph"/>
-        <w:numPr>
-          <w:ilvl w:val="2"/>
-          <w:numId w:val="1"/>
-        </w:numPr>
-        <w:rPr>
-          <w:lang w:val="en-US"/>
-        </w:rPr>
-      </w:pPr>
-      <w:r>
-        <w:rPr>
-          <w:lang w:val="en-US"/>
-        </w:rPr>
-        <w:t>Another problem is the question of whether I need to assign every single store from 1-100. I’m assuming just proving that the algorithm works for a few store</w:t>
-      </w:r>
-      <w:r>
-        <w:rPr>
-          <w:lang w:val="en-US"/>
-        </w:rPr>
-        <w:t>s</w:t>
-      </w:r>
-      <w:r>
-        <w:rPr>
-          <w:lang w:val="en-US"/>
-        </w:rPr>
-        <w:t xml:space="preserve"> will prove its ability to work over all, but I need confirmation.</w:t>
-      </w:r>
+      <w:proofErr w:type="spellStart"/>
+      <w:r>
+        <w:rPr>
+          <w:lang w:val="en-US"/>
+        </w:rPr>
+        <w:t>Div</w:t>
+      </w:r>
+      <w:proofErr w:type="spellEnd"/>
+      <w:r>
+        <w:rPr>
+          <w:lang w:val="en-US"/>
+        </w:rPr>
+        <w:t xml:space="preserve"> X Y {X == V * Y}</w:t>
+      </w:r>
+    </w:p>
+    <w:p>
+      <w:pPr>
+        <w:pStyle w:val="ListParagraph"/>
+        <w:numPr>
+          <w:ilvl w:val="1"/>
+          <w:numId w:val="1"/>
+        </w:numPr>
+        <w:rPr>
+          <w:b/>
+          <w:bCs/>
+          <w:lang w:val="en-US"/>
+        </w:rPr>
+      </w:pPr>
+      <w:proofErr w:type="gramStart"/>
+      <w:r>
+        <w:rPr>
+          <w:lang w:val="en-US"/>
+        </w:rPr>
+        <w:t>However</w:t>
+      </w:r>
+      <w:proofErr w:type="gramEnd"/>
+      <w:r>
+        <w:rPr>
+          <w:lang w:val="en-US"/>
+        </w:rPr>
+        <w:t xml:space="preserve"> Georg says this is too simple, and suggests implementing the same thing but using a while loop instead</w:t>
+      </w:r>
+    </w:p>
+    <w:p>
+      <w:pPr>
+        <w:pStyle w:val="ListParagraph"/>
+        <w:numPr>
+          <w:ilvl w:val="1"/>
+          <w:numId w:val="1"/>
+        </w:numPr>
+        <w:rPr>
+          <w:b/>
+          <w:bCs/>
+          <w:lang w:val="en-US"/>
+        </w:rPr>
+      </w:pPr>
+      <w:r>
+        <w:rPr>
+          <w:lang w:val="en-US"/>
+        </w:rPr>
+        <w:t xml:space="preserve">Turns out the function is faulty. Since the division doesn’t consider </w:t>
+      </w:r>
+      <w:r>
+        <w:rPr>
+          <w:lang w:val="en-US"/>
+        </w:rPr>
+        <w:t>decimals, the result is always a whole number, so some info is lost.</w:t>
+      </w:r>
+    </w:p>
+    <w:p>
+      <w:pPr>
+        <w:pStyle w:val="ListParagraph"/>
+        <w:numPr>
+          <w:ilvl w:val="1"/>
+          <w:numId w:val="1"/>
+        </w:numPr>
+        <w:rPr>
+          <w:b/>
+          <w:bCs/>
+          <w:lang w:val="en-US"/>
+        </w:rPr>
+      </w:pPr>
+      <w:r>
+        <w:rPr>
+          <w:lang w:val="en-US"/>
+        </w:rPr>
+        <w:t>Example:</w:t>
+      </w:r>
+    </w:p>
+    <w:p>
+      <w:pPr>
+        <w:pStyle w:val="ListParagraph"/>
+        <w:numPr>
+          <w:ilvl w:val="2"/>
+          <w:numId w:val="1"/>
+        </w:numPr>
+        <w:rPr>
+          <w:b/>
+          <w:bCs/>
+          <w:lang w:val="en-US"/>
+        </w:rPr>
+      </w:pPr>
+      <w:r>
+        <w:rPr>
+          <w:lang w:val="en-US"/>
+        </w:rPr>
+        <w:t xml:space="preserve">21 / 5 = 4.2 </w:t>
+      </w:r>
+    </w:p>
+    <w:p>
+      <w:pPr>
+        <w:pStyle w:val="ListParagraph"/>
+        <w:numPr>
+          <w:ilvl w:val="2"/>
+          <w:numId w:val="1"/>
+        </w:numPr>
+        <w:rPr>
+          <w:b/>
+          <w:bCs/>
+          <w:lang w:val="en-US"/>
+        </w:rPr>
+      </w:pPr>
+      <w:r>
+        <w:rPr>
+          <w:lang w:val="en-US"/>
+        </w:rPr>
+        <w:t>But ‘</w:t>
+      </w:r>
+      <w:proofErr w:type="spellStart"/>
+      <w:r>
+        <w:rPr>
+          <w:lang w:val="en-US"/>
+        </w:rPr>
+        <w:t>Div</w:t>
+      </w:r>
+      <w:proofErr w:type="spellEnd"/>
+      <w:r>
+        <w:rPr>
+          <w:lang w:val="en-US"/>
+        </w:rPr>
+        <w:t xml:space="preserve"> 21 5’ gives us 4</w:t>
+      </w:r>
+    </w:p>
+    <w:p>
+      <w:pPr>
+        <w:pStyle w:val="ListParagraph"/>
+        <w:numPr>
+          <w:ilvl w:val="2"/>
+          <w:numId w:val="1"/>
+        </w:numPr>
+        <w:rPr>
+          <w:b/>
+          <w:bCs/>
+          <w:lang w:val="en-US"/>
+        </w:rPr>
+      </w:pPr>
+      <w:r>
+        <w:rPr>
+          <w:lang w:val="en-US"/>
+        </w:rPr>
+        <w:t xml:space="preserve">Hence 4 * </w:t>
+      </w:r>
+      <w:proofErr w:type="gramStart"/>
+      <w:r>
+        <w:rPr>
+          <w:lang w:val="en-US"/>
+        </w:rPr>
+        <w:t>5 !</w:t>
+      </w:r>
+      <w:proofErr w:type="gramEnd"/>
+      <w:r>
+        <w:rPr>
+          <w:lang w:val="en-US"/>
+        </w:rPr>
+        <w:t>= 21</w:t>
+      </w:r>
+      <w:r>
+        <w:rPr>
+          <w:lang w:val="en-US"/>
+        </w:rPr>
+        <w:t>, so exception is thrown</w:t>
+      </w:r>
+    </w:p>
+    <w:p>
+      <w:pPr>
+        <w:pStyle w:val="ListParagraph"/>
+        <w:numPr>
+          <w:ilvl w:val="0"/>
+          <w:numId w:val="1"/>
+        </w:numPr>
+        <w:rPr>
+          <w:b/>
+          <w:bCs/>
+          <w:lang w:val="en-US"/>
+        </w:rPr>
+      </w:pPr>
+      <w:r>
+        <w:rPr>
+          <w:b/>
+          <w:bCs/>
+          <w:lang w:val="en-US"/>
+        </w:rPr>
+        <w:t>Division Using While Loop:</w:t>
+      </w:r>
+    </w:p>
+    <w:p>
+      <w:pPr>
+        <w:pStyle w:val="ListParagraph"/>
+        <w:numPr>
+          <w:ilvl w:val="1"/>
+          <w:numId w:val="1"/>
+        </w:numPr>
+        <w:rPr>
+          <w:b/>
+          <w:bCs/>
+          <w:lang w:val="en-US"/>
+        </w:rPr>
+      </w:pPr>
+      <w:r>
+        <w:rPr>
+          <w:lang w:val="en-US"/>
+        </w:rPr>
+        <w:t xml:space="preserve">I’ve implemented division using a while loop and if statement all in one command. </w:t>
+      </w:r>
+    </w:p>
+    <w:p>
+      <w:pPr>
+        <w:pStyle w:val="ListParagraph"/>
+        <w:numPr>
+          <w:ilvl w:val="1"/>
+          <w:numId w:val="1"/>
+        </w:numPr>
+        <w:rPr>
+          <w:b/>
+          <w:bCs/>
+          <w:lang w:val="en-US"/>
+        </w:rPr>
+      </w:pPr>
+      <w:r>
+        <w:rPr>
+          <w:lang w:val="en-US"/>
+        </w:rPr>
+        <w:t xml:space="preserve">The actual command is too long, so </w:t>
+      </w:r>
+      <w:proofErr w:type="spellStart"/>
+      <w:r>
+        <w:rPr>
+          <w:lang w:val="en-US"/>
+        </w:rPr>
+        <w:t>heres</w:t>
+      </w:r>
+      <w:proofErr w:type="spellEnd"/>
+      <w:r>
+        <w:rPr>
+          <w:lang w:val="en-US"/>
+        </w:rPr>
+        <w:t xml:space="preserve"> the concise version</w:t>
+      </w:r>
+      <w:r>
+        <w:rPr>
+          <w:lang w:val="en-US"/>
+        </w:rPr>
+        <w:t xml:space="preserve"> in order of execution</w:t>
+      </w:r>
+    </w:p>
+    <w:p>
+      <w:pPr>
+        <w:pStyle w:val="ListParagraph"/>
+        <w:numPr>
+          <w:ilvl w:val="2"/>
+          <w:numId w:val="1"/>
+        </w:numPr>
+        <w:rPr>
+          <w:b/>
+          <w:bCs/>
+          <w:lang w:val="en-US"/>
+        </w:rPr>
+      </w:pPr>
+      <w:r>
+        <w:rPr>
+          <w:lang w:val="en-US"/>
+        </w:rPr>
+        <w:t>PRE: {Y &gt; 0, X &gt; Y}</w:t>
+      </w:r>
+    </w:p>
+    <w:p>
+      <w:pPr>
+        <w:pStyle w:val="ListParagraph"/>
+        <w:numPr>
+          <w:ilvl w:val="2"/>
+          <w:numId w:val="1"/>
+        </w:numPr>
+        <w:rPr>
+          <w:b/>
+          <w:bCs/>
+          <w:lang w:val="en-US"/>
+        </w:rPr>
+      </w:pPr>
+    </w:p>
+    <w:p>
+      <w:pPr>
+        <w:pStyle w:val="ListParagraph"/>
+        <w:numPr>
+          <w:ilvl w:val="2"/>
+          <w:numId w:val="1"/>
+        </w:numPr>
+        <w:rPr>
+          <w:b/>
+          <w:bCs/>
+          <w:lang w:val="en-US"/>
+        </w:rPr>
+      </w:pPr>
+      <w:r>
+        <w:rPr>
+          <w:lang w:val="en-US"/>
+        </w:rPr>
+        <w:t xml:space="preserve">1. </w:t>
+      </w:r>
+      <w:proofErr w:type="gramStart"/>
+      <w:r>
+        <w:rPr>
+          <w:lang w:val="en-US"/>
+        </w:rPr>
+        <w:t>Z :</w:t>
+      </w:r>
+      <w:proofErr w:type="gramEnd"/>
+      <w:r>
+        <w:rPr>
+          <w:lang w:val="en-US"/>
+        </w:rPr>
+        <w:t>= X, V := 0</w:t>
+      </w:r>
+    </w:p>
+    <w:p>
+      <w:pPr>
+        <w:pStyle w:val="ListParagraph"/>
+        <w:numPr>
+          <w:ilvl w:val="2"/>
+          <w:numId w:val="1"/>
+        </w:numPr>
+        <w:rPr>
+          <w:b/>
+          <w:bCs/>
+          <w:lang w:val="en-US"/>
+        </w:rPr>
+      </w:pPr>
+      <w:r>
+        <w:rPr>
+          <w:lang w:val="en-US"/>
+        </w:rPr>
+        <w:t>2. While (Z &gt;= Y): {</w:t>
+      </w:r>
+      <w:proofErr w:type="gramStart"/>
+      <w:r>
+        <w:rPr>
+          <w:lang w:val="en-US"/>
+        </w:rPr>
+        <w:t>Z :</w:t>
+      </w:r>
+      <w:proofErr w:type="gramEnd"/>
+      <w:r>
+        <w:rPr>
+          <w:lang w:val="en-US"/>
+        </w:rPr>
+        <w:t>= Z – Y, V := V + 1}</w:t>
+      </w:r>
+    </w:p>
+    <w:p>
+      <w:pPr>
+        <w:pStyle w:val="ListParagraph"/>
+        <w:numPr>
+          <w:ilvl w:val="2"/>
+          <w:numId w:val="1"/>
+        </w:numPr>
+        <w:rPr>
+          <w:b/>
+          <w:bCs/>
+          <w:lang w:val="en-US"/>
+        </w:rPr>
+      </w:pPr>
+      <w:r>
+        <w:rPr>
+          <w:lang w:val="en-US"/>
+        </w:rPr>
+        <w:t>3. If (</w:t>
+      </w:r>
+      <w:proofErr w:type="gramStart"/>
+      <w:r>
+        <w:rPr>
+          <w:lang w:val="en-US"/>
+        </w:rPr>
+        <w:t>Z !</w:t>
+      </w:r>
+      <w:proofErr w:type="gramEnd"/>
+      <w:r>
+        <w:rPr>
+          <w:lang w:val="en-US"/>
+        </w:rPr>
+        <w:t>= 0 &amp;&amp; Z &lt; Y): {U := X} Else: {U := 0}</w:t>
+      </w:r>
+    </w:p>
+    <w:p>
+      <w:pPr>
+        <w:pStyle w:val="ListParagraph"/>
+        <w:numPr>
+          <w:ilvl w:val="2"/>
+          <w:numId w:val="1"/>
+        </w:numPr>
+        <w:rPr>
+          <w:b/>
+          <w:bCs/>
+          <w:lang w:val="en-US"/>
+        </w:rPr>
+      </w:pPr>
+    </w:p>
+    <w:p>
+      <w:pPr>
+        <w:pStyle w:val="ListParagraph"/>
+        <w:numPr>
+          <w:ilvl w:val="2"/>
+          <w:numId w:val="1"/>
+        </w:numPr>
+        <w:rPr>
+          <w:b/>
+          <w:bCs/>
+          <w:lang w:val="en-US"/>
+        </w:rPr>
+      </w:pPr>
+      <w:r>
+        <w:rPr>
+          <w:lang w:val="en-US"/>
+        </w:rPr>
+        <w:t>POST: {X == (V*Y) + U}</w:t>
+      </w:r>
+    </w:p>
+    <w:p>
+      <w:pPr>
+        <w:pStyle w:val="ListParagraph"/>
+        <w:numPr>
+          <w:ilvl w:val="1"/>
+          <w:numId w:val="1"/>
+        </w:numPr>
+        <w:rPr>
+          <w:b/>
+          <w:bCs/>
+          <w:lang w:val="en-US"/>
+        </w:rPr>
+      </w:pPr>
+      <w:r>
+        <w:rPr>
+          <w:lang w:val="en-US"/>
+        </w:rPr>
+        <w:t>This method ensures that the remainder is preserved for accurate equality between the original value and the value multiplied back</w:t>
+      </w:r>
+      <w:bookmarkStart w:id="0" w:name="_GoBack"/>
+      <w:bookmarkEnd w:id="0"/>
+    </w:p>
+    <w:p>
+      <w:pPr>
+        <w:pStyle w:val="ListParagraph"/>
+        <w:numPr>
+          <w:ilvl w:val="0"/>
+          <w:numId w:val="1"/>
+        </w:numPr>
+        <w:rPr>
+          <w:b/>
+          <w:bCs/>
+          <w:lang w:val="en-US"/>
+        </w:rPr>
+      </w:pPr>
+      <w:r>
+        <w:rPr>
+          <w:b/>
+          <w:bCs/>
+          <w:lang w:val="en-US"/>
+        </w:rPr>
+        <w:t>Symbolic Constants/Variables</w:t>
+      </w:r>
+    </w:p>
+    <w:p>
+      <w:pPr>
+        <w:pStyle w:val="ListParagraph"/>
+        <w:numPr>
+          <w:ilvl w:val="1"/>
+          <w:numId w:val="1"/>
+        </w:numPr>
+        <w:rPr>
+          <w:b/>
+          <w:bCs/>
+          <w:lang w:val="en-US"/>
+        </w:rPr>
+      </w:pPr>
+      <w:r>
+        <w:rPr>
+          <w:lang w:val="en-US"/>
+        </w:rPr>
+        <w:t xml:space="preserve">To eliminate the problem of infinite stores, the idea of symbolic variables </w:t>
+      </w:r>
+      <w:proofErr w:type="gramStart"/>
+      <w:r>
+        <w:rPr>
+          <w:lang w:val="en-US"/>
+        </w:rPr>
+        <w:t>are</w:t>
+      </w:r>
+      <w:proofErr w:type="gramEnd"/>
+      <w:r>
+        <w:rPr>
+          <w:lang w:val="en-US"/>
+        </w:rPr>
+        <w:t xml:space="preserve"> introduced</w:t>
+      </w:r>
+    </w:p>
+    <w:p>
+      <w:pPr>
+        <w:pStyle w:val="ListParagraph"/>
+        <w:numPr>
+          <w:ilvl w:val="1"/>
+          <w:numId w:val="1"/>
+        </w:numPr>
+        <w:rPr>
+          <w:b/>
+          <w:bCs/>
+          <w:lang w:val="en-US"/>
+        </w:rPr>
+      </w:pPr>
+      <w:r>
+        <w:rPr>
+          <w:lang w:val="en-US"/>
+        </w:rPr>
+        <w:t>These variables have no values associated with them and are simply used to act as placeholders for possible numbers</w:t>
+      </w:r>
+    </w:p>
+    <w:p>
+      <w:pPr>
+        <w:pStyle w:val="ListParagraph"/>
+        <w:numPr>
+          <w:ilvl w:val="1"/>
+          <w:numId w:val="1"/>
+        </w:numPr>
+        <w:rPr>
+          <w:b/>
+          <w:bCs/>
+          <w:lang w:val="en-US"/>
+        </w:rPr>
+      </w:pPr>
+      <w:r>
+        <w:rPr>
+          <w:lang w:val="en-US"/>
+        </w:rPr>
+        <w:t xml:space="preserve">The idea is to use them in </w:t>
+      </w:r>
+      <w:proofErr w:type="spellStart"/>
+      <w:r>
+        <w:rPr>
+          <w:lang w:val="en-US"/>
+        </w:rPr>
+        <w:t>hoare</w:t>
+      </w:r>
+      <w:proofErr w:type="spellEnd"/>
+      <w:r>
+        <w:rPr>
+          <w:lang w:val="en-US"/>
+        </w:rPr>
+        <w:t xml:space="preserve"> triples to prove that the command could work for any number as represented by the symbolic variables</w:t>
+      </w:r>
+    </w:p>
+    <w:p>
+      <w:pPr>
+        <w:pStyle w:val="ListParagraph"/>
+        <w:numPr>
+          <w:ilvl w:val="1"/>
+          <w:numId w:val="1"/>
+        </w:numPr>
+        <w:rPr>
+          <w:b/>
+          <w:bCs/>
+          <w:lang w:val="en-US"/>
+        </w:rPr>
+      </w:pPr>
+      <w:r>
+        <w:rPr>
+          <w:lang w:val="en-US"/>
+        </w:rPr>
+        <w:t xml:space="preserve">This eliminates the need of stores. Since if the triple holds symbolically, then it should hold for all stores. </w:t>
+      </w:r>
+    </w:p>
+    <w:p>
+      <w:pPr>
+        <w:pStyle w:val="ListParagraph"/>
+        <w:numPr>
+          <w:ilvl w:val="1"/>
+          <w:numId w:val="1"/>
+        </w:numPr>
+        <w:rPr>
+          <w:b/>
+          <w:bCs/>
+          <w:lang w:val="en-US"/>
+        </w:rPr>
+      </w:pPr>
+      <w:r>
+        <w:rPr>
+          <w:lang w:val="en-US"/>
+        </w:rPr>
+        <w:lastRenderedPageBreak/>
+        <w:t xml:space="preserve">A function is needed to simplify </w:t>
+      </w:r>
+      <w:r>
+        <w:rPr>
+          <w:lang w:val="en-US"/>
+        </w:rPr>
+        <w:t>expressions including symbolic variables</w:t>
+      </w:r>
+      <w:r>
+        <w:rPr>
+          <w:lang w:val="en-US"/>
+        </w:rPr>
+        <w:t xml:space="preserve"> into their ‘normal forms’ which is the form </w:t>
+      </w:r>
+      <w:r>
+        <w:rPr>
+          <w:lang w:val="en-US"/>
+        </w:rPr>
+        <w:t>once you’ve simplified the expression as much as possible.</w:t>
+      </w:r>
+      <w:r>
+        <w:rPr>
+          <w:lang w:val="en-US"/>
+        </w:rPr>
+        <w:t xml:space="preserve"> </w:t>
+      </w:r>
+      <w:r>
+        <w:rPr>
+          <w:lang w:val="en-US"/>
+        </w:rPr>
+        <w:t>For example:</w:t>
+      </w:r>
+    </w:p>
+    <w:p>
+      <w:pPr>
+        <w:pStyle w:val="ListParagraph"/>
+        <w:numPr>
+          <w:ilvl w:val="2"/>
+          <w:numId w:val="1"/>
+        </w:numPr>
+        <w:rPr>
+          <w:b/>
+          <w:bCs/>
+          <w:lang w:val="en-US"/>
+        </w:rPr>
+      </w:pPr>
+      <w:r>
+        <w:rPr>
+          <w:lang w:val="en-US"/>
+        </w:rPr>
+        <w:t>m + 8 + 3 + n</w:t>
+      </w:r>
+    </w:p>
+    <w:p>
+      <w:pPr>
+        <w:pStyle w:val="ListParagraph"/>
+        <w:numPr>
+          <w:ilvl w:val="2"/>
+          <w:numId w:val="1"/>
+        </w:numPr>
+        <w:rPr>
+          <w:b/>
+          <w:bCs/>
+          <w:lang w:val="en-US"/>
+        </w:rPr>
+      </w:pPr>
+      <w:r>
+        <w:rPr>
+          <w:lang w:val="en-US"/>
+        </w:rPr>
+        <w:t>m + n + 11</w:t>
+      </w:r>
+    </w:p>
+    <w:p>
+      <w:pPr>
+        <w:pStyle w:val="ListParagraph"/>
+        <w:numPr>
+          <w:ilvl w:val="0"/>
+          <w:numId w:val="1"/>
+        </w:numPr>
+        <w:rPr>
+          <w:b/>
+          <w:bCs/>
+          <w:lang w:val="en-US"/>
+        </w:rPr>
+      </w:pPr>
     </w:p>
     <w:p>
       <w:pPr>
@@ -4807,6 +7408,54 @@
           <w:numId w:val="2"/>
         </w:numPr>
         <w:rPr>
+          <w:color w:val="00B050"/>
+          <w:sz w:val="24"/>
+          <w:szCs w:val="24"/>
+          <w:lang w:val="en-US"/>
+        </w:rPr>
+      </w:pPr>
+      <w:r>
+        <w:rPr>
+          <w:color w:val="00B050"/>
+          <w:sz w:val="24"/>
+          <w:szCs w:val="24"/>
+          <w:lang w:val="en-US"/>
+        </w:rPr>
+        <w:t>Implement conjunction in statements</w:t>
+      </w:r>
+    </w:p>
+    <w:p>
+      <w:pPr>
+        <w:pStyle w:val="ListParagraph"/>
+        <w:numPr>
+          <w:ilvl w:val="0"/>
+          <w:numId w:val="2"/>
+        </w:numPr>
+        <w:rPr>
+          <w:color w:val="00B050"/>
+          <w:sz w:val="24"/>
+          <w:szCs w:val="24"/>
+          <w:lang w:val="en-US"/>
+        </w:rPr>
+      </w:pPr>
+      <w:r>
+        <w:rPr>
+          <w:color w:val="00B050"/>
+          <w:sz w:val="24"/>
+          <w:szCs w:val="24"/>
+          <w:lang w:val="en-US"/>
+        </w:rPr>
+        <w:t>Make while division</w:t>
+      </w:r>
+    </w:p>
+    <w:p>
+      <w:pPr>
+        <w:pStyle w:val="ListParagraph"/>
+        <w:numPr>
+          <w:ilvl w:val="0"/>
+          <w:numId w:val="2"/>
+        </w:numPr>
+        <w:rPr>
           <w:color w:val="C00000"/>
           <w:sz w:val="24"/>
           <w:szCs w:val="24"/>
@@ -4820,84 +7469,7 @@
           <w:szCs w:val="24"/>
           <w:lang w:val="en-US"/>
         </w:rPr>
-        <w:t>Find out what to use for pre and post conditions of the variable swap command</w:t>
-      </w:r>
-      <w:r>
-        <w:rPr>
-          <w:color w:val="C00000"/>
-          <w:sz w:val="24"/>
-          <w:szCs w:val="24"/>
-          <w:lang w:val="en-US"/>
-        </w:rPr>
-        <w:t xml:space="preserve"> </w:t>
-      </w:r>
-    </w:p>
-    <w:p>
-      <w:pPr>
-        <w:pStyle w:val="ListParagraph"/>
-        <w:numPr>
-          <w:ilvl w:val="0"/>
-          <w:numId w:val="2"/>
-        </w:numPr>
-        <w:rPr>
-          <w:color w:val="00B050"/>
-          <w:sz w:val="24"/>
-          <w:szCs w:val="24"/>
-          <w:lang w:val="en-US"/>
-        </w:rPr>
-      </w:pPr>
-      <w:r>
-        <w:rPr>
-          <w:color w:val="00B050"/>
-          <w:sz w:val="24"/>
-          <w:szCs w:val="24"/>
-          <w:lang w:val="en-US"/>
-        </w:rPr>
-        <w:t>Implement m</w:t>
-      </w:r>
-      <w:r>
-        <w:rPr>
-          <w:color w:val="00B050"/>
-          <w:sz w:val="24"/>
-          <w:szCs w:val="24"/>
-          <w:lang w:val="en-US"/>
-        </w:rPr>
-        <w:t xml:space="preserve">ultiple </w:t>
-      </w:r>
-      <w:r>
-        <w:rPr>
-          <w:color w:val="00B050"/>
-          <w:sz w:val="24"/>
-          <w:szCs w:val="24"/>
-          <w:lang w:val="en-US"/>
-        </w:rPr>
-        <w:t>conditional statements</w:t>
-      </w:r>
-      <w:bookmarkStart w:id="0" w:name="_GoBack"/>
-      <w:bookmarkEnd w:id="0"/>
-    </w:p>
-    <w:p>
-      <w:pPr>
-        <w:pStyle w:val="ListParagraph"/>
-        <w:numPr>
-          <w:ilvl w:val="0"/>
-          <w:numId w:val="2"/>
-        </w:numPr>
-        <w:rPr>
-          <w:color w:val="C00000"/>
-          <w:sz w:val="24"/>
-          <w:szCs w:val="24"/>
-          <w:lang w:val="en-US"/>
-        </w:rPr>
-      </w:pPr>
-      <w:r>
-        <w:rPr>
-          <w:color w:val="C00000"/>
-          <w:sz w:val="24"/>
-          <w:szCs w:val="24"/>
-          <w:lang w:val="en-US"/>
-        </w:rPr>
-        <w:t>Assign every store from 1-100?</w:t>
+        <w:t>Implement symbolic constants/variables</w:t>
       </w:r>
     </w:p>
     <w:sectPr>
@@ -5077,7 +7649,7 @@
         <w:rFonts w:ascii="Symbol" w:hAnsi="Symbol" w:hint="default"/>
       </w:rPr>
     </w:lvl>
-    <w:lvl w:ilvl="4" w:tplc="08090003" w:tentative="1">
+    <w:lvl w:ilvl="4" w:tplc="08090003">
       <w:start w:val="1"/>
       <w:numFmt w:val="bullet"/>
       <w:lvlText w:val="o"/>
@@ -5164,7 +7736,7 @@
       </w:pPr>
     </w:pPrDefault>
   </w:docDefaults>
-  <w:latentStyles w:defLockedState="0" w:defUIPriority="99" w:defSemiHidden="0" w:defUnhideWhenUsed="0" w:defQFormat="0" w:count="375">
+  <w:latentStyles w:defLockedState="0" w:defUIPriority="99" w:defSemiHidden="0" w:defUnhideWhenUsed="0" w:defQFormat="0" w:count="376">
     <w:lsdException w:name="Normal" w:uiPriority="0" w:qFormat="1"/>
     <w:lsdException w:name="heading 1" w:uiPriority="9" w:qFormat="1"/>
     <w:lsdException w:name="heading 2" w:semiHidden="1" w:uiPriority="9" w:unhideWhenUsed="1" w:qFormat="1"/>
@@ -5270,7 +7842,6 @@
     <w:lsdException w:name="HTML Sample" w:semiHidden="1" w:unhideWhenUsed="1"/>
     <w:lsdException w:name="HTML Typewriter" w:semiHidden="1" w:unhideWhenUsed="1"/>
     <w:lsdException w:name="HTML Variable" w:semiHidden="1" w:unhideWhenUsed="1"/>
-    <w:lsdException w:name="Normal Table" w:semiHidden="1" w:unhideWhenUsed="1"/>
     <w:lsdException w:name="annotation subject" w:semiHidden="1" w:unhideWhenUsed="1"/>
     <w:lsdException w:name="No List" w:semiHidden="1" w:unhideWhenUsed="1"/>
     <w:lsdException w:name="Outline List 1" w:semiHidden="1" w:unhideWhenUsed="1"/>
@@ -5317,10 +7888,8 @@
     <w:lsdException w:name="Table Subtle 2" w:semiHidden="1" w:unhideWhenUsed="1"/>
     <w:lsdException w:name="Table Web 1" w:semiHidden="1" w:unhideWhenUsed="1"/>
     <w:lsdException w:name="Table Web 2" w:semiHidden="1" w:unhideWhenUsed="1"/>
-    <w:lsdException w:name="Table Web 3" w:semiHidden="1" w:unhideWhenUsed="1"/>
     <w:lsdException w:name="Balloon Text" w:semiHidden="1" w:unhideWhenUsed="1"/>
     <w:lsdException w:name="Table Grid" w:uiPriority="59"/>
-    <w:lsdException w:name="Table Theme" w:semiHidden="1" w:unhideWhenUsed="1"/>
     <w:lsdException w:name="Placeholder Text" w:semiHidden="1"/>
     <w:lsdException w:name="No Spacing" w:uiPriority="1" w:qFormat="1"/>
     <w:lsdException w:name="Light Shading" w:uiPriority="60"/>
@@ -5540,6 +8109,7 @@
     <w:lsdException w:name="Smart Hyperlink" w:semiHidden="1" w:unhideWhenUsed="1"/>
     <w:lsdException w:name="Hashtag" w:semiHidden="1" w:unhideWhenUsed="1"/>
     <w:lsdException w:name="Unresolved Mention" w:semiHidden="1" w:unhideWhenUsed="1"/>
+    <w:lsdException w:name="Smart Link" w:semiHidden="1" w:unhideWhenUsed="1"/>
   </w:latentStyles>
   <w:style w:type="paragraph" w:default="1" w:styleId="Normal">
     <w:name w:val="Normal"/>

</xml_diff>